<commit_message>
Michal changes, 1 part
1.
1.3
2.
3.
4.
4.1
4.2
</commit_message>
<xml_diff>
--- a/praca.docx
+++ b/praca.docx
@@ -1,6 +1,6 @@
 
 <file path=word/document.xml><?xml version="1.0" encoding="utf-8"?>
-<w:document xmlns:wpc="http://schemas.microsoft.com/office/word/2010/wordprocessingCanvas" xmlns:mc="http://schemas.openxmlformats.org/markup-compatibility/2006" xmlns:o="urn:schemas-microsoft-com:office:office" xmlns:r="http://schemas.openxmlformats.org/officeDocument/2006/relationships" xmlns:m="http://schemas.openxmlformats.org/officeDocument/2006/math" xmlns:v="urn:schemas-microsoft-com:vml" xmlns:wp14="http://schemas.microsoft.com/office/word/2010/wordprocessingDrawing" xmlns:wp="http://schemas.openxmlformats.org/drawingml/2006/wordprocessingDrawing" xmlns:w10="urn:schemas-microsoft-com:office:word" xmlns:w="http://schemas.openxmlformats.org/wordprocessingml/2006/main" xmlns:w14="http://schemas.microsoft.com/office/word/2010/wordml" xmlns:w15="http://schemas.microsoft.com/office/word/2012/wordml" xmlns:wpg="http://schemas.microsoft.com/office/word/2010/wordprocessingGroup" xmlns:wpi="http://schemas.microsoft.com/office/word/2010/wordprocessingInk" xmlns:wne="http://schemas.microsoft.com/office/word/2006/wordml" xmlns:wps="http://schemas.microsoft.com/office/word/2010/wordprocessingShape" mc:Ignorable="w14 w15 wp14">
+<w:document xmlns:wpc="http://schemas.microsoft.com/office/word/2010/wordprocessingCanvas" xmlns:mc="http://schemas.openxmlformats.org/markup-compatibility/2006" xmlns:o="urn:schemas-microsoft-com:office:office" xmlns:r="http://schemas.openxmlformats.org/officeDocument/2006/relationships" xmlns:m="http://schemas.openxmlformats.org/officeDocument/2006/math" xmlns:v="urn:schemas-microsoft-com:vml" xmlns:wp14="http://schemas.microsoft.com/office/word/2010/wordprocessingDrawing" xmlns:wp="http://schemas.openxmlformats.org/drawingml/2006/wordprocessingDrawing" xmlns:w10="urn:schemas-microsoft-com:office:word" xmlns:w="http://schemas.openxmlformats.org/wordprocessingml/2006/main" xmlns:w14="http://schemas.microsoft.com/office/word/2010/wordml" xmlns:wpg="http://schemas.microsoft.com/office/word/2010/wordprocessingGroup" xmlns:wpi="http://schemas.microsoft.com/office/word/2010/wordprocessingInk" xmlns:wne="http://schemas.microsoft.com/office/word/2006/wordml" xmlns:wps="http://schemas.microsoft.com/office/word/2010/wordprocessingShape" mc:Ignorable="w14 wp14">
   <w:body>
     <w:p>
       <w:pPr>
@@ -9,6 +9,8 @@
           <w:sz w:val="28"/>
         </w:rPr>
       </w:pPr>
+      <w:bookmarkStart w:id="0" w:name="_GoBack"/>
+      <w:bookmarkEnd w:id="0"/>
       <w:r>
         <w:rPr>
           <w:sz w:val="28"/>
@@ -79,7 +81,7 @@
                     </pic:cNvPicPr>
                   </pic:nvPicPr>
                   <pic:blipFill>
-                    <a:blip r:embed="rId8">
+                    <a:blip r:embed="rId9">
                       <a:extLst>
                         <a:ext uri="{28A0092B-C50C-407E-A947-70E740481C1C}">
                           <a14:useLocalDpi xmlns:a14="http://schemas.microsoft.com/office/drawing/2010/main" val="0"/>
@@ -115,8 +117,6 @@
       <w:pPr>
         <w:jc w:val="center"/>
       </w:pPr>
-      <w:bookmarkStart w:id="0" w:name="_GoBack"/>
-      <w:bookmarkEnd w:id="0"/>
     </w:p>
     <w:p>
       <w:pPr>
@@ -210,7 +210,6 @@
         <w:rPr>
           <w:b/>
           <w:sz w:val="28"/>
-          <w:lang w:val="en-US"/>
         </w:rPr>
       </w:pPr>
       <w:r>
@@ -236,14 +235,8 @@
       <w:pPr>
         <w:ind w:firstLine="708"/>
         <w:jc w:val="right"/>
-        <w:rPr>
-          <w:lang w:val="en-US"/>
-        </w:rPr>
-      </w:pPr>
-      <w:r>
-        <w:rPr>
-          <w:lang w:val="en-US"/>
-        </w:rPr>
+      </w:pPr>
+      <w:r>
         <w:t>........................................</w:t>
       </w:r>
     </w:p>
@@ -251,40 +244,18 @@
       <w:pPr>
         <w:ind w:firstLine="708"/>
         <w:jc w:val="right"/>
-        <w:rPr>
-          <w:lang w:val="en-US"/>
-        </w:rPr>
-      </w:pPr>
-      <w:r>
-        <w:rPr>
-          <w:lang w:val="en-US"/>
-        </w:rPr>
+      </w:pPr>
+      <w:r>
         <w:t>(czytelny podpis)</w:t>
       </w:r>
     </w:p>
     <w:p>
-      <w:pPr>
-        <w:rPr>
-          <w:lang w:val="en-US"/>
-        </w:rPr>
-      </w:pPr>
-      <w:r>
-        <w:rPr>
-          <w:lang w:val="en-US"/>
-        </w:rPr>
+      <w:r>
         <w:br w:type="page"/>
       </w:r>
     </w:p>
     <w:p>
-      <w:pPr>
-        <w:rPr>
-          <w:lang w:val="en-US"/>
-        </w:rPr>
-      </w:pPr>
-      <w:r>
-        <w:rPr>
-          <w:lang w:val="en-US"/>
-        </w:rPr>
+      <w:r>
         <w:lastRenderedPageBreak/>
         <w:br w:type="page"/>
       </w:r>
@@ -309,15 +280,20 @@
           <w:rFonts w:ascii="Calibri" w:hAnsi="Calibri"/>
           <w:b/>
           <w:bCs/>
-          <w:noProof/>
         </w:rPr>
       </w:sdtEndPr>
       <w:sdtContent>
         <w:p>
           <w:pPr>
             <w:pStyle w:val="Nagwekspisutreci"/>
+            <w:rPr>
+              <w:lang w:val="pl-PL"/>
+            </w:rPr>
           </w:pPr>
           <w:r>
+            <w:rPr>
+              <w:lang w:val="pl-PL"/>
+            </w:rPr>
             <w:t>Spis treści</w:t>
           </w:r>
         </w:p>
@@ -329,33 +305,33 @@
               <w:tab w:val="right" w:leader="dot" w:pos="8449"/>
             </w:tabs>
             <w:rPr>
+              <w:rFonts w:asciiTheme="minorHAnsi" w:eastAsiaTheme="minorEastAsia" w:hAnsiTheme="minorHAnsi"/>
               <w:noProof/>
+              <w:lang w:eastAsia="pl-PL"/>
             </w:rPr>
           </w:pPr>
           <w:r>
             <w:fldChar w:fldCharType="begin"/>
           </w:r>
           <w:r>
-            <w:rPr>
-              <w:lang w:val="en-US"/>
-            </w:rPr>
             <w:instrText xml:space="preserve"> TOC \o "1-3" \h \z \u </w:instrText>
           </w:r>
           <w:r>
             <w:fldChar w:fldCharType="separate"/>
           </w:r>
-          <w:hyperlink w:anchor="_Toc437990005" w:history="1">
+          <w:hyperlink w:anchor="_Toc438667827" w:history="1">
             <w:r>
               <w:rPr>
                 <w:rStyle w:val="Hipercze"/>
                 <w:noProof/>
-                <w:lang w:val="en-US"/>
               </w:rPr>
               <w:t>1.</w:t>
             </w:r>
             <w:r>
               <w:rPr>
-                <w:noProof/>
+                <w:rFonts w:asciiTheme="minorHAnsi" w:eastAsiaTheme="minorEastAsia" w:hAnsiTheme="minorHAnsi"/>
+                <w:noProof/>
+                <w:lang w:eastAsia="pl-PL"/>
               </w:rPr>
               <w:tab/>
             </w:r>
@@ -363,7 +339,6 @@
               <w:rPr>
                 <w:rStyle w:val="Hipercze"/>
                 <w:noProof/>
-                <w:lang w:val="en-US"/>
               </w:rPr>
               <w:t>Wstęp</w:t>
             </w:r>
@@ -386,7 +361,7 @@
                 <w:noProof/>
                 <w:webHidden/>
               </w:rPr>
-              <w:instrText xml:space="preserve"> PAGEREF _Toc437990005 \h </w:instrText>
+              <w:instrText xml:space="preserve"> PAGEREF _Toc438667827 \h </w:instrText>
             </w:r>
             <w:r>
               <w:rPr>
@@ -425,21 +400,24 @@
               <w:tab w:val="right" w:leader="dot" w:pos="8449"/>
             </w:tabs>
             <w:rPr>
+              <w:rFonts w:asciiTheme="minorHAnsi" w:eastAsiaTheme="minorEastAsia" w:hAnsiTheme="minorHAnsi"/>
               <w:noProof/>
+              <w:lang w:eastAsia="pl-PL"/>
             </w:rPr>
           </w:pPr>
-          <w:hyperlink w:anchor="_Toc437990006" w:history="1">
+          <w:hyperlink w:anchor="_Toc438667828" w:history="1">
             <w:r>
               <w:rPr>
                 <w:rStyle w:val="Hipercze"/>
                 <w:noProof/>
-                <w:lang w:val="en-US"/>
               </w:rPr>
               <w:t>1.1</w:t>
             </w:r>
             <w:r>
               <w:rPr>
-                <w:noProof/>
+                <w:rFonts w:asciiTheme="minorHAnsi" w:eastAsiaTheme="minorEastAsia" w:hAnsiTheme="minorHAnsi"/>
+                <w:noProof/>
+                <w:lang w:eastAsia="pl-PL"/>
               </w:rPr>
               <w:tab/>
             </w:r>
@@ -447,9 +425,8 @@
               <w:rPr>
                 <w:rStyle w:val="Hipercze"/>
                 <w:noProof/>
-                <w:lang w:val="en-US"/>
-              </w:rPr>
-              <w:t>cośtam</w:t>
+              </w:rPr>
+              <w:t>WebGL</w:t>
             </w:r>
             <w:r>
               <w:rPr>
@@ -470,7 +447,179 @@
                 <w:noProof/>
                 <w:webHidden/>
               </w:rPr>
-              <w:instrText xml:space="preserve"> PAGEREF _Toc437990006 \h </w:instrText>
+              <w:instrText xml:space="preserve"> PAGEREF _Toc438667828 \h </w:instrText>
+            </w:r>
+            <w:r>
+              <w:rPr>
+                <w:noProof/>
+                <w:webHidden/>
+              </w:rPr>
+            </w:r>
+            <w:r>
+              <w:rPr>
+                <w:noProof/>
+                <w:webHidden/>
+              </w:rPr>
+              <w:fldChar w:fldCharType="separate"/>
+            </w:r>
+            <w:r>
+              <w:rPr>
+                <w:noProof/>
+                <w:webHidden/>
+              </w:rPr>
+              <w:t>5</w:t>
+            </w:r>
+            <w:r>
+              <w:rPr>
+                <w:noProof/>
+                <w:webHidden/>
+              </w:rPr>
+              <w:fldChar w:fldCharType="end"/>
+            </w:r>
+          </w:hyperlink>
+        </w:p>
+        <w:p>
+          <w:pPr>
+            <w:pStyle w:val="Spistreci2"/>
+            <w:tabs>
+              <w:tab w:val="left" w:pos="880"/>
+              <w:tab w:val="right" w:leader="dot" w:pos="8449"/>
+            </w:tabs>
+            <w:rPr>
+              <w:rFonts w:asciiTheme="minorHAnsi" w:eastAsiaTheme="minorEastAsia" w:hAnsiTheme="minorHAnsi"/>
+              <w:noProof/>
+              <w:lang w:eastAsia="pl-PL"/>
+            </w:rPr>
+          </w:pPr>
+          <w:hyperlink w:anchor="_Toc438667829" w:history="1">
+            <w:r>
+              <w:rPr>
+                <w:rStyle w:val="Hipercze"/>
+                <w:noProof/>
+              </w:rPr>
+              <w:t>1.2</w:t>
+            </w:r>
+            <w:r>
+              <w:rPr>
+                <w:rFonts w:asciiTheme="minorHAnsi" w:eastAsiaTheme="minorEastAsia" w:hAnsiTheme="minorHAnsi"/>
+                <w:noProof/>
+                <w:lang w:eastAsia="pl-PL"/>
+              </w:rPr>
+              <w:tab/>
+            </w:r>
+            <w:r>
+              <w:rPr>
+                <w:rStyle w:val="Hipercze"/>
+                <w:noProof/>
+              </w:rPr>
+              <w:t>Cel pracy</w:t>
+            </w:r>
+            <w:r>
+              <w:rPr>
+                <w:noProof/>
+                <w:webHidden/>
+              </w:rPr>
+              <w:tab/>
+            </w:r>
+            <w:r>
+              <w:rPr>
+                <w:noProof/>
+                <w:webHidden/>
+              </w:rPr>
+              <w:fldChar w:fldCharType="begin"/>
+            </w:r>
+            <w:r>
+              <w:rPr>
+                <w:noProof/>
+                <w:webHidden/>
+              </w:rPr>
+              <w:instrText xml:space="preserve"> PAGEREF _Toc438667829 \h </w:instrText>
+            </w:r>
+            <w:r>
+              <w:rPr>
+                <w:noProof/>
+                <w:webHidden/>
+              </w:rPr>
+            </w:r>
+            <w:r>
+              <w:rPr>
+                <w:noProof/>
+                <w:webHidden/>
+              </w:rPr>
+              <w:fldChar w:fldCharType="separate"/>
+            </w:r>
+            <w:r>
+              <w:rPr>
+                <w:noProof/>
+                <w:webHidden/>
+              </w:rPr>
+              <w:t>5</w:t>
+            </w:r>
+            <w:r>
+              <w:rPr>
+                <w:noProof/>
+                <w:webHidden/>
+              </w:rPr>
+              <w:fldChar w:fldCharType="end"/>
+            </w:r>
+          </w:hyperlink>
+        </w:p>
+        <w:p>
+          <w:pPr>
+            <w:pStyle w:val="Spistreci2"/>
+            <w:tabs>
+              <w:tab w:val="left" w:pos="880"/>
+              <w:tab w:val="right" w:leader="dot" w:pos="8449"/>
+            </w:tabs>
+            <w:rPr>
+              <w:rFonts w:asciiTheme="minorHAnsi" w:eastAsiaTheme="minorEastAsia" w:hAnsiTheme="minorHAnsi"/>
+              <w:noProof/>
+              <w:lang w:eastAsia="pl-PL"/>
+            </w:rPr>
+          </w:pPr>
+          <w:hyperlink w:anchor="_Toc438667830" w:history="1">
+            <w:r>
+              <w:rPr>
+                <w:rStyle w:val="Hipercze"/>
+                <w:noProof/>
+              </w:rPr>
+              <w:t>1.3</w:t>
+            </w:r>
+            <w:r>
+              <w:rPr>
+                <w:rFonts w:asciiTheme="minorHAnsi" w:eastAsiaTheme="minorEastAsia" w:hAnsiTheme="minorHAnsi"/>
+                <w:noProof/>
+                <w:lang w:eastAsia="pl-PL"/>
+              </w:rPr>
+              <w:tab/>
+            </w:r>
+            <w:r>
+              <w:rPr>
+                <w:rStyle w:val="Hipercze"/>
+                <w:noProof/>
+              </w:rPr>
+              <w:t>Użyte oprogramowanie i biblioteki</w:t>
+            </w:r>
+            <w:r>
+              <w:rPr>
+                <w:noProof/>
+                <w:webHidden/>
+              </w:rPr>
+              <w:tab/>
+            </w:r>
+            <w:r>
+              <w:rPr>
+                <w:noProof/>
+                <w:webHidden/>
+              </w:rPr>
+              <w:fldChar w:fldCharType="begin"/>
+            </w:r>
+            <w:r>
+              <w:rPr>
+                <w:noProof/>
+                <w:webHidden/>
+              </w:rPr>
+              <w:instrText xml:space="preserve"> PAGEREF _Toc438667830 \h </w:instrText>
             </w:r>
             <w:r>
               <w:rPr>
@@ -509,21 +658,24 @@
               <w:tab w:val="right" w:leader="dot" w:pos="8449"/>
             </w:tabs>
             <w:rPr>
+              <w:rFonts w:asciiTheme="minorHAnsi" w:eastAsiaTheme="minorEastAsia" w:hAnsiTheme="minorHAnsi"/>
               <w:noProof/>
+              <w:lang w:eastAsia="pl-PL"/>
             </w:rPr>
           </w:pPr>
-          <w:hyperlink w:anchor="_Toc437990007" w:history="1">
+          <w:hyperlink w:anchor="_Toc438667831" w:history="1">
             <w:r>
               <w:rPr>
                 <w:rStyle w:val="Hipercze"/>
                 <w:noProof/>
-                <w:lang w:val="en-US"/>
               </w:rPr>
               <w:t>2.</w:t>
             </w:r>
             <w:r>
               <w:rPr>
-                <w:noProof/>
+                <w:rFonts w:asciiTheme="minorHAnsi" w:eastAsiaTheme="minorEastAsia" w:hAnsiTheme="minorHAnsi"/>
+                <w:noProof/>
+                <w:lang w:eastAsia="pl-PL"/>
               </w:rPr>
               <w:tab/>
             </w:r>
@@ -531,9 +683,8 @@
               <w:rPr>
                 <w:rStyle w:val="Hipercze"/>
                 <w:noProof/>
-                <w:lang w:val="en-US"/>
-              </w:rPr>
-              <w:t>Rozwinięcie</w:t>
+              </w:rPr>
+              <w:t>WebGL i THREE.JS</w:t>
             </w:r>
             <w:r>
               <w:rPr>
@@ -554,7 +705,7 @@
                 <w:noProof/>
                 <w:webHidden/>
               </w:rPr>
-              <w:instrText xml:space="preserve"> PAGEREF _Toc437990007 \h </w:instrText>
+              <w:instrText xml:space="preserve"> PAGEREF _Toc438667831 \h </w:instrText>
             </w:r>
             <w:r>
               <w:rPr>
@@ -574,7 +725,7 @@
                 <w:noProof/>
                 <w:webHidden/>
               </w:rPr>
-              <w:t>5</w:t>
+              <w:t>6</w:t>
             </w:r>
             <w:r>
               <w:rPr>
@@ -593,21 +744,24 @@
               <w:tab w:val="right" w:leader="dot" w:pos="8449"/>
             </w:tabs>
             <w:rPr>
+              <w:rFonts w:asciiTheme="minorHAnsi" w:eastAsiaTheme="minorEastAsia" w:hAnsiTheme="minorHAnsi"/>
               <w:noProof/>
+              <w:lang w:eastAsia="pl-PL"/>
             </w:rPr>
           </w:pPr>
-          <w:hyperlink w:anchor="_Toc437990008" w:history="1">
+          <w:hyperlink w:anchor="_Toc438667832" w:history="1">
             <w:r>
               <w:rPr>
                 <w:rStyle w:val="Hipercze"/>
                 <w:noProof/>
-                <w:lang w:val="en-US"/>
               </w:rPr>
               <w:t>2.1</w:t>
             </w:r>
             <w:r>
               <w:rPr>
-                <w:noProof/>
+                <w:rFonts w:asciiTheme="minorHAnsi" w:eastAsiaTheme="minorEastAsia" w:hAnsiTheme="minorHAnsi"/>
+                <w:noProof/>
+                <w:lang w:eastAsia="pl-PL"/>
               </w:rPr>
               <w:tab/>
             </w:r>
@@ -615,7 +769,6 @@
               <w:rPr>
                 <w:rStyle w:val="Hipercze"/>
                 <w:noProof/>
-                <w:lang w:val="en-US"/>
               </w:rPr>
               <w:t>Podrozdział</w:t>
             </w:r>
@@ -638,7 +791,7 @@
                 <w:noProof/>
                 <w:webHidden/>
               </w:rPr>
-              <w:instrText xml:space="preserve"> PAGEREF _Toc437990008 \h </w:instrText>
+              <w:instrText xml:space="preserve"> PAGEREF _Toc438667832 \h </w:instrText>
             </w:r>
             <w:r>
               <w:rPr>
@@ -658,7 +811,7 @@
                 <w:noProof/>
                 <w:webHidden/>
               </w:rPr>
-              <w:t>5</w:t>
+              <w:t>7</w:t>
             </w:r>
             <w:r>
               <w:rPr>
@@ -677,21 +830,24 @@
               <w:tab w:val="right" w:leader="dot" w:pos="8449"/>
             </w:tabs>
             <w:rPr>
+              <w:rFonts w:asciiTheme="minorHAnsi" w:eastAsiaTheme="minorEastAsia" w:hAnsiTheme="minorHAnsi"/>
               <w:noProof/>
+              <w:lang w:eastAsia="pl-PL"/>
             </w:rPr>
           </w:pPr>
-          <w:hyperlink w:anchor="_Toc437990009" w:history="1">
+          <w:hyperlink w:anchor="_Toc438667833" w:history="1">
             <w:r>
               <w:rPr>
                 <w:rStyle w:val="Hipercze"/>
                 <w:noProof/>
-                <w:lang w:val="en-US"/>
               </w:rPr>
               <w:t>3.</w:t>
             </w:r>
             <w:r>
               <w:rPr>
-                <w:noProof/>
+                <w:rFonts w:asciiTheme="minorHAnsi" w:eastAsiaTheme="minorEastAsia" w:hAnsiTheme="minorHAnsi"/>
+                <w:noProof/>
+                <w:lang w:eastAsia="pl-PL"/>
               </w:rPr>
               <w:tab/>
             </w:r>
@@ -699,9 +855,8 @@
               <w:rPr>
                 <w:rStyle w:val="Hipercze"/>
                 <w:noProof/>
-                <w:lang w:val="en-US"/>
-              </w:rPr>
-              <w:t>Zakończenie</w:t>
+              </w:rPr>
+              <w:t>Opis aplikacji</w:t>
             </w:r>
             <w:r>
               <w:rPr>
@@ -722,7 +877,7 @@
                 <w:noProof/>
                 <w:webHidden/>
               </w:rPr>
-              <w:instrText xml:space="preserve"> PAGEREF _Toc437990009 \h </w:instrText>
+              <w:instrText xml:space="preserve"> PAGEREF _Toc438667833 \h </w:instrText>
             </w:r>
             <w:r>
               <w:rPr>
@@ -742,7 +897,7 @@
                 <w:noProof/>
                 <w:webHidden/>
               </w:rPr>
-              <w:t>5</w:t>
+              <w:t>7</w:t>
             </w:r>
             <w:r>
               <w:rPr>
@@ -757,30 +912,47 @@
           <w:pPr>
             <w:pStyle w:val="Spistreci2"/>
             <w:tabs>
+              <w:tab w:val="left" w:pos="880"/>
               <w:tab w:val="right" w:leader="dot" w:pos="8449"/>
             </w:tabs>
             <w:rPr>
+              <w:rFonts w:asciiTheme="minorHAnsi" w:eastAsiaTheme="minorEastAsia" w:hAnsiTheme="minorHAnsi"/>
               <w:noProof/>
+              <w:lang w:eastAsia="pl-PL"/>
             </w:rPr>
           </w:pPr>
-          <w:hyperlink w:anchor="_Toc437990010" w:history="1">
+          <w:hyperlink w:anchor="_Toc438667834" w:history="1">
             <w:r>
               <w:rPr>
                 <w:rStyle w:val="Hipercze"/>
                 <w:noProof/>
-                <w:lang w:val="en-US"/>
-              </w:rPr>
-              <w:t>3.1 Koniec</w:t>
-            </w:r>
-            <w:r>
-              <w:rPr>
-                <w:noProof/>
-                <w:webHidden/>
+              </w:rPr>
+              <w:t>3.1</w:t>
+            </w:r>
+            <w:r>
+              <w:rPr>
+                <w:rFonts w:asciiTheme="minorHAnsi" w:eastAsiaTheme="minorEastAsia" w:hAnsiTheme="minorHAnsi"/>
+                <w:noProof/>
+                <w:lang w:eastAsia="pl-PL"/>
               </w:rPr>
               <w:tab/>
             </w:r>
             <w:r>
               <w:rPr>
+                <w:rStyle w:val="Hipercze"/>
+                <w:noProof/>
+              </w:rPr>
+              <w:t>Struktura projektu</w:t>
+            </w:r>
+            <w:r>
+              <w:rPr>
+                <w:noProof/>
+                <w:webHidden/>
+              </w:rPr>
+              <w:tab/>
+            </w:r>
+            <w:r>
+              <w:rPr>
                 <w:noProof/>
                 <w:webHidden/>
               </w:rPr>
@@ -791,7 +963,7 @@
                 <w:noProof/>
                 <w:webHidden/>
               </w:rPr>
-              <w:instrText xml:space="preserve"> PAGEREF _Toc437990010 \h </w:instrText>
+              <w:instrText xml:space="preserve"> PAGEREF _Toc438667834 \h </w:instrText>
             </w:r>
             <w:r>
               <w:rPr>
@@ -811,7 +983,7 @@
                 <w:noProof/>
                 <w:webHidden/>
               </w:rPr>
-              <w:t>5</w:t>
+              <w:t>7</w:t>
             </w:r>
             <w:r>
               <w:rPr>
@@ -824,15 +996,353 @@
         </w:p>
         <w:p>
           <w:pPr>
+            <w:pStyle w:val="Spistreci1"/>
+            <w:tabs>
+              <w:tab w:val="left" w:pos="440"/>
+              <w:tab w:val="right" w:leader="dot" w:pos="8449"/>
+            </w:tabs>
             <w:rPr>
-              <w:lang w:val="en-US"/>
+              <w:rFonts w:asciiTheme="minorHAnsi" w:eastAsiaTheme="minorEastAsia" w:hAnsiTheme="minorHAnsi"/>
+              <w:noProof/>
+              <w:lang w:eastAsia="pl-PL"/>
             </w:rPr>
           </w:pPr>
+          <w:hyperlink w:anchor="_Toc438667835" w:history="1">
+            <w:r>
+              <w:rPr>
+                <w:rStyle w:val="Hipercze"/>
+                <w:noProof/>
+              </w:rPr>
+              <w:t>4.</w:t>
+            </w:r>
+            <w:r>
+              <w:rPr>
+                <w:rFonts w:asciiTheme="minorHAnsi" w:eastAsiaTheme="minorEastAsia" w:hAnsiTheme="minorHAnsi"/>
+                <w:noProof/>
+                <w:lang w:eastAsia="pl-PL"/>
+              </w:rPr>
+              <w:tab/>
+            </w:r>
+            <w:r>
+              <w:rPr>
+                <w:rStyle w:val="Hipercze"/>
+                <w:noProof/>
+              </w:rPr>
+              <w:t>Opis poszczególnych klas</w:t>
+            </w:r>
+            <w:r>
+              <w:rPr>
+                <w:noProof/>
+                <w:webHidden/>
+              </w:rPr>
+              <w:tab/>
+            </w:r>
+            <w:r>
+              <w:rPr>
+                <w:noProof/>
+                <w:webHidden/>
+              </w:rPr>
+              <w:fldChar w:fldCharType="begin"/>
+            </w:r>
+            <w:r>
+              <w:rPr>
+                <w:noProof/>
+                <w:webHidden/>
+              </w:rPr>
+              <w:instrText xml:space="preserve"> PAGEREF _Toc438667835 \h </w:instrText>
+            </w:r>
+            <w:r>
+              <w:rPr>
+                <w:noProof/>
+                <w:webHidden/>
+              </w:rPr>
+            </w:r>
+            <w:r>
+              <w:rPr>
+                <w:noProof/>
+                <w:webHidden/>
+              </w:rPr>
+              <w:fldChar w:fldCharType="separate"/>
+            </w:r>
+            <w:r>
+              <w:rPr>
+                <w:noProof/>
+                <w:webHidden/>
+              </w:rPr>
+              <w:t>7</w:t>
+            </w:r>
+            <w:r>
+              <w:rPr>
+                <w:noProof/>
+                <w:webHidden/>
+              </w:rPr>
+              <w:fldChar w:fldCharType="end"/>
+            </w:r>
+          </w:hyperlink>
+        </w:p>
+        <w:p>
+          <w:pPr>
+            <w:pStyle w:val="Spistreci1"/>
+            <w:tabs>
+              <w:tab w:val="left" w:pos="440"/>
+              <w:tab w:val="right" w:leader="dot" w:pos="8449"/>
+            </w:tabs>
+            <w:rPr>
+              <w:rFonts w:asciiTheme="minorHAnsi" w:eastAsiaTheme="minorEastAsia" w:hAnsiTheme="minorHAnsi"/>
+              <w:noProof/>
+              <w:lang w:eastAsia="pl-PL"/>
+            </w:rPr>
+          </w:pPr>
+          <w:hyperlink w:anchor="_Toc438667836" w:history="1">
+            <w:r>
+              <w:rPr>
+                <w:rStyle w:val="Hipercze"/>
+                <w:noProof/>
+              </w:rPr>
+              <w:t>5.</w:t>
+            </w:r>
+            <w:r>
+              <w:rPr>
+                <w:rFonts w:asciiTheme="minorHAnsi" w:eastAsiaTheme="minorEastAsia" w:hAnsiTheme="minorHAnsi"/>
+                <w:noProof/>
+                <w:lang w:eastAsia="pl-PL"/>
+              </w:rPr>
+              <w:tab/>
+            </w:r>
+            <w:r>
+              <w:rPr>
+                <w:rStyle w:val="Hipercze"/>
+                <w:noProof/>
+              </w:rPr>
+              <w:t>Blender</w:t>
+            </w:r>
+            <w:r>
+              <w:rPr>
+                <w:noProof/>
+                <w:webHidden/>
+              </w:rPr>
+              <w:tab/>
+            </w:r>
+            <w:r>
+              <w:rPr>
+                <w:noProof/>
+                <w:webHidden/>
+              </w:rPr>
+              <w:fldChar w:fldCharType="begin"/>
+            </w:r>
+            <w:r>
+              <w:rPr>
+                <w:noProof/>
+                <w:webHidden/>
+              </w:rPr>
+              <w:instrText xml:space="preserve"> PAGEREF _Toc438667836 \h </w:instrText>
+            </w:r>
+            <w:r>
+              <w:rPr>
+                <w:noProof/>
+                <w:webHidden/>
+              </w:rPr>
+            </w:r>
+            <w:r>
+              <w:rPr>
+                <w:noProof/>
+                <w:webHidden/>
+              </w:rPr>
+              <w:fldChar w:fldCharType="separate"/>
+            </w:r>
+            <w:r>
+              <w:rPr>
+                <w:noProof/>
+                <w:webHidden/>
+              </w:rPr>
+              <w:t>7</w:t>
+            </w:r>
+            <w:r>
+              <w:rPr>
+                <w:noProof/>
+                <w:webHidden/>
+              </w:rPr>
+              <w:fldChar w:fldCharType="end"/>
+            </w:r>
+          </w:hyperlink>
+        </w:p>
+        <w:p>
+          <w:pPr>
+            <w:pStyle w:val="Spistreci2"/>
+            <w:tabs>
+              <w:tab w:val="left" w:pos="880"/>
+              <w:tab w:val="right" w:leader="dot" w:pos="8449"/>
+            </w:tabs>
+            <w:rPr>
+              <w:rFonts w:asciiTheme="minorHAnsi" w:eastAsiaTheme="minorEastAsia" w:hAnsiTheme="minorHAnsi"/>
+              <w:noProof/>
+              <w:lang w:eastAsia="pl-PL"/>
+            </w:rPr>
+          </w:pPr>
+          <w:hyperlink w:anchor="_Toc438667837" w:history="1">
+            <w:r>
+              <w:rPr>
+                <w:rStyle w:val="Hipercze"/>
+                <w:noProof/>
+              </w:rPr>
+              <w:t>5.1</w:t>
+            </w:r>
+            <w:r>
+              <w:rPr>
+                <w:rFonts w:asciiTheme="minorHAnsi" w:eastAsiaTheme="minorEastAsia" w:hAnsiTheme="minorHAnsi"/>
+                <w:noProof/>
+                <w:lang w:eastAsia="pl-PL"/>
+              </w:rPr>
+              <w:tab/>
+            </w:r>
+            <w:r>
+              <w:rPr>
+                <w:rStyle w:val="Hipercze"/>
+                <w:noProof/>
+              </w:rPr>
+              <w:t>Przygotowanie modelu samochodu</w:t>
+            </w:r>
+            <w:r>
+              <w:rPr>
+                <w:noProof/>
+                <w:webHidden/>
+              </w:rPr>
+              <w:tab/>
+            </w:r>
+            <w:r>
+              <w:rPr>
+                <w:noProof/>
+                <w:webHidden/>
+              </w:rPr>
+              <w:fldChar w:fldCharType="begin"/>
+            </w:r>
+            <w:r>
+              <w:rPr>
+                <w:noProof/>
+                <w:webHidden/>
+              </w:rPr>
+              <w:instrText xml:space="preserve"> PAGEREF _Toc438667837 \h </w:instrText>
+            </w:r>
+            <w:r>
+              <w:rPr>
+                <w:noProof/>
+                <w:webHidden/>
+              </w:rPr>
+            </w:r>
+            <w:r>
+              <w:rPr>
+                <w:noProof/>
+                <w:webHidden/>
+              </w:rPr>
+              <w:fldChar w:fldCharType="separate"/>
+            </w:r>
+            <w:r>
+              <w:rPr>
+                <w:noProof/>
+                <w:webHidden/>
+              </w:rPr>
+              <w:t>7</w:t>
+            </w:r>
+            <w:r>
+              <w:rPr>
+                <w:noProof/>
+                <w:webHidden/>
+              </w:rPr>
+              <w:fldChar w:fldCharType="end"/>
+            </w:r>
+          </w:hyperlink>
+        </w:p>
+        <w:p>
+          <w:pPr>
+            <w:pStyle w:val="Spistreci2"/>
+            <w:tabs>
+              <w:tab w:val="left" w:pos="880"/>
+              <w:tab w:val="right" w:leader="dot" w:pos="8449"/>
+            </w:tabs>
+            <w:rPr>
+              <w:rFonts w:asciiTheme="minorHAnsi" w:eastAsiaTheme="minorEastAsia" w:hAnsiTheme="minorHAnsi"/>
+              <w:noProof/>
+              <w:lang w:eastAsia="pl-PL"/>
+            </w:rPr>
+          </w:pPr>
+          <w:hyperlink w:anchor="_Toc438667838" w:history="1">
+            <w:r>
+              <w:rPr>
+                <w:rStyle w:val="Hipercze"/>
+                <w:noProof/>
+              </w:rPr>
+              <w:t>5.2</w:t>
+            </w:r>
+            <w:r>
+              <w:rPr>
+                <w:rFonts w:asciiTheme="minorHAnsi" w:eastAsiaTheme="minorEastAsia" w:hAnsiTheme="minorHAnsi"/>
+                <w:noProof/>
+                <w:lang w:eastAsia="pl-PL"/>
+              </w:rPr>
+              <w:tab/>
+            </w:r>
+            <w:r>
+              <w:rPr>
+                <w:rStyle w:val="Hipercze"/>
+                <w:noProof/>
+              </w:rPr>
+              <w:t>Przygotowanie sceny „garaż”</w:t>
+            </w:r>
+            <w:r>
+              <w:rPr>
+                <w:noProof/>
+                <w:webHidden/>
+              </w:rPr>
+              <w:tab/>
+            </w:r>
+            <w:r>
+              <w:rPr>
+                <w:noProof/>
+                <w:webHidden/>
+              </w:rPr>
+              <w:fldChar w:fldCharType="begin"/>
+            </w:r>
+            <w:r>
+              <w:rPr>
+                <w:noProof/>
+                <w:webHidden/>
+              </w:rPr>
+              <w:instrText xml:space="preserve"> PAGEREF _Toc438667838 \h </w:instrText>
+            </w:r>
+            <w:r>
+              <w:rPr>
+                <w:noProof/>
+                <w:webHidden/>
+              </w:rPr>
+            </w:r>
+            <w:r>
+              <w:rPr>
+                <w:noProof/>
+                <w:webHidden/>
+              </w:rPr>
+              <w:fldChar w:fldCharType="separate"/>
+            </w:r>
+            <w:r>
+              <w:rPr>
+                <w:noProof/>
+                <w:webHidden/>
+              </w:rPr>
+              <w:t>12</w:t>
+            </w:r>
+            <w:r>
+              <w:rPr>
+                <w:noProof/>
+                <w:webHidden/>
+              </w:rPr>
+              <w:fldChar w:fldCharType="end"/>
+            </w:r>
+          </w:hyperlink>
+        </w:p>
+        <w:p>
           <w:r>
             <w:rPr>
               <w:b/>
               <w:bCs/>
-              <w:noProof/>
             </w:rPr>
             <w:fldChar w:fldCharType="end"/>
           </w:r>
@@ -840,15 +1350,7 @@
       </w:sdtContent>
     </w:sdt>
     <w:p>
-      <w:pPr>
-        <w:rPr>
-          <w:lang w:val="en-US"/>
-        </w:rPr>
-      </w:pPr>
-      <w:r>
-        <w:rPr>
-          <w:lang w:val="en-US"/>
-        </w:rPr>
+      <w:r>
         <w:br w:type="page"/>
       </w:r>
     </w:p>
@@ -859,19 +1361,97 @@
           <w:ilvl w:val="0"/>
           <w:numId w:val="2"/>
         </w:numPr>
-        <w:rPr>
-          <w:lang w:val="en-US"/>
-        </w:rPr>
-      </w:pPr>
-      <w:bookmarkStart w:id="1" w:name="_Toc437990005"/>
-      <w:r>
-        <w:rPr>
-          <w:lang w:val="en-US"/>
-        </w:rPr>
+      </w:pPr>
+      <w:bookmarkStart w:id="1" w:name="_Toc438667827"/>
+      <w:r>
         <w:lastRenderedPageBreak/>
         <w:t>Wstęp</w:t>
       </w:r>
       <w:bookmarkEnd w:id="1"/>
+    </w:p>
+    <w:p>
+      <w:pPr>
+        <w:ind w:left="360"/>
+        <w:jc w:val="both"/>
+      </w:pPr>
+      <w:r>
+        <w:t xml:space="preserve">Świat </w:t>
+      </w:r>
+      <w:r>
+        <w:t>który nas otacza</w:t>
+      </w:r>
+      <w:r>
+        <w:t xml:space="preserve"> jest trójwymiarowy.</w:t>
+      </w:r>
+      <w:r>
+        <w:t xml:space="preserve"> Żyjemy </w:t>
+      </w:r>
+      <w:r>
+        <w:t xml:space="preserve">, poruszamy się, a nawet myślimy w trzech wymiarach. </w:t>
+      </w:r>
+      <w:r>
+        <w:t>To przyzwyczajenie do przestrzeni trójwymiarowej sprawiło, że nauczyliśmy się odzwierciedlać ją najpierw na kartce papieru, a następnie w jeszcze większym stopniu na płaskim ekranie</w:t>
+      </w:r>
+      <w:r>
+        <w:t xml:space="preserve"> coraz szerszej gamy urządzeń</w:t>
+      </w:r>
+      <w:r>
+        <w:t xml:space="preserve">. </w:t>
+      </w:r>
+    </w:p>
+    <w:p>
+      <w:pPr>
+        <w:ind w:left="360"/>
+        <w:jc w:val="both"/>
+      </w:pPr>
+      <w:r>
+        <w:t>Dla większości ludzi trójwymiarowa przestrzeń w połączeniu z urządzeniami takimi jak komputery, laptopy, konsole, itp. kojarzy się głównie z grami. Jest to skojarzenie jak najbardziej trafne. Gry 3D zachwycają graczy swoim przestrzennym światem już od doś</w:t>
+      </w:r>
+      <w:r>
+        <w:t xml:space="preserve">ć dawna. </w:t>
+      </w:r>
+      <w:r>
+        <w:t xml:space="preserve">Technologie 3D towarzyszą jednak nie tylko graczom, spotykamy się z nimi znacznie częściej. Animowane </w:t>
+      </w:r>
+      <w:r>
+        <w:t>bajki</w:t>
+      </w:r>
+      <w:r>
+        <w:t xml:space="preserve">, efekty specjalne w filmach tworzone są z wykorzystanie grafiki trójwymiarowej. </w:t>
+      </w:r>
+      <w:r>
+        <w:t>W nauce t</w:t>
+      </w:r>
+      <w:r>
+        <w:t>rójwymiarowe wizualizacje pozwalają nam lepiej zrozumieć zagadnienia teoretyczne</w:t>
+      </w:r>
+      <w:r>
+        <w:t xml:space="preserve">, lub spojrzeć na rzeczy, które w otaczającym nas świcie są zbyt małe lub zbyt przestronne aby móc na nie spojrzeć </w:t>
+      </w:r>
+      <w:r>
+        <w:t xml:space="preserve">z naszej perspektywy. Samochodowe nawigacje </w:t>
+      </w:r>
+      <w:r>
+        <w:t>dają możliwość lepszego odnalezienia się w terenie właśnie poprzez trójwymiarowe przedstawianie mapy.</w:t>
+      </w:r>
+    </w:p>
+    <w:p>
+      <w:pPr>
+        <w:ind w:left="360"/>
+        <w:jc w:val="both"/>
+      </w:pPr>
+      <w:r>
+        <w:t xml:space="preserve">Odpoczywany, uczymy się, </w:t>
+      </w:r>
+      <w:r>
+        <w:t>czy nawet podróżujemy wykorzystując przy tym dobrodziejstwa grafiki trójwymiarowej. Trójwymiaro</w:t>
+      </w:r>
+      <w:r>
+        <w:t>wość wkrada się do coraz większej liczby, dotychczas dwuwymiarowych zagadnień. Osobiście uważamy, że jest to bardzo dobry kierunek rozwoju, dla tego zainteresowała nas możliwość wykorzystania grafiki trójwymiarowej bezpośrednio w przeglądarkach internetowych, z których tak często aktualne korzystamy przeglądając Internet, który staję się coraz bardziej nieodłącz</w:t>
+      </w:r>
+      <w:r>
+        <w:t>ną częścią życia każdego z nas.</w:t>
+      </w:r>
     </w:p>
     <w:p>
       <w:pPr>
@@ -880,25 +1460,125 @@
           <w:ilvl w:val="1"/>
           <w:numId w:val="2"/>
         </w:numPr>
-        <w:rPr>
-          <w:lang w:val="en-US"/>
-        </w:rPr>
-      </w:pPr>
-      <w:bookmarkStart w:id="2" w:name="_Toc437990006"/>
-      <w:r>
-        <w:rPr>
-          <w:lang w:val="en-US"/>
-        </w:rPr>
-        <w:t>cośtam</w:t>
+      </w:pPr>
+      <w:bookmarkStart w:id="2" w:name="_Toc438667828"/>
+      <w:r>
+        <w:t>WebGL</w:t>
       </w:r>
       <w:bookmarkEnd w:id="2"/>
     </w:p>
     <w:p>
       <w:pPr>
-        <w:rPr>
-          <w:lang w:val="en-US"/>
-        </w:rPr>
-      </w:pPr>
+        <w:pStyle w:val="Nagwek2"/>
+        <w:numPr>
+          <w:ilvl w:val="1"/>
+          <w:numId w:val="2"/>
+        </w:numPr>
+      </w:pPr>
+      <w:bookmarkStart w:id="3" w:name="_Toc438667829"/>
+      <w:r>
+        <w:t>Cel pracy</w:t>
+      </w:r>
+      <w:bookmarkEnd w:id="3"/>
+    </w:p>
+    <w:p>
+      <w:pPr>
+        <w:pStyle w:val="Nagwek2"/>
+        <w:numPr>
+          <w:ilvl w:val="1"/>
+          <w:numId w:val="2"/>
+        </w:numPr>
+      </w:pPr>
+      <w:bookmarkStart w:id="4" w:name="_Toc438667830"/>
+      <w:r>
+        <w:t>Użyte oprogramowanie i biblioteki</w:t>
+      </w:r>
+      <w:bookmarkEnd w:id="4"/>
+    </w:p>
+    <w:p>
+      <w:pPr>
+        <w:pStyle w:val="Akapitzlist"/>
+        <w:numPr>
+          <w:ilvl w:val="0"/>
+          <w:numId w:val="5"/>
+        </w:numPr>
+      </w:pPr>
+      <w:r>
+        <w:t>Blender</w:t>
+      </w:r>
+    </w:p>
+    <w:p>
+      <w:pPr>
+        <w:pStyle w:val="Akapitzlist"/>
+        <w:numPr>
+          <w:ilvl w:val="0"/>
+          <w:numId w:val="5"/>
+        </w:numPr>
+      </w:pPr>
+      <w:r>
+        <w:t>THREE.JS</w:t>
+      </w:r>
+    </w:p>
+    <w:p>
+      <w:pPr>
+        <w:pStyle w:val="Akapitzlist"/>
+        <w:numPr>
+          <w:ilvl w:val="0"/>
+          <w:numId w:val="5"/>
+        </w:numPr>
+      </w:pPr>
+      <w:r>
+        <w:t>HTML5</w:t>
+      </w:r>
+    </w:p>
+    <w:p>
+      <w:pPr>
+        <w:pStyle w:val="Akapitzlist"/>
+        <w:numPr>
+          <w:ilvl w:val="0"/>
+          <w:numId w:val="5"/>
+        </w:numPr>
+      </w:pPr>
+      <w:r>
+        <w:t xml:space="preserve">CSS3 </w:t>
+      </w:r>
+    </w:p>
+    <w:p>
+      <w:pPr>
+        <w:pStyle w:val="Akapitzlist"/>
+        <w:numPr>
+          <w:ilvl w:val="0"/>
+          <w:numId w:val="5"/>
+        </w:numPr>
+      </w:pPr>
+      <w:r>
+        <w:t>Bootstrap 3</w:t>
+      </w:r>
+    </w:p>
+    <w:p>
+      <w:pPr>
+        <w:pStyle w:val="Akapitzlist"/>
+        <w:numPr>
+          <w:ilvl w:val="0"/>
+          <w:numId w:val="5"/>
+        </w:numPr>
+      </w:pPr>
+      <w:r>
+        <w:t>PHP</w:t>
+      </w:r>
+    </w:p>
+    <w:p>
+      <w:pPr>
+        <w:pStyle w:val="Akapitzlist"/>
+        <w:numPr>
+          <w:ilvl w:val="0"/>
+          <w:numId w:val="5"/>
+        </w:numPr>
+      </w:pPr>
+      <w:r>
+        <w:lastRenderedPageBreak/>
+        <w:t>jQuery</w:t>
+      </w:r>
     </w:p>
     <w:p>
       <w:pPr>
@@ -907,18 +1587,116 @@
           <w:ilvl w:val="0"/>
           <w:numId w:val="2"/>
         </w:numPr>
+      </w:pPr>
+      <w:bookmarkStart w:id="5" w:name="_Toc438667831"/>
+      <w:r>
+        <w:t>WebGL i THREE.JS</w:t>
+      </w:r>
+      <w:bookmarkEnd w:id="5"/>
+      <w:r>
+        <w:t xml:space="preserve"> </w:t>
+      </w:r>
+    </w:p>
+    <w:p>
+      <w:pPr>
+        <w:ind w:left="360"/>
+        <w:jc w:val="both"/>
+      </w:pPr>
+      <w:r>
+        <w:t>Biblioteka WebGL nie należy do oficjalnej specyfikacji HTML5, jest jednak obsługiwana przez większość przeglądarek stosujących tą technologię. Poniżej przedstawiono graf ilustrujący wsparcie dla WebGL w najpopularniejszych przeglądarkach desktopowych oraz mobilnych.</w:t>
+      </w:r>
+    </w:p>
+    <w:p>
+      <w:pPr>
+        <w:ind w:left="360"/>
+      </w:pPr>
+      <w:r>
         <w:rPr>
-          <w:lang w:val="en-US"/>
+          <w:noProof/>
+          <w:lang w:eastAsia="pl-PL"/>
         </w:rPr>
-      </w:pPr>
-      <w:bookmarkStart w:id="3" w:name="_Toc437990007"/>
-      <w:r>
-        <w:rPr>
-          <w:lang w:val="en-US"/>
-        </w:rPr>
-        <w:t>Rozwinięcie</w:t>
-      </w:r>
-      <w:bookmarkEnd w:id="3"/>
+        <w:drawing>
+          <wp:inline distT="0" distB="0" distL="0" distR="0" wp14:anchorId="6523F767" wp14:editId="16832F6B">
+            <wp:extent cx="5371465" cy="4822825"/>
+            <wp:effectExtent l="0" t="0" r="635" b="0"/>
+            <wp:docPr id="2" name="Obraz 2"/>
+            <wp:cNvGraphicFramePr>
+              <a:graphicFrameLocks xmlns:a="http://schemas.openxmlformats.org/drawingml/2006/main" noChangeAspect="1"/>
+            </wp:cNvGraphicFramePr>
+            <a:graphic xmlns:a="http://schemas.openxmlformats.org/drawingml/2006/main">
+              <a:graphicData uri="http://schemas.openxmlformats.org/drawingml/2006/picture">
+                <pic:pic xmlns:pic="http://schemas.openxmlformats.org/drawingml/2006/picture">
+                  <pic:nvPicPr>
+                    <pic:cNvPr id="0" name="zgodnosc.jpg"/>
+                    <pic:cNvPicPr/>
+                  </pic:nvPicPr>
+                  <pic:blipFill>
+                    <a:blip r:embed="rId10">
+                      <a:extLst>
+                        <a:ext uri="{28A0092B-C50C-407E-A947-70E740481C1C}">
+                          <a14:useLocalDpi xmlns:a14="http://schemas.microsoft.com/office/drawing/2010/main" val="0"/>
+                        </a:ext>
+                      </a:extLst>
+                    </a:blip>
+                    <a:stretch>
+                      <a:fillRect/>
+                    </a:stretch>
+                  </pic:blipFill>
+                  <pic:spPr>
+                    <a:xfrm>
+                      <a:off x="0" y="0"/>
+                      <a:ext cx="5371465" cy="4822825"/>
+                    </a:xfrm>
+                    <a:prstGeom prst="rect">
+                      <a:avLst/>
+                    </a:prstGeom>
+                  </pic:spPr>
+                </pic:pic>
+              </a:graphicData>
+            </a:graphic>
+          </wp:inline>
+        </w:drawing>
+      </w:r>
+    </w:p>
+    <w:p>
+      <w:pPr>
+        <w:ind w:left="360"/>
+        <w:jc w:val="both"/>
+      </w:pPr>
+      <w:r>
+        <w:t>WebGL to niskopoziomowe API graficzne. Przekazuje się do niego tablice danych i shader, aby coś narysować. Tym sa</w:t>
+      </w:r>
+      <w:r>
+        <w:t>mym przykładowa</w:t>
+      </w:r>
+      <w:r>
+        <w:t xml:space="preserve"> prosta scena zawierająca </w:t>
+      </w:r>
+      <w:r>
+        <w:t xml:space="preserve">rotujący sześcian zmusza programistę do wyprodukowania ponad 200 linii kodu. </w:t>
+      </w:r>
+    </w:p>
+    <w:p>
+      <w:pPr>
+        <w:ind w:left="360"/>
+        <w:jc w:val="both"/>
+      </w:pPr>
+      <w:r>
+        <w:t xml:space="preserve"> Z pomocą przychodzi kilka otwartych zestawów narzędzi. </w:t>
+      </w:r>
+      <w:r>
+        <w:t xml:space="preserve">Jedną z nich jest darmowa biblioteka THREE.JS przy wykorzystaniu której, przytoczony wcześniej przykład, można zaimplementować w zaledwie </w:t>
+      </w:r>
+      <w:r>
+        <w:t xml:space="preserve">kilkunastu linijkach kodu. Łatwość użycia i aktualna </w:t>
+      </w:r>
+      <w:r>
+        <w:lastRenderedPageBreak/>
+        <w:t xml:space="preserve">popularność tej biblioteki przyczyniły się w głównej mierze do </w:t>
+      </w:r>
+      <w:r>
+        <w:t>napisania aplikacji właśnie przy jej użyciu.</w:t>
+      </w:r>
     </w:p>
     <w:p>
       <w:pPr>
@@ -927,26 +1705,14 @@
           <w:ilvl w:val="1"/>
           <w:numId w:val="2"/>
         </w:numPr>
-        <w:rPr>
-          <w:lang w:val="en-US"/>
-        </w:rPr>
-      </w:pPr>
-      <w:bookmarkStart w:id="4" w:name="_Toc437990008"/>
-      <w:r>
-        <w:rPr>
-          <w:lang w:val="en-US"/>
-        </w:rPr>
+      </w:pPr>
+      <w:bookmarkStart w:id="6" w:name="_Toc438667832"/>
+      <w:r>
         <w:t>Podrozdział</w:t>
       </w:r>
-      <w:bookmarkEnd w:id="4"/>
-    </w:p>
-    <w:p>
-      <w:pPr>
-        <w:rPr>
-          <w:lang w:val="en-US"/>
-        </w:rPr>
-      </w:pPr>
-    </w:p>
+      <w:bookmarkEnd w:id="6"/>
+    </w:p>
+    <w:p/>
     <w:p>
       <w:pPr>
         <w:pStyle w:val="Nagwek1"/>
@@ -954,37 +1720,956 @@
           <w:ilvl w:val="0"/>
           <w:numId w:val="2"/>
         </w:numPr>
+      </w:pPr>
+      <w:bookmarkStart w:id="7" w:name="_Toc438667833"/>
+      <w:r>
+        <w:t>Opis aplikacji</w:t>
+      </w:r>
+      <w:bookmarkEnd w:id="7"/>
+    </w:p>
+    <w:p>
+      <w:pPr>
+        <w:jc w:val="both"/>
+      </w:pPr>
+      <w:r>
+        <w:t>Aplikacja została podzielona na dwie zasadnicze części: grę właściwą</w:t>
+      </w:r>
+      <w:r>
+        <w:t xml:space="preserve"> będącą prostym wyścigiem samochodowym</w:t>
+      </w:r>
+      <w:r>
+        <w:t>, oraz aplikację pozwalającą na personalizację</w:t>
+      </w:r>
+      <w:r>
+        <w:t xml:space="preserve"> i modyfikacje</w:t>
+      </w:r>
+      <w:r>
+        <w:t xml:space="preserve"> </w:t>
+      </w:r>
+      <w:r>
+        <w:t xml:space="preserve">samochodu przed przystąpieniem do rozgrywki. Całość umieszczona została wewnątrz specjalnie przygotowanej strony, napisanej w języku HTML5, w celu lepszej prezentacji przygotowanej aplikacji, jak również zaprezentowaniu możliwości obustronnej interakcji aplikacji z elementami strony. </w:t>
+      </w:r>
+    </w:p>
+    <w:p>
+      <w:pPr>
+        <w:pStyle w:val="Nagwek2"/>
+        <w:numPr>
+          <w:ilvl w:val="1"/>
+          <w:numId w:val="2"/>
+        </w:numPr>
+      </w:pPr>
+      <w:bookmarkStart w:id="8" w:name="_Toc438667834"/>
+      <w:r>
+        <w:t>Struktura projektu</w:t>
+      </w:r>
+      <w:bookmarkEnd w:id="8"/>
+    </w:p>
+    <w:p>
+      <w:pPr>
+        <w:pStyle w:val="Nagwek1"/>
+        <w:numPr>
+          <w:ilvl w:val="0"/>
+          <w:numId w:val="2"/>
+        </w:numPr>
+      </w:pPr>
+      <w:bookmarkStart w:id="9" w:name="_Toc438667836"/>
+      <w:r>
+        <w:t>Blender</w:t>
+      </w:r>
+      <w:bookmarkEnd w:id="9"/>
+    </w:p>
+    <w:p>
+      <w:pPr>
+        <w:jc w:val="both"/>
+      </w:pPr>
+      <w:r>
+        <w:t>Do pracy nad wszystkimi modelami użytymi w projekcie użyto program</w:t>
+      </w:r>
+      <w:r>
+        <w:t>u</w:t>
+      </w:r>
+      <w:r>
+        <w:t xml:space="preserve"> Blender </w:t>
+      </w:r>
+      <w:r>
+        <w:t>v2.76.</w:t>
+      </w:r>
+    </w:p>
+    <w:p/>
+    <w:p>
+      <w:pPr>
+        <w:pStyle w:val="Nagwek2"/>
+        <w:numPr>
+          <w:ilvl w:val="1"/>
+          <w:numId w:val="2"/>
+        </w:numPr>
+      </w:pPr>
+      <w:bookmarkStart w:id="10" w:name="_Toc438667837"/>
+      <w:r>
+        <w:t>Przygotowanie modelu</w:t>
+      </w:r>
+      <w:r>
+        <w:t xml:space="preserve"> samochodu</w:t>
+      </w:r>
+      <w:bookmarkEnd w:id="10"/>
+    </w:p>
+    <w:p>
+      <w:pPr>
+        <w:jc w:val="both"/>
+      </w:pPr>
+      <w:r>
+        <w:t xml:space="preserve">Wykorzystany w niniejszej aplikacji model samochodu pochodzi ze strony </w:t>
+      </w:r>
+      <w:hyperlink r:id="rId11" w:history="1">
+        <w:r>
+          <w:rPr>
+            <w:rStyle w:val="Hipercze"/>
+          </w:rPr>
+          <w:t>http://www.turbosquid.com/</w:t>
+        </w:r>
+      </w:hyperlink>
+      <w:r>
+        <w:t xml:space="preserve"> i jest bardzo prostym i jednocześnie darmowym modelem co idealnie wpasowało się w założenia projektu. </w:t>
+      </w:r>
+    </w:p>
+    <w:p>
+      <w:pPr>
+        <w:jc w:val="both"/>
+      </w:pPr>
+      <w:r>
+        <w:t xml:space="preserve">Przed wdrożeniem modelu do gry konieczne były pewnie modyfikacje dokonane w Blenderze w celu maksymalnego uproszczenia pracy z modelem w środowisku THREE.JS.  </w:t>
+      </w:r>
+    </w:p>
+    <w:p>
+      <w:pPr>
+        <w:jc w:val="both"/>
+      </w:pPr>
+      <w:r>
+        <w:t xml:space="preserve">Model w swoim początkowym stanie składał się z 81 elementów. </w:t>
+      </w:r>
+    </w:p>
+    <w:p>
+      <w:pPr>
+        <w:jc w:val="both"/>
+      </w:pPr>
+      <w:r>
         <w:rPr>
-          <w:lang w:val="en-US"/>
+          <w:noProof/>
+          <w:lang w:eastAsia="pl-PL"/>
         </w:rPr>
-      </w:pPr>
-      <w:bookmarkStart w:id="5" w:name="_Toc437990009"/>
+        <w:lastRenderedPageBreak/>
+        <w:drawing>
+          <wp:inline distT="0" distB="0" distL="0" distR="0" wp14:anchorId="28F4BC13" wp14:editId="1FCE3FF2">
+            <wp:extent cx="5371465" cy="2381885"/>
+            <wp:effectExtent l="0" t="0" r="635" b="0"/>
+            <wp:docPr id="3" name="Obraz 3"/>
+            <wp:cNvGraphicFramePr>
+              <a:graphicFrameLocks xmlns:a="http://schemas.openxmlformats.org/drawingml/2006/main" noChangeAspect="1"/>
+            </wp:cNvGraphicFramePr>
+            <a:graphic xmlns:a="http://schemas.openxmlformats.org/drawingml/2006/main">
+              <a:graphicData uri="http://schemas.openxmlformats.org/drawingml/2006/picture">
+                <pic:pic xmlns:pic="http://schemas.openxmlformats.org/drawingml/2006/picture">
+                  <pic:nvPicPr>
+                    <pic:cNvPr id="0" name="downloaded_model.jpg"/>
+                    <pic:cNvPicPr/>
+                  </pic:nvPicPr>
+                  <pic:blipFill>
+                    <a:blip r:embed="rId12">
+                      <a:extLst>
+                        <a:ext uri="{28A0092B-C50C-407E-A947-70E740481C1C}">
+                          <a14:useLocalDpi xmlns:a14="http://schemas.microsoft.com/office/drawing/2010/main" val="0"/>
+                        </a:ext>
+                      </a:extLst>
+                    </a:blip>
+                    <a:stretch>
+                      <a:fillRect/>
+                    </a:stretch>
+                  </pic:blipFill>
+                  <pic:spPr>
+                    <a:xfrm>
+                      <a:off x="0" y="0"/>
+                      <a:ext cx="5371465" cy="2381885"/>
+                    </a:xfrm>
+                    <a:prstGeom prst="rect">
+                      <a:avLst/>
+                    </a:prstGeom>
+                  </pic:spPr>
+                </pic:pic>
+              </a:graphicData>
+            </a:graphic>
+          </wp:inline>
+        </w:drawing>
+      </w:r>
+    </w:p>
+    <w:p>
+      <w:pPr>
+        <w:jc w:val="both"/>
+      </w:pPr>
+      <w:r>
+        <w:t>Zarządzanie taką ilością obiektów w aplikacji było by niewygodne, ponadto nie zakładaliśmy indywidualnej kontroli nad tak szczegółowymi elementami modelu</w:t>
+      </w:r>
+      <w:r>
+        <w:t>. Z tego względu liczba elementów została ograniczona poprzez ich łączenie. Połączone elementy zostały następnie odpowiednio nazwane.</w:t>
+      </w:r>
+    </w:p>
+    <w:p>
+      <w:pPr>
+        <w:jc w:val="both"/>
+      </w:pPr>
       <w:r>
         <w:rPr>
-          <w:lang w:val="en-US"/>
+          <w:noProof/>
+          <w:lang w:eastAsia="pl-PL"/>
         </w:rPr>
-        <w:t>Zakończenie</w:t>
-      </w:r>
-      <w:bookmarkEnd w:id="5"/>
+        <w:drawing>
+          <wp:inline distT="0" distB="0" distL="0" distR="0" wp14:anchorId="565682DD" wp14:editId="727F4293">
+            <wp:extent cx="3305175" cy="3971925"/>
+            <wp:effectExtent l="0" t="0" r="9525" b="9525"/>
+            <wp:docPr id="4" name="Obraz 4"/>
+            <wp:cNvGraphicFramePr>
+              <a:graphicFrameLocks xmlns:a="http://schemas.openxmlformats.org/drawingml/2006/main" noChangeAspect="1"/>
+            </wp:cNvGraphicFramePr>
+            <a:graphic xmlns:a="http://schemas.openxmlformats.org/drawingml/2006/main">
+              <a:graphicData uri="http://schemas.openxmlformats.org/drawingml/2006/picture">
+                <pic:pic xmlns:pic="http://schemas.openxmlformats.org/drawingml/2006/picture">
+                  <pic:nvPicPr>
+                    <pic:cNvPr id="0" name="objects_join_rename.jpg"/>
+                    <pic:cNvPicPr/>
+                  </pic:nvPicPr>
+                  <pic:blipFill>
+                    <a:blip r:embed="rId13">
+                      <a:extLst>
+                        <a:ext uri="{28A0092B-C50C-407E-A947-70E740481C1C}">
+                          <a14:useLocalDpi xmlns:a14="http://schemas.microsoft.com/office/drawing/2010/main" val="0"/>
+                        </a:ext>
+                      </a:extLst>
+                    </a:blip>
+                    <a:stretch>
+                      <a:fillRect/>
+                    </a:stretch>
+                  </pic:blipFill>
+                  <pic:spPr>
+                    <a:xfrm>
+                      <a:off x="0" y="0"/>
+                      <a:ext cx="3305175" cy="3971925"/>
+                    </a:xfrm>
+                    <a:prstGeom prst="rect">
+                      <a:avLst/>
+                    </a:prstGeom>
+                  </pic:spPr>
+                </pic:pic>
+              </a:graphicData>
+            </a:graphic>
+          </wp:inline>
+        </w:drawing>
+      </w:r>
+    </w:p>
+    <w:p>
+      <w:pPr>
+        <w:jc w:val="both"/>
+      </w:pPr>
+      <w:r>
+        <w:t xml:space="preserve"> Dokładne nazewnictwo w Blenderze było bardzo ważne, ponieważ na podstawie nazw elementów rozpoznajemy później odpowiadające im obiekty wewnątrz aplikacji. (Pobieranie nazw opisane w punkcie Integracja/Import).</w:t>
+      </w:r>
+    </w:p>
+    <w:p>
+      <w:pPr>
+        <w:jc w:val="both"/>
+      </w:pPr>
+      <w:r>
+        <w:lastRenderedPageBreak/>
+        <w:t xml:space="preserve">Ostatnią akcją podjętą na wszystkich elementach modelu było ich odpowiednie pogrupowanie. Zabieg ten miał na celu uproszczenie późniejszego sterowania modelem wewnątrz aplikacji. </w:t>
+      </w:r>
+      <w:r>
+        <w:t>Grupowanie elementów z wykorzystaniem wbudowanych narzędzi Blendera ogranicza się jedynie do programu i nie dawało żadnych efektów po wyeksportowaniu. Problem ten rozwiązano poprzez utworzenie pustego sześciany („Empty Cube”</w:t>
+      </w:r>
+      <w:r>
+        <w:t>).</w:t>
+      </w:r>
+    </w:p>
+    <w:p>
+      <w:pPr>
+        <w:jc w:val="both"/>
+      </w:pPr>
+      <w:r>
+        <w:rPr>
+          <w:noProof/>
+          <w:lang w:eastAsia="pl-PL"/>
+        </w:rPr>
+        <w:drawing>
+          <wp:inline distT="0" distB="0" distL="0" distR="0" wp14:anchorId="08F15FA5" wp14:editId="75F7B643">
+            <wp:extent cx="5371465" cy="3682365"/>
+            <wp:effectExtent l="0" t="0" r="635" b="0"/>
+            <wp:docPr id="5" name="Obraz 5"/>
+            <wp:cNvGraphicFramePr>
+              <a:graphicFrameLocks xmlns:a="http://schemas.openxmlformats.org/drawingml/2006/main" noChangeAspect="1"/>
+            </wp:cNvGraphicFramePr>
+            <a:graphic xmlns:a="http://schemas.openxmlformats.org/drawingml/2006/main">
+              <a:graphicData uri="http://schemas.openxmlformats.org/drawingml/2006/picture">
+                <pic:pic xmlns:pic="http://schemas.openxmlformats.org/drawingml/2006/picture">
+                  <pic:nvPicPr>
+                    <pic:cNvPr id="0" name="grouping.jpg"/>
+                    <pic:cNvPicPr/>
+                  </pic:nvPicPr>
+                  <pic:blipFill>
+                    <a:blip r:embed="rId14">
+                      <a:extLst>
+                        <a:ext uri="{28A0092B-C50C-407E-A947-70E740481C1C}">
+                          <a14:useLocalDpi xmlns:a14="http://schemas.microsoft.com/office/drawing/2010/main" val="0"/>
+                        </a:ext>
+                      </a:extLst>
+                    </a:blip>
+                    <a:stretch>
+                      <a:fillRect/>
+                    </a:stretch>
+                  </pic:blipFill>
+                  <pic:spPr>
+                    <a:xfrm>
+                      <a:off x="0" y="0"/>
+                      <a:ext cx="5371465" cy="3682365"/>
+                    </a:xfrm>
+                    <a:prstGeom prst="rect">
+                      <a:avLst/>
+                    </a:prstGeom>
+                  </pic:spPr>
+                </pic:pic>
+              </a:graphicData>
+            </a:graphic>
+          </wp:inline>
+        </w:drawing>
+      </w:r>
+    </w:p>
+    <w:p>
+      <w:pPr>
+        <w:jc w:val="both"/>
+      </w:pPr>
+      <w:r>
+        <w:t>Dla</w:t>
+      </w:r>
+      <w:r>
+        <w:t xml:space="preserve"> uproszczenia</w:t>
+      </w:r>
+      <w:r>
+        <w:t xml:space="preserve"> jego rozmiar ustawiono tak aby</w:t>
+      </w:r>
+      <w:r>
+        <w:t xml:space="preserve"> otaczał elementy mające wchodzić w jego skład. Grupowanie zrealizowano poprzez ustawienie odpowiednich elementów jako potomków nowoutworzonego pustego sześcianu.</w:t>
+      </w:r>
+      <w:r>
+        <w:t xml:space="preserve"> Bardzo ważne okazało się również ustawienie wspólnej pozycji origin dla rodzica i wszystkich potomków. </w:t>
+      </w:r>
+    </w:p>
+    <w:p>
+      <w:pPr>
+        <w:jc w:val="both"/>
+      </w:pPr>
+      <w:r>
+        <w:rPr>
+          <w:noProof/>
+          <w:lang w:eastAsia="pl-PL"/>
+        </w:rPr>
+        <w:lastRenderedPageBreak/>
+        <w:drawing>
+          <wp:inline distT="0" distB="0" distL="0" distR="0" wp14:anchorId="4D6A877A" wp14:editId="19E22429">
+            <wp:extent cx="5371465" cy="3716655"/>
+            <wp:effectExtent l="0" t="0" r="635" b="0"/>
+            <wp:docPr id="6" name="Obraz 6"/>
+            <wp:cNvGraphicFramePr>
+              <a:graphicFrameLocks xmlns:a="http://schemas.openxmlformats.org/drawingml/2006/main" noChangeAspect="1"/>
+            </wp:cNvGraphicFramePr>
+            <a:graphic xmlns:a="http://schemas.openxmlformats.org/drawingml/2006/main">
+              <a:graphicData uri="http://schemas.openxmlformats.org/drawingml/2006/picture">
+                <pic:pic xmlns:pic="http://schemas.openxmlformats.org/drawingml/2006/picture">
+                  <pic:nvPicPr>
+                    <pic:cNvPr id="0" name="origin_set.jpg"/>
+                    <pic:cNvPicPr/>
+                  </pic:nvPicPr>
+                  <pic:blipFill>
+                    <a:blip r:embed="rId15">
+                      <a:extLst>
+                        <a:ext uri="{28A0092B-C50C-407E-A947-70E740481C1C}">
+                          <a14:useLocalDpi xmlns:a14="http://schemas.microsoft.com/office/drawing/2010/main" val="0"/>
+                        </a:ext>
+                      </a:extLst>
+                    </a:blip>
+                    <a:stretch>
+                      <a:fillRect/>
+                    </a:stretch>
+                  </pic:blipFill>
+                  <pic:spPr>
+                    <a:xfrm>
+                      <a:off x="0" y="0"/>
+                      <a:ext cx="5371465" cy="3716655"/>
+                    </a:xfrm>
+                    <a:prstGeom prst="rect">
+                      <a:avLst/>
+                    </a:prstGeom>
+                  </pic:spPr>
+                </pic:pic>
+              </a:graphicData>
+            </a:graphic>
+          </wp:inline>
+        </w:drawing>
+      </w:r>
+    </w:p>
+    <w:p>
+      <w:pPr>
+        <w:jc w:val="both"/>
+      </w:pPr>
+      <w:r>
+        <w:t>Finalnie utworzonym w ten sposób grupom nadano odpowiednie nazwy również wykorzystane do identyfikacji grup wewnątrz aplikacji.</w:t>
+      </w:r>
+    </w:p>
+    <w:p>
+      <w:pPr>
+        <w:jc w:val="both"/>
+      </w:pPr>
+      <w:r>
+        <w:rPr>
+          <w:noProof/>
+          <w:lang w:eastAsia="pl-PL"/>
+        </w:rPr>
+        <w:drawing>
+          <wp:inline distT="0" distB="0" distL="0" distR="0" wp14:anchorId="256F8D0D" wp14:editId="50343AA5">
+            <wp:extent cx="2769833" cy="4099034"/>
+            <wp:effectExtent l="0" t="0" r="0" b="0"/>
+            <wp:docPr id="7" name="Obraz 7"/>
+            <wp:cNvGraphicFramePr>
+              <a:graphicFrameLocks xmlns:a="http://schemas.openxmlformats.org/drawingml/2006/main" noChangeAspect="1"/>
+            </wp:cNvGraphicFramePr>
+            <a:graphic xmlns:a="http://schemas.openxmlformats.org/drawingml/2006/main">
+              <a:graphicData uri="http://schemas.openxmlformats.org/drawingml/2006/picture">
+                <pic:pic xmlns:pic="http://schemas.openxmlformats.org/drawingml/2006/picture">
+                  <pic:nvPicPr>
+                    <pic:cNvPr id="0" name="objects_groups.jpg"/>
+                    <pic:cNvPicPr/>
+                  </pic:nvPicPr>
+                  <pic:blipFill>
+                    <a:blip r:embed="rId16">
+                      <a:extLst>
+                        <a:ext uri="{28A0092B-C50C-407E-A947-70E740481C1C}">
+                          <a14:useLocalDpi xmlns:a14="http://schemas.microsoft.com/office/drawing/2010/main" val="0"/>
+                        </a:ext>
+                      </a:extLst>
+                    </a:blip>
+                    <a:stretch>
+                      <a:fillRect/>
+                    </a:stretch>
+                  </pic:blipFill>
+                  <pic:spPr>
+                    <a:xfrm>
+                      <a:off x="0" y="0"/>
+                      <a:ext cx="2773130" cy="4103913"/>
+                    </a:xfrm>
+                    <a:prstGeom prst="rect">
+                      <a:avLst/>
+                    </a:prstGeom>
+                  </pic:spPr>
+                </pic:pic>
+              </a:graphicData>
+            </a:graphic>
+          </wp:inline>
+        </w:drawing>
+      </w:r>
+    </w:p>
+    <w:p>
+      <w:pPr>
+        <w:jc w:val="both"/>
+      </w:pPr>
+      <w:r>
+        <w:lastRenderedPageBreak/>
+        <w:t xml:space="preserve">Założenia projektu przewidywały możliwość edycji materiałów, użytych w modelu samochodu, z poziomu aplikacji. Z tego w Blenderze przygotowano jedynie mapę tekstury dla opon. </w:t>
+      </w:r>
+    </w:p>
+    <w:p>
+      <w:pPr>
+        <w:jc w:val="both"/>
+      </w:pPr>
+      <w:r>
+        <w:rPr>
+          <w:noProof/>
+          <w:lang w:eastAsia="pl-PL"/>
+        </w:rPr>
+        <w:drawing>
+          <wp:inline distT="0" distB="0" distL="0" distR="0" wp14:anchorId="5652ED5B" wp14:editId="19A294A1">
+            <wp:extent cx="5371465" cy="2194560"/>
+            <wp:effectExtent l="0" t="0" r="635" b="0"/>
+            <wp:docPr id="8" name="Obraz 8"/>
+            <wp:cNvGraphicFramePr>
+              <a:graphicFrameLocks xmlns:a="http://schemas.openxmlformats.org/drawingml/2006/main" noChangeAspect="1"/>
+            </wp:cNvGraphicFramePr>
+            <a:graphic xmlns:a="http://schemas.openxmlformats.org/drawingml/2006/main">
+              <a:graphicData uri="http://schemas.openxmlformats.org/drawingml/2006/picture">
+                <pic:pic xmlns:pic="http://schemas.openxmlformats.org/drawingml/2006/picture">
+                  <pic:nvPicPr>
+                    <pic:cNvPr id="0" name="opona_UVs.jpg"/>
+                    <pic:cNvPicPr/>
+                  </pic:nvPicPr>
+                  <pic:blipFill>
+                    <a:blip r:embed="rId17" cstate="print">
+                      <a:extLst>
+                        <a:ext uri="{28A0092B-C50C-407E-A947-70E740481C1C}">
+                          <a14:useLocalDpi xmlns:a14="http://schemas.microsoft.com/office/drawing/2010/main" val="0"/>
+                        </a:ext>
+                      </a:extLst>
+                    </a:blip>
+                    <a:stretch>
+                      <a:fillRect/>
+                    </a:stretch>
+                  </pic:blipFill>
+                  <pic:spPr>
+                    <a:xfrm>
+                      <a:off x="0" y="0"/>
+                      <a:ext cx="5371465" cy="2194560"/>
+                    </a:xfrm>
+                    <a:prstGeom prst="rect">
+                      <a:avLst/>
+                    </a:prstGeom>
+                  </pic:spPr>
+                </pic:pic>
+              </a:graphicData>
+            </a:graphic>
+          </wp:inline>
+        </w:drawing>
+      </w:r>
+    </w:p>
+    <w:p>
+      <w:pPr>
+        <w:jc w:val="both"/>
+      </w:pPr>
+      <w:r>
+        <w:t>Warto jednak zwrócić uwagę na fakt iż Blender potrafi wyeksportować zarówno elementy sceny jak i użyte materiały. Tym samym edycja materiału jednego obiektu z poziomu THREE.JS poskutkuje zmianą materiału we wszystkich elementach do których materiał ten był połączony wewnątrz projektu Blendera.</w:t>
+      </w:r>
+    </w:p>
+    <w:p>
+      <w:pPr>
+        <w:jc w:val="both"/>
+      </w:pPr>
+      <w:r>
+        <w:t>Tak przygotowany model zostało jedynie wyeksportować. Biblioteka THREE.JS daje możliwość importowania wielu formatów plików zawierających modele. W projekcie wykorzystano domyślny dla Blendera format „collada Export”.</w:t>
+      </w:r>
+    </w:p>
+    <w:p>
+      <w:pPr>
+        <w:jc w:val="both"/>
+      </w:pPr>
+      <w:r>
+        <w:rPr>
+          <w:noProof/>
+          <w:lang w:eastAsia="pl-PL"/>
+        </w:rPr>
+        <w:drawing>
+          <wp:inline distT="0" distB="0" distL="0" distR="0" wp14:anchorId="2A55EC5B" wp14:editId="6C600927">
+            <wp:extent cx="4419600" cy="3244035"/>
+            <wp:effectExtent l="0" t="0" r="0" b="0"/>
+            <wp:docPr id="9" name="Obraz 9"/>
+            <wp:cNvGraphicFramePr>
+              <a:graphicFrameLocks xmlns:a="http://schemas.openxmlformats.org/drawingml/2006/main" noChangeAspect="1"/>
+            </wp:cNvGraphicFramePr>
+            <a:graphic xmlns:a="http://schemas.openxmlformats.org/drawingml/2006/main">
+              <a:graphicData uri="http://schemas.openxmlformats.org/drawingml/2006/picture">
+                <pic:pic xmlns:pic="http://schemas.openxmlformats.org/drawingml/2006/picture">
+                  <pic:nvPicPr>
+                    <pic:cNvPr id="0" name="collada_export.jpg"/>
+                    <pic:cNvPicPr/>
+                  </pic:nvPicPr>
+                  <pic:blipFill>
+                    <a:blip r:embed="rId18">
+                      <a:extLst>
+                        <a:ext uri="{28A0092B-C50C-407E-A947-70E740481C1C}">
+                          <a14:useLocalDpi xmlns:a14="http://schemas.microsoft.com/office/drawing/2010/main" val="0"/>
+                        </a:ext>
+                      </a:extLst>
+                    </a:blip>
+                    <a:stretch>
+                      <a:fillRect/>
+                    </a:stretch>
+                  </pic:blipFill>
+                  <pic:spPr>
+                    <a:xfrm>
+                      <a:off x="0" y="0"/>
+                      <a:ext cx="4419078" cy="3243652"/>
+                    </a:xfrm>
+                    <a:prstGeom prst="rect">
+                      <a:avLst/>
+                    </a:prstGeom>
+                  </pic:spPr>
+                </pic:pic>
+              </a:graphicData>
+            </a:graphic>
+          </wp:inline>
+        </w:drawing>
+      </w:r>
+    </w:p>
+    <w:p>
+      <w:pPr>
+        <w:jc w:val="both"/>
+      </w:pPr>
+      <w:r>
+        <w:t>Korzystając przy tym z następujących ustawień eksporty.</w:t>
+      </w:r>
+    </w:p>
+    <w:p>
+      <w:pPr>
+        <w:jc w:val="both"/>
+      </w:pPr>
+      <w:r>
+        <w:rPr>
+          <w:noProof/>
+          <w:lang w:eastAsia="pl-PL"/>
+        </w:rPr>
+        <w:lastRenderedPageBreak/>
+        <w:drawing>
+          <wp:inline distT="0" distB="0" distL="0" distR="0" wp14:anchorId="66138E6F" wp14:editId="0EDDEF03">
+            <wp:extent cx="1716795" cy="4533900"/>
+            <wp:effectExtent l="0" t="0" r="0" b="0"/>
+            <wp:docPr id="10" name="Obraz 10"/>
+            <wp:cNvGraphicFramePr>
+              <a:graphicFrameLocks xmlns:a="http://schemas.openxmlformats.org/drawingml/2006/main" noChangeAspect="1"/>
+            </wp:cNvGraphicFramePr>
+            <a:graphic xmlns:a="http://schemas.openxmlformats.org/drawingml/2006/main">
+              <a:graphicData uri="http://schemas.openxmlformats.org/drawingml/2006/picture">
+                <pic:pic xmlns:pic="http://schemas.openxmlformats.org/drawingml/2006/picture">
+                  <pic:nvPicPr>
+                    <pic:cNvPr id="0" name="collada_export_presets.jpg"/>
+                    <pic:cNvPicPr/>
+                  </pic:nvPicPr>
+                  <pic:blipFill>
+                    <a:blip r:embed="rId19">
+                      <a:extLst>
+                        <a:ext uri="{28A0092B-C50C-407E-A947-70E740481C1C}">
+                          <a14:useLocalDpi xmlns:a14="http://schemas.microsoft.com/office/drawing/2010/main" val="0"/>
+                        </a:ext>
+                      </a:extLst>
+                    </a:blip>
+                    <a:stretch>
+                      <a:fillRect/>
+                    </a:stretch>
+                  </pic:blipFill>
+                  <pic:spPr>
+                    <a:xfrm>
+                      <a:off x="0" y="0"/>
+                      <a:ext cx="1716795" cy="4533900"/>
+                    </a:xfrm>
+                    <a:prstGeom prst="rect">
+                      <a:avLst/>
+                    </a:prstGeom>
+                  </pic:spPr>
+                </pic:pic>
+              </a:graphicData>
+            </a:graphic>
+          </wp:inline>
+        </w:drawing>
+      </w:r>
     </w:p>
     <w:p>
       <w:pPr>
         <w:pStyle w:val="Nagwek2"/>
+        <w:numPr>
+          <w:ilvl w:val="1"/>
+          <w:numId w:val="2"/>
+        </w:numPr>
+      </w:pPr>
+      <w:bookmarkStart w:id="11" w:name="_Toc438667838"/>
+      <w:r>
+        <w:t>Przygotowanie sceny „garaż”</w:t>
+      </w:r>
+      <w:bookmarkEnd w:id="11"/>
+    </w:p>
+    <w:p>
+      <w:pPr>
+        <w:jc w:val="both"/>
+      </w:pPr>
+      <w:r>
+        <w:t>Scena przedstawiająca podziemny garaż została zaprojektowana od podstaw w Blenderze bez wykorzystania gotowych modeli. Ze względu na założoną wcześniej statyczność sceny, (brak poruszających się elementów), do stworzenia rozkładu świateł i cieni na zawartych elementach wykorzystano silnik renderujący „Cycles Render” w Blenderze, celem poprawienia wyglądu sceny.</w:t>
+      </w:r>
+      <w:r>
+        <w:t xml:space="preserve"> </w:t>
+      </w:r>
+    </w:p>
+    <w:p>
+      <w:r>
+        <w:t xml:space="preserve"> </w:t>
+      </w:r>
+      <w:r>
+        <w:t xml:space="preserve">Widok wymodelowanej sceny przedstawiono poniżej. </w:t>
+      </w:r>
+    </w:p>
+    <w:p>
+      <w:r>
         <w:rPr>
-          <w:lang w:val="en-US"/>
+          <w:noProof/>
+          <w:lang w:eastAsia="pl-PL"/>
         </w:rPr>
-      </w:pPr>
-      <w:bookmarkStart w:id="6" w:name="_Toc437990010"/>
+        <w:drawing>
+          <wp:inline distT="0" distB="0" distL="0" distR="0" wp14:anchorId="2AFA1610" wp14:editId="5C4D3914">
+            <wp:extent cx="5371465" cy="1791970"/>
+            <wp:effectExtent l="0" t="0" r="635" b="0"/>
+            <wp:docPr id="11" name="Obraz 11"/>
+            <wp:cNvGraphicFramePr>
+              <a:graphicFrameLocks xmlns:a="http://schemas.openxmlformats.org/drawingml/2006/main" noChangeAspect="1"/>
+            </wp:cNvGraphicFramePr>
+            <a:graphic xmlns:a="http://schemas.openxmlformats.org/drawingml/2006/main">
+              <a:graphicData uri="http://schemas.openxmlformats.org/drawingml/2006/picture">
+                <pic:pic xmlns:pic="http://schemas.openxmlformats.org/drawingml/2006/picture">
+                  <pic:nvPicPr>
+                    <pic:cNvPr id="0" name="garage_model.jpg"/>
+                    <pic:cNvPicPr/>
+                  </pic:nvPicPr>
+                  <pic:blipFill>
+                    <a:blip r:embed="rId20">
+                      <a:extLst>
+                        <a:ext uri="{28A0092B-C50C-407E-A947-70E740481C1C}">
+                          <a14:useLocalDpi xmlns:a14="http://schemas.microsoft.com/office/drawing/2010/main" val="0"/>
+                        </a:ext>
+                      </a:extLst>
+                    </a:blip>
+                    <a:stretch>
+                      <a:fillRect/>
+                    </a:stretch>
+                  </pic:blipFill>
+                  <pic:spPr>
+                    <a:xfrm>
+                      <a:off x="0" y="0"/>
+                      <a:ext cx="5371465" cy="1791970"/>
+                    </a:xfrm>
+                    <a:prstGeom prst="rect">
+                      <a:avLst/>
+                    </a:prstGeom>
+                  </pic:spPr>
+                </pic:pic>
+              </a:graphicData>
+            </a:graphic>
+          </wp:inline>
+        </w:drawing>
+      </w:r>
+    </w:p>
+    <w:p>
+      <w:pPr>
+        <w:jc w:val="both"/>
+      </w:pPr>
+      <w:r>
+        <w:lastRenderedPageBreak/>
+        <w:t xml:space="preserve">Do wymodelowanej sceny dołączono przygotowany wcześniej model samochodu. Znalazł się on tutaj wyłącznie w celu wygenerowania światłocieni, przy eksportowaniu wykluczono go ze sceny. </w:t>
+      </w:r>
+    </w:p>
+    <w:p>
+      <w:pPr>
+        <w:jc w:val="both"/>
+      </w:pPr>
+      <w:r>
+        <w:t xml:space="preserve">Do oświetlenia sceny wykorzystano </w:t>
+      </w:r>
+      <w:r>
+        <w:t>wykreowane modele lamp umieszczone przy suficie, z wybranym emission shader ustawionym na kolor biały. Dodatkowo scenę doświetla standardowy element oświetlający Blendera – słońce („sun”). Po wygenerowaniu tekstur zredukowano oświetlenie do słońca, oraz po zaimportowaniu sceny, dodano światło ot</w:t>
+      </w:r>
+      <w:r>
+        <w:t>aczające.</w:t>
+      </w:r>
+      <w:bookmarkStart w:id="12" w:name="_MON_1512407492"/>
+      <w:bookmarkEnd w:id="12"/>
+      <w:r>
+        <w:object w:dxaOrig="9312" w:dyaOrig="294" w14:anchorId="4AAFB750">
+          <v:shapetype id="_x0000_t75" coordsize="21600,21600" o:spt="75" o:preferrelative="t" path="m@4@5l@4@11@9@11@9@5xe" filled="f" stroked="f">
+            <v:stroke joinstyle="miter"/>
+            <v:formulas>
+              <v:f eqn="if lineDrawn pixelLineWidth 0"/>
+              <v:f eqn="sum @0 1 0"/>
+              <v:f eqn="sum 0 0 @1"/>
+              <v:f eqn="prod @2 1 2"/>
+              <v:f eqn="prod @3 21600 pixelWidth"/>
+              <v:f eqn="prod @3 21600 pixelHeight"/>
+              <v:f eqn="sum @0 0 1"/>
+              <v:f eqn="prod @6 1 2"/>
+              <v:f eqn="prod @7 21600 pixelWidth"/>
+              <v:f eqn="sum @8 21600 0"/>
+              <v:f eqn="prod @7 21600 pixelHeight"/>
+              <v:f eqn="sum @10 21600 0"/>
+            </v:formulas>
+            <v:path o:extrusionok="f" gradientshapeok="t" o:connecttype="rect"/>
+            <o:lock v:ext="edit" aspectratio="t"/>
+          </v:shapetype>
+          <v:shape id="_x0000_i1025" type="#_x0000_t75" style="width:465.5pt;height:15.05pt" o:ole="">
+            <v:imagedata r:id="rId21" o:title=""/>
+          </v:shape>
+          <o:OLEObject Type="Embed" ProgID="Word.OpenDocumentText.12" ShapeID="_x0000_i1025" DrawAspect="Content" ObjectID="_1512414126" r:id="rId22"/>
+        </w:object>
+      </w:r>
+      <w:r>
+        <w:t xml:space="preserve"> </w:t>
+      </w:r>
+    </w:p>
+    <w:p>
+      <w:pPr>
+        <w:jc w:val="both"/>
+      </w:pPr>
+      <w:r>
+        <w:t xml:space="preserve">Poniżej przedstawiono wyrenderowaną klatkę kompletnej sceny na której użyto darmowych tekstur pobranych ze strony </w:t>
+      </w:r>
+      <w:r>
+        <w:t>http://www.textures.com/</w:t>
+      </w:r>
+      <w:r>
+        <w:t>.</w:t>
+      </w:r>
+    </w:p>
+    <w:p>
+      <w:pPr>
+        <w:jc w:val="both"/>
+      </w:pPr>
       <w:r>
         <w:rPr>
-          <w:lang w:val="en-US"/>
+          <w:noProof/>
+          <w:lang w:eastAsia="pl-PL"/>
         </w:rPr>
-        <w:t>3.1 Koniec</w:t>
-      </w:r>
-      <w:bookmarkEnd w:id="6"/>
+        <w:drawing>
+          <wp:inline distT="0" distB="0" distL="0" distR="0" wp14:anchorId="21A10429" wp14:editId="23D9CCD5">
+            <wp:extent cx="5371465" cy="2909570"/>
+            <wp:effectExtent l="0" t="0" r="635" b="5080"/>
+            <wp:docPr id="12" name="Obraz 12"/>
+            <wp:cNvGraphicFramePr>
+              <a:graphicFrameLocks xmlns:a="http://schemas.openxmlformats.org/drawingml/2006/main" noChangeAspect="1"/>
+            </wp:cNvGraphicFramePr>
+            <a:graphic xmlns:a="http://schemas.openxmlformats.org/drawingml/2006/main">
+              <a:graphicData uri="http://schemas.openxmlformats.org/drawingml/2006/picture">
+                <pic:pic xmlns:pic="http://schemas.openxmlformats.org/drawingml/2006/picture">
+                  <pic:nvPicPr>
+                    <pic:cNvPr id="0" name="garage_render.jpg"/>
+                    <pic:cNvPicPr/>
+                  </pic:nvPicPr>
+                  <pic:blipFill>
+                    <a:blip r:embed="rId23" cstate="print">
+                      <a:extLst>
+                        <a:ext uri="{28A0092B-C50C-407E-A947-70E740481C1C}">
+                          <a14:useLocalDpi xmlns:a14="http://schemas.microsoft.com/office/drawing/2010/main" val="0"/>
+                        </a:ext>
+                      </a:extLst>
+                    </a:blip>
+                    <a:stretch>
+                      <a:fillRect/>
+                    </a:stretch>
+                  </pic:blipFill>
+                  <pic:spPr>
+                    <a:xfrm>
+                      <a:off x="0" y="0"/>
+                      <a:ext cx="5371465" cy="2909570"/>
+                    </a:xfrm>
+                    <a:prstGeom prst="rect">
+                      <a:avLst/>
+                    </a:prstGeom>
+                  </pic:spPr>
+                </pic:pic>
+              </a:graphicData>
+            </a:graphic>
+          </wp:inline>
+        </w:drawing>
+      </w:r>
+      <w:r>
+        <w:t xml:space="preserve"> </w:t>
+      </w:r>
+    </w:p>
+    <w:p>
+      <w:pPr>
+        <w:jc w:val="both"/>
+      </w:pPr>
+      <w:r>
+        <w:t xml:space="preserve">Przy renderowaniu tekstur właściwych użyto znacznie wyższego próbkowania niż na powyższej ilustracji, tym samym redukując znaczącą ilość szumów. Efekt osiągnięty przy pomocy opisanej techniki widać najwyraźniej na przykładzie tekstury podłogi, widoczniej poniżej. </w:t>
+      </w:r>
+    </w:p>
+    <w:p>
+      <w:pPr>
+        <w:jc w:val="both"/>
+      </w:pPr>
+    </w:p>
+    <w:p>
+      <w:pPr>
+        <w:jc w:val="both"/>
+      </w:pPr>
+      <w:r>
+        <w:rPr>
+          <w:noProof/>
+          <w:lang w:eastAsia="pl-PL"/>
+        </w:rPr>
+        <w:lastRenderedPageBreak/>
+        <w:drawing>
+          <wp:inline distT="0" distB="0" distL="0" distR="0" wp14:anchorId="4CB0F100" wp14:editId="36354321">
+            <wp:extent cx="5371465" cy="5371465"/>
+            <wp:effectExtent l="0" t="0" r="635" b="635"/>
+            <wp:docPr id="13" name="Obraz 13"/>
+            <wp:cNvGraphicFramePr>
+              <a:graphicFrameLocks xmlns:a="http://schemas.openxmlformats.org/drawingml/2006/main" noChangeAspect="1"/>
+            </wp:cNvGraphicFramePr>
+            <a:graphic xmlns:a="http://schemas.openxmlformats.org/drawingml/2006/main">
+              <a:graphicData uri="http://schemas.openxmlformats.org/drawingml/2006/picture">
+                <pic:pic xmlns:pic="http://schemas.openxmlformats.org/drawingml/2006/picture">
+                  <pic:nvPicPr>
+                    <pic:cNvPr id="0" name="floor.jpg"/>
+                    <pic:cNvPicPr/>
+                  </pic:nvPicPr>
+                  <pic:blipFill>
+                    <a:blip r:embed="rId24" cstate="print">
+                      <a:extLst>
+                        <a:ext uri="{28A0092B-C50C-407E-A947-70E740481C1C}">
+                          <a14:useLocalDpi xmlns:a14="http://schemas.microsoft.com/office/drawing/2010/main" val="0"/>
+                        </a:ext>
+                      </a:extLst>
+                    </a:blip>
+                    <a:stretch>
+                      <a:fillRect/>
+                    </a:stretch>
+                  </pic:blipFill>
+                  <pic:spPr>
+                    <a:xfrm>
+                      <a:off x="0" y="0"/>
+                      <a:ext cx="5371465" cy="5371465"/>
+                    </a:xfrm>
+                    <a:prstGeom prst="rect">
+                      <a:avLst/>
+                    </a:prstGeom>
+                  </pic:spPr>
+                </pic:pic>
+              </a:graphicData>
+            </a:graphic>
+          </wp:inline>
+        </w:drawing>
+      </w:r>
+    </w:p>
+    <w:p>
+      <w:pPr>
+        <w:jc w:val="both"/>
+      </w:pPr>
+    </w:p>
+    <w:p>
+      <w:pPr>
+        <w:pStyle w:val="Nagwek1"/>
+        <w:numPr>
+          <w:ilvl w:val="0"/>
+          <w:numId w:val="2"/>
+        </w:numPr>
+      </w:pPr>
+      <w:r>
+        <w:t>THREE.JS</w:t>
+      </w:r>
+    </w:p>
+    <w:p>
+      <w:pPr>
+        <w:pStyle w:val="Nagwek2"/>
+        <w:numPr>
+          <w:ilvl w:val="1"/>
+          <w:numId w:val="2"/>
+        </w:numPr>
+      </w:pPr>
+      <w:r>
+        <w:t>Importowanie, hierarchia sceny</w:t>
+      </w:r>
+    </w:p>
+    <w:p>
+      <w:r>
+        <w:t xml:space="preserve">Importowanie i hierarchię sceny </w:t>
+      </w:r>
     </w:p>
     <w:sectPr>
-      <w:footerReference w:type="default" r:id="rId9"/>
+      <w:footerReference w:type="default" r:id="rId25"/>
       <w:pgSz w:w="11906" w:h="16838" w:code="9"/>
       <w:pgMar w:top="1440" w:right="1440" w:bottom="1440" w:left="2007" w:header="709" w:footer="709" w:gutter="0"/>
       <w:cols w:space="708"/>
@@ -995,7 +2680,7 @@
 </file>
 
 <file path=word/endnotes.xml><?xml version="1.0" encoding="utf-8"?>
-<w:endnotes xmlns:wpc="http://schemas.microsoft.com/office/word/2010/wordprocessingCanvas" xmlns:mc="http://schemas.openxmlformats.org/markup-compatibility/2006" xmlns:o="urn:schemas-microsoft-com:office:office" xmlns:r="http://schemas.openxmlformats.org/officeDocument/2006/relationships" xmlns:m="http://schemas.openxmlformats.org/officeDocument/2006/math" xmlns:v="urn:schemas-microsoft-com:vml" xmlns:wp14="http://schemas.microsoft.com/office/word/2010/wordprocessingDrawing" xmlns:wp="http://schemas.openxmlformats.org/drawingml/2006/wordprocessingDrawing" xmlns:w10="urn:schemas-microsoft-com:office:word" xmlns:w="http://schemas.openxmlformats.org/wordprocessingml/2006/main" xmlns:w14="http://schemas.microsoft.com/office/word/2010/wordml" xmlns:w15="http://schemas.microsoft.com/office/word/2012/wordml" xmlns:wpg="http://schemas.microsoft.com/office/word/2010/wordprocessingGroup" xmlns:wpi="http://schemas.microsoft.com/office/word/2010/wordprocessingInk" xmlns:wne="http://schemas.microsoft.com/office/word/2006/wordml" xmlns:wps="http://schemas.microsoft.com/office/word/2010/wordprocessingShape" mc:Ignorable="w14 w15 wp14">
+<w:endnotes xmlns:wpc="http://schemas.microsoft.com/office/word/2010/wordprocessingCanvas" xmlns:mc="http://schemas.openxmlformats.org/markup-compatibility/2006" xmlns:o="urn:schemas-microsoft-com:office:office" xmlns:r="http://schemas.openxmlformats.org/officeDocument/2006/relationships" xmlns:m="http://schemas.openxmlformats.org/officeDocument/2006/math" xmlns:v="urn:schemas-microsoft-com:vml" xmlns:wp14="http://schemas.microsoft.com/office/word/2010/wordprocessingDrawing" xmlns:wp="http://schemas.openxmlformats.org/drawingml/2006/wordprocessingDrawing" xmlns:w10="urn:schemas-microsoft-com:office:word" xmlns:w="http://schemas.openxmlformats.org/wordprocessingml/2006/main" xmlns:w14="http://schemas.microsoft.com/office/word/2010/wordml" xmlns:wpg="http://schemas.microsoft.com/office/word/2010/wordprocessingGroup" xmlns:wpi="http://schemas.microsoft.com/office/word/2010/wordprocessingInk" xmlns:wne="http://schemas.microsoft.com/office/word/2006/wordml" xmlns:wps="http://schemas.microsoft.com/office/word/2010/wordprocessingShape" mc:Ignorable="w14 wp14">
   <w:endnote w:type="separator" w:id="-1">
     <w:p>
       <w:pPr>
@@ -1020,7 +2705,7 @@
 </file>
 
 <file path=word/footer1.xml><?xml version="1.0" encoding="utf-8"?>
-<w:ftr xmlns:wpc="http://schemas.microsoft.com/office/word/2010/wordprocessingCanvas" xmlns:mc="http://schemas.openxmlformats.org/markup-compatibility/2006" xmlns:o="urn:schemas-microsoft-com:office:office" xmlns:r="http://schemas.openxmlformats.org/officeDocument/2006/relationships" xmlns:m="http://schemas.openxmlformats.org/officeDocument/2006/math" xmlns:v="urn:schemas-microsoft-com:vml" xmlns:wp14="http://schemas.microsoft.com/office/word/2010/wordprocessingDrawing" xmlns:wp="http://schemas.openxmlformats.org/drawingml/2006/wordprocessingDrawing" xmlns:w10="urn:schemas-microsoft-com:office:word" xmlns:w="http://schemas.openxmlformats.org/wordprocessingml/2006/main" xmlns:w14="http://schemas.microsoft.com/office/word/2010/wordml" xmlns:w15="http://schemas.microsoft.com/office/word/2012/wordml" xmlns:wpg="http://schemas.microsoft.com/office/word/2010/wordprocessingGroup" xmlns:wpi="http://schemas.microsoft.com/office/word/2010/wordprocessingInk" xmlns:wne="http://schemas.microsoft.com/office/word/2006/wordml" xmlns:wps="http://schemas.microsoft.com/office/word/2010/wordprocessingShape" mc:Ignorable="w14 w15 wp14">
+<w:ftr xmlns:wpc="http://schemas.microsoft.com/office/word/2010/wordprocessingCanvas" xmlns:mc="http://schemas.openxmlformats.org/markup-compatibility/2006" xmlns:o="urn:schemas-microsoft-com:office:office" xmlns:r="http://schemas.openxmlformats.org/officeDocument/2006/relationships" xmlns:m="http://schemas.openxmlformats.org/officeDocument/2006/math" xmlns:v="urn:schemas-microsoft-com:vml" xmlns:wp14="http://schemas.microsoft.com/office/word/2010/wordprocessingDrawing" xmlns:wp="http://schemas.openxmlformats.org/drawingml/2006/wordprocessingDrawing" xmlns:w10="urn:schemas-microsoft-com:office:word" xmlns:w="http://schemas.openxmlformats.org/wordprocessingml/2006/main" xmlns:w14="http://schemas.microsoft.com/office/word/2010/wordml" xmlns:wpg="http://schemas.microsoft.com/office/word/2010/wordprocessingGroup" xmlns:wpi="http://schemas.microsoft.com/office/word/2010/wordprocessingInk" xmlns:wne="http://schemas.microsoft.com/office/word/2006/wordml" xmlns:wps="http://schemas.microsoft.com/office/word/2010/wordprocessingShape" mc:Ignorable="w14 wp14">
   <w:sdt>
     <w:sdtPr>
       <w:id w:val="1456599588"/>
@@ -1029,6 +2714,7 @@
         <w:docPartUnique/>
       </w:docPartObj>
     </w:sdtPr>
+    <w:sdtEndPr/>
     <w:sdtContent>
       <w:p>
         <w:pPr>
@@ -1048,7 +2734,7 @@
           <w:rPr>
             <w:noProof/>
           </w:rPr>
-          <w:t>2</w:t>
+          <w:t>14</w:t>
         </w:r>
         <w:r>
           <w:fldChar w:fldCharType="end"/>
@@ -1065,7 +2751,7 @@
 </file>
 
 <file path=word/footnotes.xml><?xml version="1.0" encoding="utf-8"?>
-<w:footnotes xmlns:wpc="http://schemas.microsoft.com/office/word/2010/wordprocessingCanvas" xmlns:mc="http://schemas.openxmlformats.org/markup-compatibility/2006" xmlns:o="urn:schemas-microsoft-com:office:office" xmlns:r="http://schemas.openxmlformats.org/officeDocument/2006/relationships" xmlns:m="http://schemas.openxmlformats.org/officeDocument/2006/math" xmlns:v="urn:schemas-microsoft-com:vml" xmlns:wp14="http://schemas.microsoft.com/office/word/2010/wordprocessingDrawing" xmlns:wp="http://schemas.openxmlformats.org/drawingml/2006/wordprocessingDrawing" xmlns:w10="urn:schemas-microsoft-com:office:word" xmlns:w="http://schemas.openxmlformats.org/wordprocessingml/2006/main" xmlns:w14="http://schemas.microsoft.com/office/word/2010/wordml" xmlns:w15="http://schemas.microsoft.com/office/word/2012/wordml" xmlns:wpg="http://schemas.microsoft.com/office/word/2010/wordprocessingGroup" xmlns:wpi="http://schemas.microsoft.com/office/word/2010/wordprocessingInk" xmlns:wne="http://schemas.microsoft.com/office/word/2006/wordml" xmlns:wps="http://schemas.microsoft.com/office/word/2010/wordprocessingShape" mc:Ignorable="w14 w15 wp14">
+<w:footnotes xmlns:wpc="http://schemas.microsoft.com/office/word/2010/wordprocessingCanvas" xmlns:mc="http://schemas.openxmlformats.org/markup-compatibility/2006" xmlns:o="urn:schemas-microsoft-com:office:office" xmlns:r="http://schemas.openxmlformats.org/officeDocument/2006/relationships" xmlns:m="http://schemas.openxmlformats.org/officeDocument/2006/math" xmlns:v="urn:schemas-microsoft-com:vml" xmlns:wp14="http://schemas.microsoft.com/office/word/2010/wordprocessingDrawing" xmlns:wp="http://schemas.openxmlformats.org/drawingml/2006/wordprocessingDrawing" xmlns:w10="urn:schemas-microsoft-com:office:word" xmlns:w="http://schemas.openxmlformats.org/wordprocessingml/2006/main" xmlns:w14="http://schemas.microsoft.com/office/word/2010/wordml" xmlns:wpg="http://schemas.microsoft.com/office/word/2010/wordprocessingGroup" xmlns:wpi="http://schemas.microsoft.com/office/word/2010/wordprocessingInk" xmlns:wne="http://schemas.microsoft.com/office/word/2006/wordml" xmlns:wps="http://schemas.microsoft.com/office/word/2010/wordprocessingShape" mc:Ignorable="w14 wp14">
   <w:footnote w:type="separator" w:id="-1">
     <w:p>
       <w:pPr>
@@ -1090,8 +2776,129 @@
 </file>
 
 <file path=word/numbering.xml><?xml version="1.0" encoding="utf-8"?>
-<w:numbering xmlns:wpc="http://schemas.microsoft.com/office/word/2010/wordprocessingCanvas" xmlns:mc="http://schemas.openxmlformats.org/markup-compatibility/2006" xmlns:o="urn:schemas-microsoft-com:office:office" xmlns:r="http://schemas.openxmlformats.org/officeDocument/2006/relationships" xmlns:m="http://schemas.openxmlformats.org/officeDocument/2006/math" xmlns:v="urn:schemas-microsoft-com:vml" xmlns:wp14="http://schemas.microsoft.com/office/word/2010/wordprocessingDrawing" xmlns:wp="http://schemas.openxmlformats.org/drawingml/2006/wordprocessingDrawing" xmlns:w10="urn:schemas-microsoft-com:office:word" xmlns:w="http://schemas.openxmlformats.org/wordprocessingml/2006/main" xmlns:w14="http://schemas.microsoft.com/office/word/2010/wordml" xmlns:w15="http://schemas.microsoft.com/office/word/2012/wordml" xmlns:wpg="http://schemas.microsoft.com/office/word/2010/wordprocessingGroup" xmlns:wpi="http://schemas.microsoft.com/office/word/2010/wordprocessingInk" xmlns:wne="http://schemas.microsoft.com/office/word/2006/wordml" xmlns:wps="http://schemas.microsoft.com/office/word/2010/wordprocessingShape" mc:Ignorable="w14 w15 wp14">
-  <w:abstractNum w:abstractNumId="0" w15:restartNumberingAfterBreak="0">
+<w:numbering xmlns:wpc="http://schemas.microsoft.com/office/word/2010/wordprocessingCanvas" xmlns:mc="http://schemas.openxmlformats.org/markup-compatibility/2006" xmlns:o="urn:schemas-microsoft-com:office:office" xmlns:r="http://schemas.openxmlformats.org/officeDocument/2006/relationships" xmlns:m="http://schemas.openxmlformats.org/officeDocument/2006/math" xmlns:v="urn:schemas-microsoft-com:vml" xmlns:wp14="http://schemas.microsoft.com/office/word/2010/wordprocessingDrawing" xmlns:wp="http://schemas.openxmlformats.org/drawingml/2006/wordprocessingDrawing" xmlns:w10="urn:schemas-microsoft-com:office:word" xmlns:w="http://schemas.openxmlformats.org/wordprocessingml/2006/main" xmlns:w14="http://schemas.microsoft.com/office/word/2010/wordml" xmlns:wpg="http://schemas.microsoft.com/office/word/2010/wordprocessingGroup" xmlns:wpi="http://schemas.microsoft.com/office/word/2010/wordprocessingInk" xmlns:wne="http://schemas.microsoft.com/office/word/2006/wordml" xmlns:wps="http://schemas.microsoft.com/office/word/2010/wordprocessingShape" mc:Ignorable="w14 wp14">
+  <w:abstractNum w:abstractNumId="0">
+    <w:nsid w:val="367F62AC"/>
+    <w:multiLevelType w:val="multilevel"/>
+    <w:tmpl w:val="8E887F86"/>
+    <w:lvl w:ilvl="0">
+      <w:start w:val="1"/>
+      <w:numFmt w:val="decimal"/>
+      <w:lvlText w:val="%1."/>
+      <w:lvlJc w:val="left"/>
+      <w:pPr>
+        <w:ind w:left="360" w:hanging="360"/>
+      </w:pPr>
+      <w:rPr>
+        <w:rFonts w:hint="default"/>
+      </w:rPr>
+    </w:lvl>
+    <w:lvl w:ilvl="1">
+      <w:start w:val="1"/>
+      <w:numFmt w:val="decimal"/>
+      <w:isLgl/>
+      <w:lvlText w:val="%1.%2"/>
+      <w:lvlJc w:val="left"/>
+      <w:pPr>
+        <w:ind w:left="390" w:hanging="390"/>
+      </w:pPr>
+      <w:rPr>
+        <w:rFonts w:hint="default"/>
+      </w:rPr>
+    </w:lvl>
+    <w:lvl w:ilvl="2">
+      <w:start w:val="1"/>
+      <w:numFmt w:val="decimal"/>
+      <w:isLgl/>
+      <w:lvlText w:val="%1.%2.%3"/>
+      <w:lvlJc w:val="left"/>
+      <w:pPr>
+        <w:ind w:left="720" w:hanging="720"/>
+      </w:pPr>
+      <w:rPr>
+        <w:rFonts w:hint="default"/>
+      </w:rPr>
+    </w:lvl>
+    <w:lvl w:ilvl="3">
+      <w:start w:val="1"/>
+      <w:numFmt w:val="decimal"/>
+      <w:isLgl/>
+      <w:lvlText w:val="%1.%2.%3.%4"/>
+      <w:lvlJc w:val="left"/>
+      <w:pPr>
+        <w:ind w:left="1080" w:hanging="1080"/>
+      </w:pPr>
+      <w:rPr>
+        <w:rFonts w:hint="default"/>
+      </w:rPr>
+    </w:lvl>
+    <w:lvl w:ilvl="4">
+      <w:start w:val="1"/>
+      <w:numFmt w:val="decimal"/>
+      <w:isLgl/>
+      <w:lvlText w:val="%1.%2.%3.%4.%5"/>
+      <w:lvlJc w:val="left"/>
+      <w:pPr>
+        <w:ind w:left="1080" w:hanging="1080"/>
+      </w:pPr>
+      <w:rPr>
+        <w:rFonts w:hint="default"/>
+      </w:rPr>
+    </w:lvl>
+    <w:lvl w:ilvl="5">
+      <w:start w:val="1"/>
+      <w:numFmt w:val="decimal"/>
+      <w:isLgl/>
+      <w:lvlText w:val="%1.%2.%3.%4.%5.%6"/>
+      <w:lvlJc w:val="left"/>
+      <w:pPr>
+        <w:ind w:left="1440" w:hanging="1440"/>
+      </w:pPr>
+      <w:rPr>
+        <w:rFonts w:hint="default"/>
+      </w:rPr>
+    </w:lvl>
+    <w:lvl w:ilvl="6">
+      <w:start w:val="1"/>
+      <w:numFmt w:val="decimal"/>
+      <w:isLgl/>
+      <w:lvlText w:val="%1.%2.%3.%4.%5.%6.%7"/>
+      <w:lvlJc w:val="left"/>
+      <w:pPr>
+        <w:ind w:left="1440" w:hanging="1440"/>
+      </w:pPr>
+      <w:rPr>
+        <w:rFonts w:hint="default"/>
+      </w:rPr>
+    </w:lvl>
+    <w:lvl w:ilvl="7">
+      <w:start w:val="1"/>
+      <w:numFmt w:val="decimal"/>
+      <w:isLgl/>
+      <w:lvlText w:val="%1.%2.%3.%4.%5.%6.%7.%8"/>
+      <w:lvlJc w:val="left"/>
+      <w:pPr>
+        <w:ind w:left="1800" w:hanging="1800"/>
+      </w:pPr>
+      <w:rPr>
+        <w:rFonts w:hint="default"/>
+      </w:rPr>
+    </w:lvl>
+    <w:lvl w:ilvl="8">
+      <w:start w:val="1"/>
+      <w:numFmt w:val="decimal"/>
+      <w:isLgl/>
+      <w:lvlText w:val="%1.%2.%3.%4.%5.%6.%7.%8.%9"/>
+      <w:lvlJc w:val="left"/>
+      <w:pPr>
+        <w:ind w:left="1800" w:hanging="1800"/>
+      </w:pPr>
+      <w:rPr>
+        <w:rFonts w:hint="default"/>
+      </w:rPr>
+    </w:lvl>
+  </w:abstractNum>
+  <w:abstractNum w:abstractNumId="1">
     <w:nsid w:val="3B0B5EBA"/>
     <w:multiLevelType w:val="multilevel"/>
     <w:tmpl w:val="8E887F86"/>
@@ -1212,7 +3019,206 @@
       </w:rPr>
     </w:lvl>
   </w:abstractNum>
-  <w:abstractNum w:abstractNumId="1" w15:restartNumberingAfterBreak="0">
+  <w:abstractNum w:abstractNumId="2">
+    <w:nsid w:val="452F4C60"/>
+    <w:multiLevelType w:val="hybridMultilevel"/>
+    <w:tmpl w:val="F21835EC"/>
+    <w:lvl w:ilvl="0" w:tplc="0415000F">
+      <w:start w:val="1"/>
+      <w:numFmt w:val="decimal"/>
+      <w:lvlText w:val="%1."/>
+      <w:lvlJc w:val="left"/>
+      <w:pPr>
+        <w:ind w:left="720" w:hanging="360"/>
+      </w:pPr>
+    </w:lvl>
+    <w:lvl w:ilvl="1" w:tplc="04150019" w:tentative="1">
+      <w:start w:val="1"/>
+      <w:numFmt w:val="lowerLetter"/>
+      <w:lvlText w:val="%2."/>
+      <w:lvlJc w:val="left"/>
+      <w:pPr>
+        <w:ind w:left="1440" w:hanging="360"/>
+      </w:pPr>
+    </w:lvl>
+    <w:lvl w:ilvl="2" w:tplc="0415001B" w:tentative="1">
+      <w:start w:val="1"/>
+      <w:numFmt w:val="lowerRoman"/>
+      <w:lvlText w:val="%3."/>
+      <w:lvlJc w:val="right"/>
+      <w:pPr>
+        <w:ind w:left="2160" w:hanging="180"/>
+      </w:pPr>
+    </w:lvl>
+    <w:lvl w:ilvl="3" w:tplc="0415000F" w:tentative="1">
+      <w:start w:val="1"/>
+      <w:numFmt w:val="decimal"/>
+      <w:lvlText w:val="%4."/>
+      <w:lvlJc w:val="left"/>
+      <w:pPr>
+        <w:ind w:left="2880" w:hanging="360"/>
+      </w:pPr>
+    </w:lvl>
+    <w:lvl w:ilvl="4" w:tplc="04150019" w:tentative="1">
+      <w:start w:val="1"/>
+      <w:numFmt w:val="lowerLetter"/>
+      <w:lvlText w:val="%5."/>
+      <w:lvlJc w:val="left"/>
+      <w:pPr>
+        <w:ind w:left="3600" w:hanging="360"/>
+      </w:pPr>
+    </w:lvl>
+    <w:lvl w:ilvl="5" w:tplc="0415001B" w:tentative="1">
+      <w:start w:val="1"/>
+      <w:numFmt w:val="lowerRoman"/>
+      <w:lvlText w:val="%6."/>
+      <w:lvlJc w:val="right"/>
+      <w:pPr>
+        <w:ind w:left="4320" w:hanging="180"/>
+      </w:pPr>
+    </w:lvl>
+    <w:lvl w:ilvl="6" w:tplc="0415000F" w:tentative="1">
+      <w:start w:val="1"/>
+      <w:numFmt w:val="decimal"/>
+      <w:lvlText w:val="%7."/>
+      <w:lvlJc w:val="left"/>
+      <w:pPr>
+        <w:ind w:left="5040" w:hanging="360"/>
+      </w:pPr>
+    </w:lvl>
+    <w:lvl w:ilvl="7" w:tplc="04150019" w:tentative="1">
+      <w:start w:val="1"/>
+      <w:numFmt w:val="lowerLetter"/>
+      <w:lvlText w:val="%8."/>
+      <w:lvlJc w:val="left"/>
+      <w:pPr>
+        <w:ind w:left="5760" w:hanging="360"/>
+      </w:pPr>
+    </w:lvl>
+    <w:lvl w:ilvl="8" w:tplc="0415001B" w:tentative="1">
+      <w:start w:val="1"/>
+      <w:numFmt w:val="lowerRoman"/>
+      <w:lvlText w:val="%9."/>
+      <w:lvlJc w:val="right"/>
+      <w:pPr>
+        <w:ind w:left="6480" w:hanging="180"/>
+      </w:pPr>
+    </w:lvl>
+  </w:abstractNum>
+  <w:abstractNum w:abstractNumId="3">
+    <w:nsid w:val="46B13046"/>
+    <w:multiLevelType w:val="hybridMultilevel"/>
+    <w:tmpl w:val="45D2DB04"/>
+    <w:lvl w:ilvl="0" w:tplc="04150001">
+      <w:start w:val="1"/>
+      <w:numFmt w:val="bullet"/>
+      <w:lvlText w:val=""/>
+      <w:lvlJc w:val="left"/>
+      <w:pPr>
+        <w:ind w:left="1080" w:hanging="360"/>
+      </w:pPr>
+      <w:rPr>
+        <w:rFonts w:ascii="Symbol" w:hAnsi="Symbol" w:hint="default"/>
+      </w:rPr>
+    </w:lvl>
+    <w:lvl w:ilvl="1" w:tplc="04150003" w:tentative="1">
+      <w:start w:val="1"/>
+      <w:numFmt w:val="bullet"/>
+      <w:lvlText w:val="o"/>
+      <w:lvlJc w:val="left"/>
+      <w:pPr>
+        <w:ind w:left="1800" w:hanging="360"/>
+      </w:pPr>
+      <w:rPr>
+        <w:rFonts w:ascii="Courier New" w:hAnsi="Courier New" w:cs="Courier New" w:hint="default"/>
+      </w:rPr>
+    </w:lvl>
+    <w:lvl w:ilvl="2" w:tplc="04150005" w:tentative="1">
+      <w:start w:val="1"/>
+      <w:numFmt w:val="bullet"/>
+      <w:lvlText w:val=""/>
+      <w:lvlJc w:val="left"/>
+      <w:pPr>
+        <w:ind w:left="2520" w:hanging="360"/>
+      </w:pPr>
+      <w:rPr>
+        <w:rFonts w:ascii="Wingdings" w:hAnsi="Wingdings" w:hint="default"/>
+      </w:rPr>
+    </w:lvl>
+    <w:lvl w:ilvl="3" w:tplc="04150001" w:tentative="1">
+      <w:start w:val="1"/>
+      <w:numFmt w:val="bullet"/>
+      <w:lvlText w:val=""/>
+      <w:lvlJc w:val="left"/>
+      <w:pPr>
+        <w:ind w:left="3240" w:hanging="360"/>
+      </w:pPr>
+      <w:rPr>
+        <w:rFonts w:ascii="Symbol" w:hAnsi="Symbol" w:hint="default"/>
+      </w:rPr>
+    </w:lvl>
+    <w:lvl w:ilvl="4" w:tplc="04150003" w:tentative="1">
+      <w:start w:val="1"/>
+      <w:numFmt w:val="bullet"/>
+      <w:lvlText w:val="o"/>
+      <w:lvlJc w:val="left"/>
+      <w:pPr>
+        <w:ind w:left="3960" w:hanging="360"/>
+      </w:pPr>
+      <w:rPr>
+        <w:rFonts w:ascii="Courier New" w:hAnsi="Courier New" w:cs="Courier New" w:hint="default"/>
+      </w:rPr>
+    </w:lvl>
+    <w:lvl w:ilvl="5" w:tplc="04150005" w:tentative="1">
+      <w:start w:val="1"/>
+      <w:numFmt w:val="bullet"/>
+      <w:lvlText w:val=""/>
+      <w:lvlJc w:val="left"/>
+      <w:pPr>
+        <w:ind w:left="4680" w:hanging="360"/>
+      </w:pPr>
+      <w:rPr>
+        <w:rFonts w:ascii="Wingdings" w:hAnsi="Wingdings" w:hint="default"/>
+      </w:rPr>
+    </w:lvl>
+    <w:lvl w:ilvl="6" w:tplc="04150001" w:tentative="1">
+      <w:start w:val="1"/>
+      <w:numFmt w:val="bullet"/>
+      <w:lvlText w:val=""/>
+      <w:lvlJc w:val="left"/>
+      <w:pPr>
+        <w:ind w:left="5400" w:hanging="360"/>
+      </w:pPr>
+      <w:rPr>
+        <w:rFonts w:ascii="Symbol" w:hAnsi="Symbol" w:hint="default"/>
+      </w:rPr>
+    </w:lvl>
+    <w:lvl w:ilvl="7" w:tplc="04150003" w:tentative="1">
+      <w:start w:val="1"/>
+      <w:numFmt w:val="bullet"/>
+      <w:lvlText w:val="o"/>
+      <w:lvlJc w:val="left"/>
+      <w:pPr>
+        <w:ind w:left="6120" w:hanging="360"/>
+      </w:pPr>
+      <w:rPr>
+        <w:rFonts w:ascii="Courier New" w:hAnsi="Courier New" w:cs="Courier New" w:hint="default"/>
+      </w:rPr>
+    </w:lvl>
+    <w:lvl w:ilvl="8" w:tplc="04150005" w:tentative="1">
+      <w:start w:val="1"/>
+      <w:numFmt w:val="bullet"/>
+      <w:lvlText w:val=""/>
+      <w:lvlJc w:val="left"/>
+      <w:pPr>
+        <w:ind w:left="6840" w:hanging="360"/>
+      </w:pPr>
+      <w:rPr>
+        <w:rFonts w:ascii="Wingdings" w:hAnsi="Wingdings" w:hint="default"/>
+      </w:rPr>
+    </w:lvl>
+  </w:abstractNum>
+  <w:abstractNum w:abstractNumId="4">
     <w:nsid w:val="623B4DFF"/>
     <w:multiLevelType w:val="hybridMultilevel"/>
     <w:tmpl w:val="826A906C"/>
@@ -1301,7 +3307,7 @@
       </w:pPr>
     </w:lvl>
   </w:abstractNum>
-  <w:abstractNum w:abstractNumId="2" w15:restartNumberingAfterBreak="0">
+  <w:abstractNum w:abstractNumId="5">
     <w:nsid w:val="791F754B"/>
     <w:multiLevelType w:val="hybridMultilevel"/>
     <w:tmpl w:val="0382E3F4"/>
@@ -1391,19 +3397,28 @@
     </w:lvl>
   </w:abstractNum>
   <w:num w:numId="1">
-    <w:abstractNumId w:val="2"/>
+    <w:abstractNumId w:val="5"/>
   </w:num>
   <w:num w:numId="2">
+    <w:abstractNumId w:val="1"/>
+  </w:num>
+  <w:num w:numId="3">
+    <w:abstractNumId w:val="4"/>
+  </w:num>
+  <w:num w:numId="4">
     <w:abstractNumId w:val="0"/>
   </w:num>
-  <w:num w:numId="3">
-    <w:abstractNumId w:val="1"/>
+  <w:num w:numId="5">
+    <w:abstractNumId w:val="3"/>
+  </w:num>
+  <w:num w:numId="6">
+    <w:abstractNumId w:val="2"/>
   </w:num>
 </w:numbering>
 </file>
 
 <file path=word/styles.xml><?xml version="1.0" encoding="utf-8"?>
-<w:styles xmlns:mc="http://schemas.openxmlformats.org/markup-compatibility/2006" xmlns:r="http://schemas.openxmlformats.org/officeDocument/2006/relationships" xmlns:w="http://schemas.openxmlformats.org/wordprocessingml/2006/main" xmlns:w14="http://schemas.microsoft.com/office/word/2010/wordml" xmlns:w15="http://schemas.microsoft.com/office/word/2012/wordml" mc:Ignorable="w14 w15">
+<w:styles xmlns:mc="http://schemas.openxmlformats.org/markup-compatibility/2006" xmlns:r="http://schemas.openxmlformats.org/officeDocument/2006/relationships" xmlns:w="http://schemas.openxmlformats.org/wordprocessingml/2006/main" xmlns:w14="http://schemas.microsoft.com/office/word/2010/wordml" mc:Ignorable="w14">
   <w:docDefaults>
     <w:rPrDefault>
       <w:rPr>
@@ -1419,378 +3434,144 @@
       </w:pPr>
     </w:pPrDefault>
   </w:docDefaults>
-  <w:latentStyles w:defLockedState="0" w:defUIPriority="99" w:defSemiHidden="0" w:defUnhideWhenUsed="0" w:defQFormat="0" w:count="371">
-    <w:lsdException w:name="Normal" w:uiPriority="0" w:qFormat="1"/>
-    <w:lsdException w:name="heading 1" w:uiPriority="9" w:qFormat="1"/>
-    <w:lsdException w:name="heading 2" w:semiHidden="1" w:uiPriority="9" w:unhideWhenUsed="1" w:qFormat="1"/>
-    <w:lsdException w:name="heading 3" w:semiHidden="1" w:uiPriority="9" w:unhideWhenUsed="1" w:qFormat="1"/>
-    <w:lsdException w:name="heading 4" w:semiHidden="1" w:uiPriority="9" w:unhideWhenUsed="1" w:qFormat="1"/>
-    <w:lsdException w:name="heading 5" w:semiHidden="1" w:uiPriority="9" w:unhideWhenUsed="1" w:qFormat="1"/>
-    <w:lsdException w:name="heading 6" w:semiHidden="1" w:uiPriority="9" w:unhideWhenUsed="1" w:qFormat="1"/>
-    <w:lsdException w:name="heading 7" w:semiHidden="1" w:uiPriority="9" w:unhideWhenUsed="1" w:qFormat="1"/>
-    <w:lsdException w:name="heading 8" w:semiHidden="1" w:uiPriority="9" w:unhideWhenUsed="1" w:qFormat="1"/>
-    <w:lsdException w:name="heading 9" w:semiHidden="1" w:uiPriority="9" w:unhideWhenUsed="1" w:qFormat="1"/>
-    <w:lsdException w:name="index 1" w:semiHidden="1" w:unhideWhenUsed="1"/>
-    <w:lsdException w:name="index 2" w:semiHidden="1" w:unhideWhenUsed="1"/>
-    <w:lsdException w:name="index 3" w:semiHidden="1" w:unhideWhenUsed="1"/>
-    <w:lsdException w:name="index 4" w:semiHidden="1" w:unhideWhenUsed="1"/>
-    <w:lsdException w:name="index 5" w:semiHidden="1" w:unhideWhenUsed="1"/>
-    <w:lsdException w:name="index 6" w:semiHidden="1" w:unhideWhenUsed="1"/>
-    <w:lsdException w:name="index 7" w:semiHidden="1" w:unhideWhenUsed="1"/>
-    <w:lsdException w:name="index 8" w:semiHidden="1" w:unhideWhenUsed="1"/>
-    <w:lsdException w:name="index 9" w:semiHidden="1" w:unhideWhenUsed="1"/>
-    <w:lsdException w:name="toc 1" w:semiHidden="1" w:uiPriority="39" w:unhideWhenUsed="1"/>
-    <w:lsdException w:name="toc 2" w:semiHidden="1" w:uiPriority="39" w:unhideWhenUsed="1"/>
-    <w:lsdException w:name="toc 3" w:semiHidden="1" w:uiPriority="39" w:unhideWhenUsed="1"/>
-    <w:lsdException w:name="toc 4" w:semiHidden="1" w:uiPriority="39" w:unhideWhenUsed="1"/>
-    <w:lsdException w:name="toc 5" w:semiHidden="1" w:uiPriority="39" w:unhideWhenUsed="1"/>
-    <w:lsdException w:name="toc 6" w:semiHidden="1" w:uiPriority="39" w:unhideWhenUsed="1"/>
-    <w:lsdException w:name="toc 7" w:semiHidden="1" w:uiPriority="39" w:unhideWhenUsed="1"/>
-    <w:lsdException w:name="toc 8" w:semiHidden="1" w:uiPriority="39" w:unhideWhenUsed="1"/>
-    <w:lsdException w:name="toc 9" w:semiHidden="1" w:uiPriority="39" w:unhideWhenUsed="1"/>
-    <w:lsdException w:name="Normal Indent" w:semiHidden="1" w:unhideWhenUsed="1"/>
-    <w:lsdException w:name="footnote text" w:semiHidden="1" w:unhideWhenUsed="1"/>
-    <w:lsdException w:name="annotation text" w:semiHidden="1" w:unhideWhenUsed="1"/>
-    <w:lsdException w:name="header" w:semiHidden="1" w:unhideWhenUsed="1"/>
-    <w:lsdException w:name="footer" w:semiHidden="1" w:unhideWhenUsed="1"/>
-    <w:lsdException w:name="index heading" w:semiHidden="1" w:unhideWhenUsed="1"/>
-    <w:lsdException w:name="caption" w:semiHidden="1" w:uiPriority="35" w:unhideWhenUsed="1" w:qFormat="1"/>
-    <w:lsdException w:name="table of figures" w:semiHidden="1" w:unhideWhenUsed="1"/>
-    <w:lsdException w:name="envelope address" w:semiHidden="1" w:unhideWhenUsed="1"/>
-    <w:lsdException w:name="envelope return" w:semiHidden="1" w:unhideWhenUsed="1"/>
-    <w:lsdException w:name="footnote reference" w:semiHidden="1" w:unhideWhenUsed="1"/>
-    <w:lsdException w:name="annotation reference" w:semiHidden="1" w:unhideWhenUsed="1"/>
-    <w:lsdException w:name="line number" w:semiHidden="1" w:unhideWhenUsed="1"/>
-    <w:lsdException w:name="page number" w:semiHidden="1" w:unhideWhenUsed="1"/>
-    <w:lsdException w:name="endnote reference" w:semiHidden="1" w:unhideWhenUsed="1"/>
-    <w:lsdException w:name="endnote text" w:semiHidden="1" w:unhideWhenUsed="1"/>
-    <w:lsdException w:name="table of authorities" w:semiHidden="1" w:unhideWhenUsed="1"/>
-    <w:lsdException w:name="macro" w:semiHidden="1" w:unhideWhenUsed="1"/>
-    <w:lsdException w:name="toa heading" w:semiHidden="1" w:unhideWhenUsed="1"/>
-    <w:lsdException w:name="List" w:semiHidden="1" w:unhideWhenUsed="1"/>
-    <w:lsdException w:name="List Bullet" w:semiHidden="1" w:unhideWhenUsed="1"/>
-    <w:lsdException w:name="List Number" w:semiHidden="1" w:unhideWhenUsed="1"/>
-    <w:lsdException w:name="List 2" w:semiHidden="1" w:unhideWhenUsed="1"/>
-    <w:lsdException w:name="List 3" w:semiHidden="1" w:unhideWhenUsed="1"/>
-    <w:lsdException w:name="List 4" w:semiHidden="1" w:unhideWhenUsed="1"/>
-    <w:lsdException w:name="List 5" w:semiHidden="1" w:unhideWhenUsed="1"/>
-    <w:lsdException w:name="List Bullet 2" w:semiHidden="1" w:unhideWhenUsed="1"/>
-    <w:lsdException w:name="List Bullet 3" w:semiHidden="1" w:unhideWhenUsed="1"/>
-    <w:lsdException w:name="List Bullet 4" w:semiHidden="1" w:unhideWhenUsed="1"/>
-    <w:lsdException w:name="List Bullet 5" w:semiHidden="1" w:unhideWhenUsed="1"/>
-    <w:lsdException w:name="List Number 2" w:semiHidden="1" w:unhideWhenUsed="1"/>
-    <w:lsdException w:name="List Number 3" w:semiHidden="1" w:unhideWhenUsed="1"/>
-    <w:lsdException w:name="List Number 4" w:semiHidden="1" w:unhideWhenUsed="1"/>
-    <w:lsdException w:name="List Number 5" w:semiHidden="1" w:unhideWhenUsed="1"/>
-    <w:lsdException w:name="Title" w:uiPriority="10" w:qFormat="1"/>
-    <w:lsdException w:name="Closing" w:semiHidden="1" w:unhideWhenUsed="1"/>
-    <w:lsdException w:name="Signature" w:semiHidden="1" w:unhideWhenUsed="1"/>
-    <w:lsdException w:name="Default Paragraph Font" w:semiHidden="1" w:uiPriority="1" w:unhideWhenUsed="1"/>
-    <w:lsdException w:name="Body Text" w:semiHidden="1" w:unhideWhenUsed="1"/>
-    <w:lsdException w:name="Body Text Indent" w:semiHidden="1" w:unhideWhenUsed="1"/>
-    <w:lsdException w:name="List Continue" w:semiHidden="1" w:unhideWhenUsed="1"/>
-    <w:lsdException w:name="List Continue 2" w:semiHidden="1" w:unhideWhenUsed="1"/>
-    <w:lsdException w:name="List Continue 3" w:semiHidden="1" w:unhideWhenUsed="1"/>
-    <w:lsdException w:name="List Continue 4" w:semiHidden="1" w:unhideWhenUsed="1"/>
-    <w:lsdException w:name="List Continue 5" w:semiHidden="1" w:unhideWhenUsed="1"/>
-    <w:lsdException w:name="Message Header" w:semiHidden="1" w:unhideWhenUsed="1"/>
-    <w:lsdException w:name="Subtitle" w:uiPriority="11" w:qFormat="1"/>
-    <w:lsdException w:name="Salutation" w:semiHidden="1" w:unhideWhenUsed="1"/>
-    <w:lsdException w:name="Date" w:semiHidden="1" w:unhideWhenUsed="1"/>
-    <w:lsdException w:name="Body Text First Indent" w:semiHidden="1" w:unhideWhenUsed="1"/>
-    <w:lsdException w:name="Body Text First Indent 2" w:semiHidden="1" w:unhideWhenUsed="1"/>
-    <w:lsdException w:name="Note Heading" w:semiHidden="1" w:unhideWhenUsed="1"/>
-    <w:lsdException w:name="Body Text 2" w:semiHidden="1" w:unhideWhenUsed="1"/>
-    <w:lsdException w:name="Body Text 3" w:semiHidden="1" w:unhideWhenUsed="1"/>
-    <w:lsdException w:name="Body Text Indent 2" w:semiHidden="1" w:unhideWhenUsed="1"/>
-    <w:lsdException w:name="Body Text Indent 3" w:semiHidden="1" w:unhideWhenUsed="1"/>
-    <w:lsdException w:name="Block Text" w:semiHidden="1" w:unhideWhenUsed="1"/>
-    <w:lsdException w:name="Hyperlink" w:semiHidden="1" w:unhideWhenUsed="1"/>
-    <w:lsdException w:name="FollowedHyperlink" w:semiHidden="1" w:unhideWhenUsed="1"/>
-    <w:lsdException w:name="Strong" w:uiPriority="22" w:qFormat="1"/>
-    <w:lsdException w:name="Emphasis" w:uiPriority="20" w:qFormat="1"/>
-    <w:lsdException w:name="Document Map" w:semiHidden="1" w:unhideWhenUsed="1"/>
-    <w:lsdException w:name="Plain Text" w:semiHidden="1" w:unhideWhenUsed="1"/>
-    <w:lsdException w:name="E-mail Signature" w:semiHidden="1" w:unhideWhenUsed="1"/>
-    <w:lsdException w:name="HTML Top of Form" w:semiHidden="1" w:unhideWhenUsed="1"/>
-    <w:lsdException w:name="HTML Bottom of Form" w:semiHidden="1" w:unhideWhenUsed="1"/>
-    <w:lsdException w:name="Normal (Web)" w:semiHidden="1" w:unhideWhenUsed="1"/>
-    <w:lsdException w:name="HTML Acronym" w:semiHidden="1" w:unhideWhenUsed="1"/>
-    <w:lsdException w:name="HTML Address" w:semiHidden="1" w:unhideWhenUsed="1"/>
-    <w:lsdException w:name="HTML Cite" w:semiHidden="1" w:unhideWhenUsed="1"/>
-    <w:lsdException w:name="HTML Code" w:semiHidden="1" w:unhideWhenUsed="1"/>
-    <w:lsdException w:name="HTML Definition" w:semiHidden="1" w:unhideWhenUsed="1"/>
-    <w:lsdException w:name="HTML Keyboard" w:semiHidden="1" w:unhideWhenUsed="1"/>
-    <w:lsdException w:name="HTML Preformatted" w:semiHidden="1" w:unhideWhenUsed="1"/>
-    <w:lsdException w:name="HTML Sample" w:semiHidden="1" w:unhideWhenUsed="1"/>
-    <w:lsdException w:name="HTML Typewriter" w:semiHidden="1" w:unhideWhenUsed="1"/>
-    <w:lsdException w:name="HTML Variable" w:semiHidden="1" w:unhideWhenUsed="1"/>
-    <w:lsdException w:name="Normal Table" w:semiHidden="1" w:unhideWhenUsed="1"/>
-    <w:lsdException w:name="annotation subject" w:semiHidden="1" w:unhideWhenUsed="1"/>
-    <w:lsdException w:name="No List" w:semiHidden="1" w:unhideWhenUsed="1"/>
-    <w:lsdException w:name="Outline List 1" w:semiHidden="1" w:unhideWhenUsed="1"/>
-    <w:lsdException w:name="Outline List 2" w:semiHidden="1" w:unhideWhenUsed="1"/>
-    <w:lsdException w:name="Outline List 3" w:semiHidden="1" w:unhideWhenUsed="1"/>
-    <w:lsdException w:name="Table Simple 1" w:semiHidden="1" w:unhideWhenUsed="1"/>
-    <w:lsdException w:name="Table Simple 2" w:semiHidden="1" w:unhideWhenUsed="1"/>
-    <w:lsdException w:name="Table Simple 3" w:semiHidden="1" w:unhideWhenUsed="1"/>
-    <w:lsdException w:name="Table Classic 1" w:semiHidden="1" w:unhideWhenUsed="1"/>
-    <w:lsdException w:name="Table Classic 2" w:semiHidden="1" w:unhideWhenUsed="1"/>
-    <w:lsdException w:name="Table Classic 3" w:semiHidden="1" w:unhideWhenUsed="1"/>
-    <w:lsdException w:name="Table Classic 4" w:semiHidden="1" w:unhideWhenUsed="1"/>
-    <w:lsdException w:name="Table Colorful 1" w:semiHidden="1" w:unhideWhenUsed="1"/>
-    <w:lsdException w:name="Table Colorful 2" w:semiHidden="1" w:unhideWhenUsed="1"/>
-    <w:lsdException w:name="Table Colorful 3" w:semiHidden="1" w:unhideWhenUsed="1"/>
-    <w:lsdException w:name="Table Columns 1" w:semiHidden="1" w:unhideWhenUsed="1"/>
-    <w:lsdException w:name="Table Columns 2" w:semiHidden="1" w:unhideWhenUsed="1"/>
-    <w:lsdException w:name="Table Columns 3" w:semiHidden="1" w:unhideWhenUsed="1"/>
-    <w:lsdException w:name="Table Columns 4" w:semiHidden="1" w:unhideWhenUsed="1"/>
-    <w:lsdException w:name="Table Columns 5" w:semiHidden="1" w:unhideWhenUsed="1"/>
-    <w:lsdException w:name="Table Grid 1" w:semiHidden="1" w:unhideWhenUsed="1"/>
-    <w:lsdException w:name="Table Grid 2" w:semiHidden="1" w:unhideWhenUsed="1"/>
-    <w:lsdException w:name="Table Grid 3" w:semiHidden="1" w:unhideWhenUsed="1"/>
-    <w:lsdException w:name="Table Grid 4" w:semiHidden="1" w:unhideWhenUsed="1"/>
-    <w:lsdException w:name="Table Grid 5" w:semiHidden="1" w:unhideWhenUsed="1"/>
-    <w:lsdException w:name="Table Grid 6" w:semiHidden="1" w:unhideWhenUsed="1"/>
-    <w:lsdException w:name="Table Grid 7" w:semiHidden="1" w:unhideWhenUsed="1"/>
-    <w:lsdException w:name="Table Grid 8" w:semiHidden="1" w:unhideWhenUsed="1"/>
-    <w:lsdException w:name="Table List 1" w:semiHidden="1" w:unhideWhenUsed="1"/>
-    <w:lsdException w:name="Table List 2" w:semiHidden="1" w:unhideWhenUsed="1"/>
-    <w:lsdException w:name="Table List 3" w:semiHidden="1" w:unhideWhenUsed="1"/>
-    <w:lsdException w:name="Table List 4" w:semiHidden="1" w:unhideWhenUsed="1"/>
-    <w:lsdException w:name="Table List 5" w:semiHidden="1" w:unhideWhenUsed="1"/>
-    <w:lsdException w:name="Table List 6" w:semiHidden="1" w:unhideWhenUsed="1"/>
-    <w:lsdException w:name="Table List 7" w:semiHidden="1" w:unhideWhenUsed="1"/>
-    <w:lsdException w:name="Table List 8" w:semiHidden="1" w:unhideWhenUsed="1"/>
-    <w:lsdException w:name="Table 3D effects 1" w:semiHidden="1" w:unhideWhenUsed="1"/>
-    <w:lsdException w:name="Table 3D effects 2" w:semiHidden="1" w:unhideWhenUsed="1"/>
-    <w:lsdException w:name="Table 3D effects 3" w:semiHidden="1" w:unhideWhenUsed="1"/>
-    <w:lsdException w:name="Table Contemporary" w:semiHidden="1" w:unhideWhenUsed="1"/>
-    <w:lsdException w:name="Table Elegant" w:semiHidden="1" w:unhideWhenUsed="1"/>
-    <w:lsdException w:name="Table Professional" w:semiHidden="1" w:unhideWhenUsed="1"/>
-    <w:lsdException w:name="Table Subtle 1" w:semiHidden="1" w:unhideWhenUsed="1"/>
-    <w:lsdException w:name="Table Subtle 2" w:semiHidden="1" w:unhideWhenUsed="1"/>
-    <w:lsdException w:name="Table Web 1" w:semiHidden="1" w:unhideWhenUsed="1"/>
-    <w:lsdException w:name="Table Web 2" w:semiHidden="1" w:unhideWhenUsed="1"/>
-    <w:lsdException w:name="Table Web 3" w:semiHidden="1" w:unhideWhenUsed="1"/>
-    <w:lsdException w:name="Balloon Text" w:semiHidden="1" w:unhideWhenUsed="1"/>
-    <w:lsdException w:name="Table Grid" w:uiPriority="39"/>
-    <w:lsdException w:name="Table Theme" w:semiHidden="1" w:unhideWhenUsed="1"/>
-    <w:lsdException w:name="Placeholder Text" w:semiHidden="1"/>
-    <w:lsdException w:name="No Spacing" w:uiPriority="1" w:qFormat="1"/>
-    <w:lsdException w:name="Light Shading" w:uiPriority="60"/>
-    <w:lsdException w:name="Light List" w:uiPriority="61"/>
-    <w:lsdException w:name="Light Grid" w:uiPriority="62"/>
-    <w:lsdException w:name="Medium Shading 1" w:uiPriority="63"/>
-    <w:lsdException w:name="Medium Shading 2" w:uiPriority="64"/>
-    <w:lsdException w:name="Medium List 1" w:uiPriority="65"/>
-    <w:lsdException w:name="Medium List 2" w:uiPriority="66"/>
-    <w:lsdException w:name="Medium Grid 1" w:uiPriority="67"/>
-    <w:lsdException w:name="Medium Grid 2" w:uiPriority="68"/>
-    <w:lsdException w:name="Medium Grid 3" w:uiPriority="69"/>
-    <w:lsdException w:name="Dark List" w:uiPriority="70"/>
-    <w:lsdException w:name="Colorful Shading" w:uiPriority="71"/>
-    <w:lsdException w:name="Colorful List" w:uiPriority="72"/>
-    <w:lsdException w:name="Colorful Grid" w:uiPriority="73"/>
-    <w:lsdException w:name="Light Shading Accent 1" w:uiPriority="60"/>
-    <w:lsdException w:name="Light List Accent 1" w:uiPriority="61"/>
-    <w:lsdException w:name="Light Grid Accent 1" w:uiPriority="62"/>
-    <w:lsdException w:name="Medium Shading 1 Accent 1" w:uiPriority="63"/>
-    <w:lsdException w:name="Medium Shading 2 Accent 1" w:uiPriority="64"/>
-    <w:lsdException w:name="Medium List 1 Accent 1" w:uiPriority="65"/>
-    <w:lsdException w:name="Revision" w:semiHidden="1"/>
-    <w:lsdException w:name="List Paragraph" w:uiPriority="34" w:qFormat="1"/>
-    <w:lsdException w:name="Quote" w:uiPriority="29" w:qFormat="1"/>
-    <w:lsdException w:name="Intense Quote" w:uiPriority="30" w:qFormat="1"/>
-    <w:lsdException w:name="Medium List 2 Accent 1" w:uiPriority="66"/>
-    <w:lsdException w:name="Medium Grid 1 Accent 1" w:uiPriority="67"/>
-    <w:lsdException w:name="Medium Grid 2 Accent 1" w:uiPriority="68"/>
-    <w:lsdException w:name="Medium Grid 3 Accent 1" w:uiPriority="69"/>
-    <w:lsdException w:name="Dark List Accent 1" w:uiPriority="70"/>
-    <w:lsdException w:name="Colorful Shading Accent 1" w:uiPriority="71"/>
-    <w:lsdException w:name="Colorful List Accent 1" w:uiPriority="72"/>
-    <w:lsdException w:name="Colorful Grid Accent 1" w:uiPriority="73"/>
-    <w:lsdException w:name="Light Shading Accent 2" w:uiPriority="60"/>
-    <w:lsdException w:name="Light List Accent 2" w:uiPriority="61"/>
-    <w:lsdException w:name="Light Grid Accent 2" w:uiPriority="62"/>
-    <w:lsdException w:name="Medium Shading 1 Accent 2" w:uiPriority="63"/>
-    <w:lsdException w:name="Medium Shading 2 Accent 2" w:uiPriority="64"/>
-    <w:lsdException w:name="Medium List 1 Accent 2" w:uiPriority="65"/>
-    <w:lsdException w:name="Medium List 2 Accent 2" w:uiPriority="66"/>
-    <w:lsdException w:name="Medium Grid 1 Accent 2" w:uiPriority="67"/>
-    <w:lsdException w:name="Medium Grid 2 Accent 2" w:uiPriority="68"/>
-    <w:lsdException w:name="Medium Grid 3 Accent 2" w:uiPriority="69"/>
-    <w:lsdException w:name="Dark List Accent 2" w:uiPriority="70"/>
-    <w:lsdException w:name="Colorful Shading Accent 2" w:uiPriority="71"/>
-    <w:lsdException w:name="Colorful List Accent 2" w:uiPriority="72"/>
-    <w:lsdException w:name="Colorful Grid Accent 2" w:uiPriority="73"/>
-    <w:lsdException w:name="Light Shading Accent 3" w:uiPriority="60"/>
-    <w:lsdException w:name="Light List Accent 3" w:uiPriority="61"/>
-    <w:lsdException w:name="Light Grid Accent 3" w:uiPriority="62"/>
-    <w:lsdException w:name="Medium Shading 1 Accent 3" w:uiPriority="63"/>
-    <w:lsdException w:name="Medium Shading 2 Accent 3" w:uiPriority="64"/>
-    <w:lsdException w:name="Medium List 1 Accent 3" w:uiPriority="65"/>
-    <w:lsdException w:name="Medium List 2 Accent 3" w:uiPriority="66"/>
-    <w:lsdException w:name="Medium Grid 1 Accent 3" w:uiPriority="67"/>
-    <w:lsdException w:name="Medium Grid 2 Accent 3" w:uiPriority="68"/>
-    <w:lsdException w:name="Medium Grid 3 Accent 3" w:uiPriority="69"/>
-    <w:lsdException w:name="Dark List Accent 3" w:uiPriority="70"/>
-    <w:lsdException w:name="Colorful Shading Accent 3" w:uiPriority="71"/>
-    <w:lsdException w:name="Colorful List Accent 3" w:uiPriority="72"/>
-    <w:lsdException w:name="Colorful Grid Accent 3" w:uiPriority="73"/>
-    <w:lsdException w:name="Light Shading Accent 4" w:uiPriority="60"/>
-    <w:lsdException w:name="Light List Accent 4" w:uiPriority="61"/>
-    <w:lsdException w:name="Light Grid Accent 4" w:uiPriority="62"/>
-    <w:lsdException w:name="Medium Shading 1 Accent 4" w:uiPriority="63"/>
-    <w:lsdException w:name="Medium Shading 2 Accent 4" w:uiPriority="64"/>
-    <w:lsdException w:name="Medium List 1 Accent 4" w:uiPriority="65"/>
-    <w:lsdException w:name="Medium List 2 Accent 4" w:uiPriority="66"/>
-    <w:lsdException w:name="Medium Grid 1 Accent 4" w:uiPriority="67"/>
-    <w:lsdException w:name="Medium Grid 2 Accent 4" w:uiPriority="68"/>
-    <w:lsdException w:name="Medium Grid 3 Accent 4" w:uiPriority="69"/>
-    <w:lsdException w:name="Dark List Accent 4" w:uiPriority="70"/>
-    <w:lsdException w:name="Colorful Shading Accent 4" w:uiPriority="71"/>
-    <w:lsdException w:name="Colorful List Accent 4" w:uiPriority="72"/>
-    <w:lsdException w:name="Colorful Grid Accent 4" w:uiPriority="73"/>
-    <w:lsdException w:name="Light Shading Accent 5" w:uiPriority="60"/>
-    <w:lsdException w:name="Light List Accent 5" w:uiPriority="61"/>
-    <w:lsdException w:name="Light Grid Accent 5" w:uiPriority="62"/>
-    <w:lsdException w:name="Medium Shading 1 Accent 5" w:uiPriority="63"/>
-    <w:lsdException w:name="Medium Shading 2 Accent 5" w:uiPriority="64"/>
-    <w:lsdException w:name="Medium List 1 Accent 5" w:uiPriority="65"/>
-    <w:lsdException w:name="Medium List 2 Accent 5" w:uiPriority="66"/>
-    <w:lsdException w:name="Medium Grid 1 Accent 5" w:uiPriority="67"/>
-    <w:lsdException w:name="Medium Grid 2 Accent 5" w:uiPriority="68"/>
-    <w:lsdException w:name="Medium Grid 3 Accent 5" w:uiPriority="69"/>
-    <w:lsdException w:name="Dark List Accent 5" w:uiPriority="70"/>
-    <w:lsdException w:name="Colorful Shading Accent 5" w:uiPriority="71"/>
-    <w:lsdException w:name="Colorful List Accent 5" w:uiPriority="72"/>
-    <w:lsdException w:name="Colorful Grid Accent 5" w:uiPriority="73"/>
-    <w:lsdException w:name="Light Shading Accent 6" w:uiPriority="60"/>
-    <w:lsdException w:name="Light List Accent 6" w:uiPriority="61"/>
-    <w:lsdException w:name="Light Grid Accent 6" w:uiPriority="62"/>
-    <w:lsdException w:name="Medium Shading 1 Accent 6" w:uiPriority="63"/>
-    <w:lsdException w:name="Medium Shading 2 Accent 6" w:uiPriority="64"/>
-    <w:lsdException w:name="Medium List 1 Accent 6" w:uiPriority="65"/>
-    <w:lsdException w:name="Medium List 2 Accent 6" w:uiPriority="66"/>
-    <w:lsdException w:name="Medium Grid 1 Accent 6" w:uiPriority="67"/>
-    <w:lsdException w:name="Medium Grid 2 Accent 6" w:uiPriority="68"/>
-    <w:lsdException w:name="Medium Grid 3 Accent 6" w:uiPriority="69"/>
-    <w:lsdException w:name="Dark List Accent 6" w:uiPriority="70"/>
-    <w:lsdException w:name="Colorful Shading Accent 6" w:uiPriority="71"/>
-    <w:lsdException w:name="Colorful List Accent 6" w:uiPriority="72"/>
-    <w:lsdException w:name="Colorful Grid Accent 6" w:uiPriority="73"/>
-    <w:lsdException w:name="Subtle Emphasis" w:uiPriority="19" w:qFormat="1"/>
-    <w:lsdException w:name="Intense Emphasis" w:uiPriority="21" w:qFormat="1"/>
-    <w:lsdException w:name="Subtle Reference" w:uiPriority="31" w:qFormat="1"/>
-    <w:lsdException w:name="Intense Reference" w:uiPriority="32" w:qFormat="1"/>
-    <w:lsdException w:name="Book Title" w:uiPriority="33" w:qFormat="1"/>
-    <w:lsdException w:name="Bibliography" w:semiHidden="1" w:uiPriority="37" w:unhideWhenUsed="1"/>
-    <w:lsdException w:name="TOC Heading" w:semiHidden="1" w:uiPriority="39" w:unhideWhenUsed="1" w:qFormat="1"/>
-    <w:lsdException w:name="Plain Table 1" w:uiPriority="41"/>
-    <w:lsdException w:name="Plain Table 2" w:uiPriority="42"/>
-    <w:lsdException w:name="Plain Table 3" w:uiPriority="43"/>
-    <w:lsdException w:name="Plain Table 4" w:uiPriority="44"/>
-    <w:lsdException w:name="Plain Table 5" w:uiPriority="45"/>
-    <w:lsdException w:name="Grid Table Light" w:uiPriority="40"/>
-    <w:lsdException w:name="Grid Table 1 Light" w:uiPriority="46"/>
-    <w:lsdException w:name="Grid Table 2" w:uiPriority="47"/>
-    <w:lsdException w:name="Grid Table 3" w:uiPriority="48"/>
-    <w:lsdException w:name="Grid Table 4" w:uiPriority="49"/>
-    <w:lsdException w:name="Grid Table 5 Dark" w:uiPriority="50"/>
-    <w:lsdException w:name="Grid Table 6 Colorful" w:uiPriority="51"/>
-    <w:lsdException w:name="Grid Table 7 Colorful" w:uiPriority="52"/>
-    <w:lsdException w:name="Grid Table 1 Light Accent 1" w:uiPriority="46"/>
-    <w:lsdException w:name="Grid Table 2 Accent 1" w:uiPriority="47"/>
-    <w:lsdException w:name="Grid Table 3 Accent 1" w:uiPriority="48"/>
-    <w:lsdException w:name="Grid Table 4 Accent 1" w:uiPriority="49"/>
-    <w:lsdException w:name="Grid Table 5 Dark Accent 1" w:uiPriority="50"/>
-    <w:lsdException w:name="Grid Table 6 Colorful Accent 1" w:uiPriority="51"/>
-    <w:lsdException w:name="Grid Table 7 Colorful Accent 1" w:uiPriority="52"/>
-    <w:lsdException w:name="Grid Table 1 Light Accent 2" w:uiPriority="46"/>
-    <w:lsdException w:name="Grid Table 2 Accent 2" w:uiPriority="47"/>
-    <w:lsdException w:name="Grid Table 3 Accent 2" w:uiPriority="48"/>
-    <w:lsdException w:name="Grid Table 4 Accent 2" w:uiPriority="49"/>
-    <w:lsdException w:name="Grid Table 5 Dark Accent 2" w:uiPriority="50"/>
-    <w:lsdException w:name="Grid Table 6 Colorful Accent 2" w:uiPriority="51"/>
-    <w:lsdException w:name="Grid Table 7 Colorful Accent 2" w:uiPriority="52"/>
-    <w:lsdException w:name="Grid Table 1 Light Accent 3" w:uiPriority="46"/>
-    <w:lsdException w:name="Grid Table 2 Accent 3" w:uiPriority="47"/>
-    <w:lsdException w:name="Grid Table 3 Accent 3" w:uiPriority="48"/>
-    <w:lsdException w:name="Grid Table 4 Accent 3" w:uiPriority="49"/>
-    <w:lsdException w:name="Grid Table 5 Dark Accent 3" w:uiPriority="50"/>
-    <w:lsdException w:name="Grid Table 6 Colorful Accent 3" w:uiPriority="51"/>
-    <w:lsdException w:name="Grid Table 7 Colorful Accent 3" w:uiPriority="52"/>
-    <w:lsdException w:name="Grid Table 1 Light Accent 4" w:uiPriority="46"/>
-    <w:lsdException w:name="Grid Table 2 Accent 4" w:uiPriority="47"/>
-    <w:lsdException w:name="Grid Table 3 Accent 4" w:uiPriority="48"/>
-    <w:lsdException w:name="Grid Table 4 Accent 4" w:uiPriority="49"/>
-    <w:lsdException w:name="Grid Table 5 Dark Accent 4" w:uiPriority="50"/>
-    <w:lsdException w:name="Grid Table 6 Colorful Accent 4" w:uiPriority="51"/>
-    <w:lsdException w:name="Grid Table 7 Colorful Accent 4" w:uiPriority="52"/>
-    <w:lsdException w:name="Grid Table 1 Light Accent 5" w:uiPriority="46"/>
-    <w:lsdException w:name="Grid Table 2 Accent 5" w:uiPriority="47"/>
-    <w:lsdException w:name="Grid Table 3 Accent 5" w:uiPriority="48"/>
-    <w:lsdException w:name="Grid Table 4 Accent 5" w:uiPriority="49"/>
-    <w:lsdException w:name="Grid Table 5 Dark Accent 5" w:uiPriority="50"/>
-    <w:lsdException w:name="Grid Table 6 Colorful Accent 5" w:uiPriority="51"/>
-    <w:lsdException w:name="Grid Table 7 Colorful Accent 5" w:uiPriority="52"/>
-    <w:lsdException w:name="Grid Table 1 Light Accent 6" w:uiPriority="46"/>
-    <w:lsdException w:name="Grid Table 2 Accent 6" w:uiPriority="47"/>
-    <w:lsdException w:name="Grid Table 3 Accent 6" w:uiPriority="48"/>
-    <w:lsdException w:name="Grid Table 4 Accent 6" w:uiPriority="49"/>
-    <w:lsdException w:name="Grid Table 5 Dark Accent 6" w:uiPriority="50"/>
-    <w:lsdException w:name="Grid Table 6 Colorful Accent 6" w:uiPriority="51"/>
-    <w:lsdException w:name="Grid Table 7 Colorful Accent 6" w:uiPriority="52"/>
-    <w:lsdException w:name="List Table 1 Light" w:uiPriority="46"/>
-    <w:lsdException w:name="List Table 2" w:uiPriority="47"/>
-    <w:lsdException w:name="List Table 3" w:uiPriority="48"/>
-    <w:lsdException w:name="List Table 4" w:uiPriority="49"/>
-    <w:lsdException w:name="List Table 5 Dark" w:uiPriority="50"/>
-    <w:lsdException w:name="List Table 6 Colorful" w:uiPriority="51"/>
-    <w:lsdException w:name="List Table 7 Colorful" w:uiPriority="52"/>
-    <w:lsdException w:name="List Table 1 Light Accent 1" w:uiPriority="46"/>
-    <w:lsdException w:name="List Table 2 Accent 1" w:uiPriority="47"/>
-    <w:lsdException w:name="List Table 3 Accent 1" w:uiPriority="48"/>
-    <w:lsdException w:name="List Table 4 Accent 1" w:uiPriority="49"/>
-    <w:lsdException w:name="List Table 5 Dark Accent 1" w:uiPriority="50"/>
-    <w:lsdException w:name="List Table 6 Colorful Accent 1" w:uiPriority="51"/>
-    <w:lsdException w:name="List Table 7 Colorful Accent 1" w:uiPriority="52"/>
-    <w:lsdException w:name="List Table 1 Light Accent 2" w:uiPriority="46"/>
-    <w:lsdException w:name="List Table 2 Accent 2" w:uiPriority="47"/>
-    <w:lsdException w:name="List Table 3 Accent 2" w:uiPriority="48"/>
-    <w:lsdException w:name="List Table 4 Accent 2" w:uiPriority="49"/>
-    <w:lsdException w:name="List Table 5 Dark Accent 2" w:uiPriority="50"/>
-    <w:lsdException w:name="List Table 6 Colorful Accent 2" w:uiPriority="51"/>
-    <w:lsdException w:name="List Table 7 Colorful Accent 2" w:uiPriority="52"/>
-    <w:lsdException w:name="List Table 1 Light Accent 3" w:uiPriority="46"/>
-    <w:lsdException w:name="List Table 2 Accent 3" w:uiPriority="47"/>
-    <w:lsdException w:name="List Table 3 Accent 3" w:uiPriority="48"/>
-    <w:lsdException w:name="List Table 4 Accent 3" w:uiPriority="49"/>
-    <w:lsdException w:name="List Table 5 Dark Accent 3" w:uiPriority="50"/>
-    <w:lsdException w:name="List Table 6 Colorful Accent 3" w:uiPriority="51"/>
-    <w:lsdException w:name="List Table 7 Colorful Accent 3" w:uiPriority="52"/>
-    <w:lsdException w:name="List Table 1 Light Accent 4" w:uiPriority="46"/>
-    <w:lsdException w:name="List Table 2 Accent 4" w:uiPriority="47"/>
-    <w:lsdException w:name="List Table 3 Accent 4" w:uiPriority="48"/>
-    <w:lsdException w:name="List Table 4 Accent 4" w:uiPriority="49"/>
-    <w:lsdException w:name="List Table 5 Dark Accent 4" w:uiPriority="50"/>
-    <w:lsdException w:name="List Table 6 Colorful Accent 4" w:uiPriority="51"/>
-    <w:lsdException w:name="List Table 7 Colorful Accent 4" w:uiPriority="52"/>
-    <w:lsdException w:name="List Table 1 Light Accent 5" w:uiPriority="46"/>
-    <w:lsdException w:name="List Table 2 Accent 5" w:uiPriority="47"/>
-    <w:lsdException w:name="List Table 3 Accent 5" w:uiPriority="48"/>
-    <w:lsdException w:name="List Table 4 Accent 5" w:uiPriority="49"/>
-    <w:lsdException w:name="List Table 5 Dark Accent 5" w:uiPriority="50"/>
-    <w:lsdException w:name="List Table 6 Colorful Accent 5" w:uiPriority="51"/>
-    <w:lsdException w:name="List Table 7 Colorful Accent 5" w:uiPriority="52"/>
-    <w:lsdException w:name="List Table 1 Light Accent 6" w:uiPriority="46"/>
-    <w:lsdException w:name="List Table 2 Accent 6" w:uiPriority="47"/>
-    <w:lsdException w:name="List Table 3 Accent 6" w:uiPriority="48"/>
-    <w:lsdException w:name="List Table 4 Accent 6" w:uiPriority="49"/>
-    <w:lsdException w:name="List Table 5 Dark Accent 6" w:uiPriority="50"/>
-    <w:lsdException w:name="List Table 6 Colorful Accent 6" w:uiPriority="51"/>
-    <w:lsdException w:name="List Table 7 Colorful Accent 6" w:uiPriority="52"/>
+  <w:latentStyles w:defLockedState="0" w:defUIPriority="99" w:defSemiHidden="1" w:defUnhideWhenUsed="1" w:defQFormat="0" w:count="267">
+    <w:lsdException w:name="Normal" w:semiHidden="0" w:uiPriority="0" w:unhideWhenUsed="0" w:qFormat="1"/>
+    <w:lsdException w:name="heading 1" w:semiHidden="0" w:uiPriority="9" w:unhideWhenUsed="0" w:qFormat="1"/>
+    <w:lsdException w:name="heading 2" w:uiPriority="9" w:qFormat="1"/>
+    <w:lsdException w:name="heading 3" w:uiPriority="9" w:qFormat="1"/>
+    <w:lsdException w:name="heading 4" w:uiPriority="9" w:qFormat="1"/>
+    <w:lsdException w:name="heading 5" w:uiPriority="9" w:qFormat="1"/>
+    <w:lsdException w:name="heading 6" w:uiPriority="9" w:qFormat="1"/>
+    <w:lsdException w:name="heading 7" w:uiPriority="9" w:qFormat="1"/>
+    <w:lsdException w:name="heading 8" w:uiPriority="9" w:qFormat="1"/>
+    <w:lsdException w:name="heading 9" w:uiPriority="9" w:qFormat="1"/>
+    <w:lsdException w:name="toc 1" w:uiPriority="39"/>
+    <w:lsdException w:name="toc 2" w:uiPriority="39"/>
+    <w:lsdException w:name="toc 3" w:uiPriority="39"/>
+    <w:lsdException w:name="toc 4" w:uiPriority="39"/>
+    <w:lsdException w:name="toc 5" w:uiPriority="39"/>
+    <w:lsdException w:name="toc 6" w:uiPriority="39"/>
+    <w:lsdException w:name="toc 7" w:uiPriority="39"/>
+    <w:lsdException w:name="toc 8" w:uiPriority="39"/>
+    <w:lsdException w:name="toc 9" w:uiPriority="39"/>
+    <w:lsdException w:name="caption" w:uiPriority="35" w:qFormat="1"/>
+    <w:lsdException w:name="Title" w:semiHidden="0" w:uiPriority="10" w:unhideWhenUsed="0" w:qFormat="1"/>
+    <w:lsdException w:name="Default Paragraph Font" w:uiPriority="1"/>
+    <w:lsdException w:name="Subtitle" w:semiHidden="0" w:uiPriority="11" w:unhideWhenUsed="0" w:qFormat="1"/>
+    <w:lsdException w:name="Strong" w:semiHidden="0" w:uiPriority="22" w:unhideWhenUsed="0" w:qFormat="1"/>
+    <w:lsdException w:name="Emphasis" w:semiHidden="0" w:uiPriority="20" w:unhideWhenUsed="0" w:qFormat="1"/>
+    <w:lsdException w:name="Table Grid" w:semiHidden="0" w:uiPriority="39" w:unhideWhenUsed="0"/>
+    <w:lsdException w:name="Placeholder Text" w:unhideWhenUsed="0"/>
+    <w:lsdException w:name="No Spacing" w:semiHidden="0" w:uiPriority="1" w:unhideWhenUsed="0" w:qFormat="1"/>
+    <w:lsdException w:name="Light Shading" w:semiHidden="0" w:uiPriority="60" w:unhideWhenUsed="0"/>
+    <w:lsdException w:name="Light List" w:semiHidden="0" w:uiPriority="61" w:unhideWhenUsed="0"/>
+    <w:lsdException w:name="Light Grid" w:semiHidden="0" w:uiPriority="62" w:unhideWhenUsed="0"/>
+    <w:lsdException w:name="Medium Shading 1" w:semiHidden="0" w:uiPriority="63" w:unhideWhenUsed="0"/>
+    <w:lsdException w:name="Medium Shading 2" w:semiHidden="0" w:uiPriority="64" w:unhideWhenUsed="0"/>
+    <w:lsdException w:name="Medium List 1" w:semiHidden="0" w:uiPriority="65" w:unhideWhenUsed="0"/>
+    <w:lsdException w:name="Medium List 2" w:semiHidden="0" w:uiPriority="66" w:unhideWhenUsed="0"/>
+    <w:lsdException w:name="Medium Grid 1" w:semiHidden="0" w:uiPriority="67" w:unhideWhenUsed="0"/>
+    <w:lsdException w:name="Medium Grid 2" w:semiHidden="0" w:uiPriority="68" w:unhideWhenUsed="0"/>
+    <w:lsdException w:name="Medium Grid 3" w:semiHidden="0" w:uiPriority="69" w:unhideWhenUsed="0"/>
+    <w:lsdException w:name="Dark List" w:semiHidden="0" w:uiPriority="70" w:unhideWhenUsed="0"/>
+    <w:lsdException w:name="Colorful Shading" w:semiHidden="0" w:uiPriority="71" w:unhideWhenUsed="0"/>
+    <w:lsdException w:name="Colorful List" w:semiHidden="0" w:uiPriority="72" w:unhideWhenUsed="0"/>
+    <w:lsdException w:name="Colorful Grid" w:semiHidden="0" w:uiPriority="73" w:unhideWhenUsed="0"/>
+    <w:lsdException w:name="Light Shading Accent 1" w:semiHidden="0" w:uiPriority="60" w:unhideWhenUsed="0"/>
+    <w:lsdException w:name="Light List Accent 1" w:semiHidden="0" w:uiPriority="61" w:unhideWhenUsed="0"/>
+    <w:lsdException w:name="Light Grid Accent 1" w:semiHidden="0" w:uiPriority="62" w:unhideWhenUsed="0"/>
+    <w:lsdException w:name="Medium Shading 1 Accent 1" w:semiHidden="0" w:uiPriority="63" w:unhideWhenUsed="0"/>
+    <w:lsdException w:name="Medium Shading 2 Accent 1" w:semiHidden="0" w:uiPriority="64" w:unhideWhenUsed="0"/>
+    <w:lsdException w:name="Medium List 1 Accent 1" w:semiHidden="0" w:uiPriority="65" w:unhideWhenUsed="0"/>
+    <w:lsdException w:name="Revision" w:unhideWhenUsed="0"/>
+    <w:lsdException w:name="List Paragraph" w:semiHidden="0" w:uiPriority="34" w:unhideWhenUsed="0" w:qFormat="1"/>
+    <w:lsdException w:name="Quote" w:semiHidden="0" w:uiPriority="29" w:unhideWhenUsed="0" w:qFormat="1"/>
+    <w:lsdException w:name="Intense Quote" w:semiHidden="0" w:uiPriority="30" w:unhideWhenUsed="0" w:qFormat="1"/>
+    <w:lsdException w:name="Medium List 2 Accent 1" w:semiHidden="0" w:uiPriority="66" w:unhideWhenUsed="0"/>
+    <w:lsdException w:name="Medium Grid 1 Accent 1" w:semiHidden="0" w:uiPriority="67" w:unhideWhenUsed="0"/>
+    <w:lsdException w:name="Medium Grid 2 Accent 1" w:semiHidden="0" w:uiPriority="68" w:unhideWhenUsed="0"/>
+    <w:lsdException w:name="Medium Grid 3 Accent 1" w:semiHidden="0" w:uiPriority="69" w:unhideWhenUsed="0"/>
+    <w:lsdException w:name="Dark List Accent 1" w:semiHidden="0" w:uiPriority="70" w:unhideWhenUsed="0"/>
+    <w:lsdException w:name="Colorful Shading Accent 1" w:semiHidden="0" w:uiPriority="71" w:unhideWhenUsed="0"/>
+    <w:lsdException w:name="Colorful List Accent 1" w:semiHidden="0" w:uiPriority="72" w:unhideWhenUsed="0"/>
+    <w:lsdException w:name="Colorful Grid Accent 1" w:semiHidden="0" w:uiPriority="73" w:unhideWhenUsed="0"/>
+    <w:lsdException w:name="Light Shading Accent 2" w:semiHidden="0" w:uiPriority="60" w:unhideWhenUsed="0"/>
+    <w:lsdException w:name="Light List Accent 2" w:semiHidden="0" w:uiPriority="61" w:unhideWhenUsed="0"/>
+    <w:lsdException w:name="Light Grid Accent 2" w:semiHidden="0" w:uiPriority="62" w:unhideWhenUsed="0"/>
+    <w:lsdException w:name="Medium Shading 1 Accent 2" w:semiHidden="0" w:uiPriority="63" w:unhideWhenUsed="0"/>
+    <w:lsdException w:name="Medium Shading 2 Accent 2" w:semiHidden="0" w:uiPriority="64" w:unhideWhenUsed="0"/>
+    <w:lsdException w:name="Medium List 1 Accent 2" w:semiHidden="0" w:uiPriority="65" w:unhideWhenUsed="0"/>
+    <w:lsdException w:name="Medium List 2 Accent 2" w:semiHidden="0" w:uiPriority="66" w:unhideWhenUsed="0"/>
+    <w:lsdException w:name="Medium Grid 1 Accent 2" w:semiHidden="0" w:uiPriority="67" w:unhideWhenUsed="0"/>
+    <w:lsdException w:name="Medium Grid 2 Accent 2" w:semiHidden="0" w:uiPriority="68" w:unhideWhenUsed="0"/>
+    <w:lsdException w:name="Medium Grid 3 Accent 2" w:semiHidden="0" w:uiPriority="69" w:unhideWhenUsed="0"/>
+    <w:lsdException w:name="Dark List Accent 2" w:semiHidden="0" w:uiPriority="70" w:unhideWhenUsed="0"/>
+    <w:lsdException w:name="Colorful Shading Accent 2" w:semiHidden="0" w:uiPriority="71" w:unhideWhenUsed="0"/>
+    <w:lsdException w:name="Colorful List Accent 2" w:semiHidden="0" w:uiPriority="72" w:unhideWhenUsed="0"/>
+    <w:lsdException w:name="Colorful Grid Accent 2" w:semiHidden="0" w:uiPriority="73" w:unhideWhenUsed="0"/>
+    <w:lsdException w:name="Light Shading Accent 3" w:semiHidden="0" w:uiPriority="60" w:unhideWhenUsed="0"/>
+    <w:lsdException w:name="Light List Accent 3" w:semiHidden="0" w:uiPriority="61" w:unhideWhenUsed="0"/>
+    <w:lsdException w:name="Light Grid Accent 3" w:semiHidden="0" w:uiPriority="62" w:unhideWhenUsed="0"/>
+    <w:lsdException w:name="Medium Shading 1 Accent 3" w:semiHidden="0" w:uiPriority="63" w:unhideWhenUsed="0"/>
+    <w:lsdException w:name="Medium Shading 2 Accent 3" w:semiHidden="0" w:uiPriority="64" w:unhideWhenUsed="0"/>
+    <w:lsdException w:name="Medium List 1 Accent 3" w:semiHidden="0" w:uiPriority="65" w:unhideWhenUsed="0"/>
+    <w:lsdException w:name="Medium List 2 Accent 3" w:semiHidden="0" w:uiPriority="66" w:unhideWhenUsed="0"/>
+    <w:lsdException w:name="Medium Grid 1 Accent 3" w:semiHidden="0" w:uiPriority="67" w:unhideWhenUsed="0"/>
+    <w:lsdException w:name="Medium Grid 2 Accent 3" w:semiHidden="0" w:uiPriority="68" w:unhideWhenUsed="0"/>
+    <w:lsdException w:name="Medium Grid 3 Accent 3" w:semiHidden="0" w:uiPriority="69" w:unhideWhenUsed="0"/>
+    <w:lsdException w:name="Dark List Accent 3" w:semiHidden="0" w:uiPriority="70" w:unhideWhenUsed="0"/>
+    <w:lsdException w:name="Colorful Shading Accent 3" w:semiHidden="0" w:uiPriority="71" w:unhideWhenUsed="0"/>
+    <w:lsdException w:name="Colorful List Accent 3" w:semiHidden="0" w:uiPriority="72" w:unhideWhenUsed="0"/>
+    <w:lsdException w:name="Colorful Grid Accent 3" w:semiHidden="0" w:uiPriority="73" w:unhideWhenUsed="0"/>
+    <w:lsdException w:name="Light Shading Accent 4" w:semiHidden="0" w:uiPriority="60" w:unhideWhenUsed="0"/>
+    <w:lsdException w:name="Light List Accent 4" w:semiHidden="0" w:uiPriority="61" w:unhideWhenUsed="0"/>
+    <w:lsdException w:name="Light Grid Accent 4" w:semiHidden="0" w:uiPriority="62" w:unhideWhenUsed="0"/>
+    <w:lsdException w:name="Medium Shading 1 Accent 4" w:semiHidden="0" w:uiPriority="63" w:unhideWhenUsed="0"/>
+    <w:lsdException w:name="Medium Shading 2 Accent 4" w:semiHidden="0" w:uiPriority="64" w:unhideWhenUsed="0"/>
+    <w:lsdException w:name="Medium List 1 Accent 4" w:semiHidden="0" w:uiPriority="65" w:unhideWhenUsed="0"/>
+    <w:lsdException w:name="Medium List 2 Accent 4" w:semiHidden="0" w:uiPriority="66" w:unhideWhenUsed="0"/>
+    <w:lsdException w:name="Medium Grid 1 Accent 4" w:semiHidden="0" w:uiPriority="67" w:unhideWhenUsed="0"/>
+    <w:lsdException w:name="Medium Grid 2 Accent 4" w:semiHidden="0" w:uiPriority="68" w:unhideWhenUsed="0"/>
+    <w:lsdException w:name="Medium Grid 3 Accent 4" w:semiHidden="0" w:uiPriority="69" w:unhideWhenUsed="0"/>
+    <w:lsdException w:name="Dark List Accent 4" w:semiHidden="0" w:uiPriority="70" w:unhideWhenUsed="0"/>
+    <w:lsdException w:name="Colorful Shading Accent 4" w:semiHidden="0" w:uiPriority="71" w:unhideWhenUsed="0"/>
+    <w:lsdException w:name="Colorful List Accent 4" w:semiHidden="0" w:uiPriority="72" w:unhideWhenUsed="0"/>
+    <w:lsdException w:name="Colorful Grid Accent 4" w:semiHidden="0" w:uiPriority="73" w:unhideWhenUsed="0"/>
+    <w:lsdException w:name="Light Shading Accent 5" w:semiHidden="0" w:uiPriority="60" w:unhideWhenUsed="0"/>
+    <w:lsdException w:name="Light List Accent 5" w:semiHidden="0" w:uiPriority="61" w:unhideWhenUsed="0"/>
+    <w:lsdException w:name="Light Grid Accent 5" w:semiHidden="0" w:uiPriority="62" w:unhideWhenUsed="0"/>
+    <w:lsdException w:name="Medium Shading 1 Accent 5" w:semiHidden="0" w:uiPriority="63" w:unhideWhenUsed="0"/>
+    <w:lsdException w:name="Medium Shading 2 Accent 5" w:semiHidden="0" w:uiPriority="64" w:unhideWhenUsed="0"/>
+    <w:lsdException w:name="Medium List 1 Accent 5" w:semiHidden="0" w:uiPriority="65" w:unhideWhenUsed="0"/>
+    <w:lsdException w:name="Medium List 2 Accent 5" w:semiHidden="0" w:uiPriority="66" w:unhideWhenUsed="0"/>
+    <w:lsdException w:name="Medium Grid 1 Accent 5" w:semiHidden="0" w:uiPriority="67" w:unhideWhenUsed="0"/>
+    <w:lsdException w:name="Medium Grid 2 Accent 5" w:semiHidden="0" w:uiPriority="68" w:unhideWhenUsed="0"/>
+    <w:lsdException w:name="Medium Grid 3 Accent 5" w:semiHidden="0" w:uiPriority="69" w:unhideWhenUsed="0"/>
+    <w:lsdException w:name="Dark List Accent 5" w:semiHidden="0" w:uiPriority="70" w:unhideWhenUsed="0"/>
+    <w:lsdException w:name="Colorful Shading Accent 5" w:semiHidden="0" w:uiPriority="71" w:unhideWhenUsed="0"/>
+    <w:lsdException w:name="Colorful List Accent 5" w:semiHidden="0" w:uiPriority="72" w:unhideWhenUsed="0"/>
+    <w:lsdException w:name="Colorful Grid Accent 5" w:semiHidden="0" w:uiPriority="73" w:unhideWhenUsed="0"/>
+    <w:lsdException w:name="Light Shading Accent 6" w:semiHidden="0" w:uiPriority="60" w:unhideWhenUsed="0"/>
+    <w:lsdException w:name="Light List Accent 6" w:semiHidden="0" w:uiPriority="61" w:unhideWhenUsed="0"/>
+    <w:lsdException w:name="Light Grid Accent 6" w:semiHidden="0" w:uiPriority="62" w:unhideWhenUsed="0"/>
+    <w:lsdException w:name="Medium Shading 1 Accent 6" w:semiHidden="0" w:uiPriority="63" w:unhideWhenUsed="0"/>
+    <w:lsdException w:name="Medium Shading 2 Accent 6" w:semiHidden="0" w:uiPriority="64" w:unhideWhenUsed="0"/>
+    <w:lsdException w:name="Medium List 1 Accent 6" w:semiHidden="0" w:uiPriority="65" w:unhideWhenUsed="0"/>
+    <w:lsdException w:name="Medium List 2 Accent 6" w:semiHidden="0" w:uiPriority="66" w:unhideWhenUsed="0"/>
+    <w:lsdException w:name="Medium Grid 1 Accent 6" w:semiHidden="0" w:uiPriority="67" w:unhideWhenUsed="0"/>
+    <w:lsdException w:name="Medium Grid 2 Accent 6" w:semiHidden="0" w:uiPriority="68" w:unhideWhenUsed="0"/>
+    <w:lsdException w:name="Medium Grid 3 Accent 6" w:semiHidden="0" w:uiPriority="69" w:unhideWhenUsed="0"/>
+    <w:lsdException w:name="Dark List Accent 6" w:semiHidden="0" w:uiPriority="70" w:unhideWhenUsed="0"/>
+    <w:lsdException w:name="Colorful Shading Accent 6" w:semiHidden="0" w:uiPriority="71" w:unhideWhenUsed="0"/>
+    <w:lsdException w:name="Colorful List Accent 6" w:semiHidden="0" w:uiPriority="72" w:unhideWhenUsed="0"/>
+    <w:lsdException w:name="Colorful Grid Accent 6" w:semiHidden="0" w:uiPriority="73" w:unhideWhenUsed="0"/>
+    <w:lsdException w:name="Subtle Emphasis" w:semiHidden="0" w:uiPriority="19" w:unhideWhenUsed="0" w:qFormat="1"/>
+    <w:lsdException w:name="Intense Emphasis" w:semiHidden="0" w:uiPriority="21" w:unhideWhenUsed="0" w:qFormat="1"/>
+    <w:lsdException w:name="Subtle Reference" w:semiHidden="0" w:uiPriority="31" w:unhideWhenUsed="0" w:qFormat="1"/>
+    <w:lsdException w:name="Intense Reference" w:semiHidden="0" w:uiPriority="32" w:unhideWhenUsed="0" w:qFormat="1"/>
+    <w:lsdException w:name="Book Title" w:semiHidden="0" w:uiPriority="33" w:unhideWhenUsed="0" w:qFormat="1"/>
+    <w:lsdException w:name="Bibliography" w:uiPriority="37"/>
+    <w:lsdException w:name="TOC Heading" w:uiPriority="39" w:qFormat="1"/>
   </w:latentStyles>
   <w:style w:type="paragraph" w:default="1" w:styleId="Normalny">
     <w:name w:val="Normal"/>
@@ -1844,6 +3625,28 @@
       <w:color w:val="30818D" w:themeColor="accent1" w:themeShade="BF"/>
       <w:sz w:val="28"/>
       <w:szCs w:val="26"/>
+    </w:rPr>
+  </w:style>
+  <w:style w:type="paragraph" w:styleId="Nagwek3">
+    <w:name w:val="heading 3"/>
+    <w:basedOn w:val="Normalny"/>
+    <w:next w:val="Normalny"/>
+    <w:link w:val="Nagwek3Znak"/>
+    <w:uiPriority w:val="9"/>
+    <w:unhideWhenUsed/>
+    <w:qFormat/>
+    <w:rsid w:val="00E20ADB"/>
+    <w:pPr>
+      <w:keepNext/>
+      <w:keepLines/>
+      <w:spacing w:before="200" w:after="0"/>
+      <w:outlineLvl w:val="2"/>
+    </w:pPr>
+    <w:rPr>
+      <w:rFonts w:asciiTheme="majorHAnsi" w:eastAsiaTheme="majorEastAsia" w:hAnsiTheme="majorHAnsi" w:cstheme="majorBidi"/>
+      <w:b/>
+      <w:bCs/>
+      <w:color w:val="41AEBD" w:themeColor="accent1"/>
     </w:rPr>
   </w:style>
   <w:style w:type="character" w:default="1" w:styleId="Domylnaczcionkaakapitu">
@@ -2016,6 +3819,498 @@
       <w:spacing w:after="100"/>
       <w:ind w:left="220"/>
     </w:pPr>
+  </w:style>
+  <w:style w:type="paragraph" w:styleId="Tekstdymka">
+    <w:name w:val="Balloon Text"/>
+    <w:basedOn w:val="Normalny"/>
+    <w:link w:val="TekstdymkaZnak"/>
+    <w:uiPriority w:val="99"/>
+    <w:semiHidden/>
+    <w:unhideWhenUsed/>
+    <w:rsid w:val="005426C6"/>
+    <w:pPr>
+      <w:spacing w:after="0" w:line="240" w:lineRule="auto"/>
+    </w:pPr>
+    <w:rPr>
+      <w:rFonts w:ascii="Tahoma" w:hAnsi="Tahoma" w:cs="Tahoma"/>
+      <w:sz w:val="16"/>
+      <w:szCs w:val="16"/>
+    </w:rPr>
+  </w:style>
+  <w:style w:type="character" w:customStyle="1" w:styleId="TekstdymkaZnak">
+    <w:name w:val="Tekst dymka Znak"/>
+    <w:basedOn w:val="Domylnaczcionkaakapitu"/>
+    <w:link w:val="Tekstdymka"/>
+    <w:uiPriority w:val="99"/>
+    <w:semiHidden/>
+    <w:rsid w:val="005426C6"/>
+    <w:rPr>
+      <w:rFonts w:ascii="Tahoma" w:hAnsi="Tahoma" w:cs="Tahoma"/>
+      <w:sz w:val="16"/>
+      <w:szCs w:val="16"/>
+    </w:rPr>
+  </w:style>
+  <w:style w:type="character" w:customStyle="1" w:styleId="Nagwek3Znak">
+    <w:name w:val="Nagłówek 3 Znak"/>
+    <w:basedOn w:val="Domylnaczcionkaakapitu"/>
+    <w:link w:val="Nagwek3"/>
+    <w:uiPriority w:val="9"/>
+    <w:rsid w:val="00E20ADB"/>
+    <w:rPr>
+      <w:rFonts w:asciiTheme="majorHAnsi" w:eastAsiaTheme="majorEastAsia" w:hAnsiTheme="majorHAnsi" w:cstheme="majorBidi"/>
+      <w:b/>
+      <w:bCs/>
+      <w:color w:val="41AEBD" w:themeColor="accent1"/>
+    </w:rPr>
+  </w:style>
+</w:styles>
+</file>
+
+<file path=word/stylesWithEffects.xml><?xml version="1.0" encoding="utf-8"?>
+<w:styles xmlns:wpc="http://schemas.microsoft.com/office/word/2010/wordprocessingCanvas" xmlns:mc="http://schemas.openxmlformats.org/markup-compatibility/2006" xmlns:o="urn:schemas-microsoft-com:office:office" xmlns:r="http://schemas.openxmlformats.org/officeDocument/2006/relationships" xmlns:m="http://schemas.openxmlformats.org/officeDocument/2006/math" xmlns:v="urn:schemas-microsoft-com:vml" xmlns:wp14="http://schemas.microsoft.com/office/word/2010/wordprocessingDrawing" xmlns:wp="http://schemas.openxmlformats.org/drawingml/2006/wordprocessingDrawing" xmlns:w10="urn:schemas-microsoft-com:office:word" xmlns:w="http://schemas.openxmlformats.org/wordprocessingml/2006/main" xmlns:w14="http://schemas.microsoft.com/office/word/2010/wordml" xmlns:wpg="http://schemas.microsoft.com/office/word/2010/wordprocessingGroup" xmlns:wpi="http://schemas.microsoft.com/office/word/2010/wordprocessingInk" xmlns:wne="http://schemas.microsoft.com/office/word/2006/wordml" xmlns:wps="http://schemas.microsoft.com/office/word/2010/wordprocessingShape" mc:Ignorable="w14 wp14">
+  <w:docDefaults>
+    <w:rPrDefault>
+      <w:rPr>
+        <w:rFonts w:asciiTheme="minorHAnsi" w:eastAsiaTheme="minorHAnsi" w:hAnsiTheme="minorHAnsi" w:cstheme="minorBidi"/>
+        <w:sz w:val="22"/>
+        <w:szCs w:val="22"/>
+        <w:lang w:val="pl-PL" w:eastAsia="en-US" w:bidi="ar-SA"/>
+      </w:rPr>
+    </w:rPrDefault>
+    <w:pPrDefault>
+      <w:pPr>
+        <w:spacing w:after="160" w:line="259" w:lineRule="auto"/>
+      </w:pPr>
+    </w:pPrDefault>
+  </w:docDefaults>
+  <w:latentStyles w:defLockedState="0" w:defUIPriority="99" w:defSemiHidden="1" w:defUnhideWhenUsed="1" w:defQFormat="0" w:count="267">
+    <w:lsdException w:name="Normal" w:semiHidden="0" w:uiPriority="0" w:unhideWhenUsed="0" w:qFormat="1"/>
+    <w:lsdException w:name="heading 1" w:semiHidden="0" w:uiPriority="9" w:unhideWhenUsed="0" w:qFormat="1"/>
+    <w:lsdException w:name="heading 2" w:uiPriority="9" w:qFormat="1"/>
+    <w:lsdException w:name="heading 3" w:uiPriority="9" w:qFormat="1"/>
+    <w:lsdException w:name="heading 4" w:uiPriority="9" w:qFormat="1"/>
+    <w:lsdException w:name="heading 5" w:uiPriority="9" w:qFormat="1"/>
+    <w:lsdException w:name="heading 6" w:uiPriority="9" w:qFormat="1"/>
+    <w:lsdException w:name="heading 7" w:uiPriority="9" w:qFormat="1"/>
+    <w:lsdException w:name="heading 8" w:uiPriority="9" w:qFormat="1"/>
+    <w:lsdException w:name="heading 9" w:uiPriority="9" w:qFormat="1"/>
+    <w:lsdException w:name="toc 1" w:uiPriority="39"/>
+    <w:lsdException w:name="toc 2" w:uiPriority="39"/>
+    <w:lsdException w:name="toc 3" w:uiPriority="39"/>
+    <w:lsdException w:name="toc 4" w:uiPriority="39"/>
+    <w:lsdException w:name="toc 5" w:uiPriority="39"/>
+    <w:lsdException w:name="toc 6" w:uiPriority="39"/>
+    <w:lsdException w:name="toc 7" w:uiPriority="39"/>
+    <w:lsdException w:name="toc 8" w:uiPriority="39"/>
+    <w:lsdException w:name="toc 9" w:uiPriority="39"/>
+    <w:lsdException w:name="caption" w:uiPriority="35" w:qFormat="1"/>
+    <w:lsdException w:name="Title" w:semiHidden="0" w:uiPriority="10" w:unhideWhenUsed="0" w:qFormat="1"/>
+    <w:lsdException w:name="Default Paragraph Font" w:uiPriority="1"/>
+    <w:lsdException w:name="Subtitle" w:semiHidden="0" w:uiPriority="11" w:unhideWhenUsed="0" w:qFormat="1"/>
+    <w:lsdException w:name="Strong" w:semiHidden="0" w:uiPriority="22" w:unhideWhenUsed="0" w:qFormat="1"/>
+    <w:lsdException w:name="Emphasis" w:semiHidden="0" w:uiPriority="20" w:unhideWhenUsed="0" w:qFormat="1"/>
+    <w:lsdException w:name="Table Grid" w:semiHidden="0" w:uiPriority="39" w:unhideWhenUsed="0"/>
+    <w:lsdException w:name="Placeholder Text" w:unhideWhenUsed="0"/>
+    <w:lsdException w:name="No Spacing" w:semiHidden="0" w:uiPriority="1" w:unhideWhenUsed="0" w:qFormat="1"/>
+    <w:lsdException w:name="Light Shading" w:semiHidden="0" w:uiPriority="60" w:unhideWhenUsed="0"/>
+    <w:lsdException w:name="Light List" w:semiHidden="0" w:uiPriority="61" w:unhideWhenUsed="0"/>
+    <w:lsdException w:name="Light Grid" w:semiHidden="0" w:uiPriority="62" w:unhideWhenUsed="0"/>
+    <w:lsdException w:name="Medium Shading 1" w:semiHidden="0" w:uiPriority="63" w:unhideWhenUsed="0"/>
+    <w:lsdException w:name="Medium Shading 2" w:semiHidden="0" w:uiPriority="64" w:unhideWhenUsed="0"/>
+    <w:lsdException w:name="Medium List 1" w:semiHidden="0" w:uiPriority="65" w:unhideWhenUsed="0"/>
+    <w:lsdException w:name="Medium List 2" w:semiHidden="0" w:uiPriority="66" w:unhideWhenUsed="0"/>
+    <w:lsdException w:name="Medium Grid 1" w:semiHidden="0" w:uiPriority="67" w:unhideWhenUsed="0"/>
+    <w:lsdException w:name="Medium Grid 2" w:semiHidden="0" w:uiPriority="68" w:unhideWhenUsed="0"/>
+    <w:lsdException w:name="Medium Grid 3" w:semiHidden="0" w:uiPriority="69" w:unhideWhenUsed="0"/>
+    <w:lsdException w:name="Dark List" w:semiHidden="0" w:uiPriority="70" w:unhideWhenUsed="0"/>
+    <w:lsdException w:name="Colorful Shading" w:semiHidden="0" w:uiPriority="71" w:unhideWhenUsed="0"/>
+    <w:lsdException w:name="Colorful List" w:semiHidden="0" w:uiPriority="72" w:unhideWhenUsed="0"/>
+    <w:lsdException w:name="Colorful Grid" w:semiHidden="0" w:uiPriority="73" w:unhideWhenUsed="0"/>
+    <w:lsdException w:name="Light Shading Accent 1" w:semiHidden="0" w:uiPriority="60" w:unhideWhenUsed="0"/>
+    <w:lsdException w:name="Light List Accent 1" w:semiHidden="0" w:uiPriority="61" w:unhideWhenUsed="0"/>
+    <w:lsdException w:name="Light Grid Accent 1" w:semiHidden="0" w:uiPriority="62" w:unhideWhenUsed="0"/>
+    <w:lsdException w:name="Medium Shading 1 Accent 1" w:semiHidden="0" w:uiPriority="63" w:unhideWhenUsed="0"/>
+    <w:lsdException w:name="Medium Shading 2 Accent 1" w:semiHidden="0" w:uiPriority="64" w:unhideWhenUsed="0"/>
+    <w:lsdException w:name="Medium List 1 Accent 1" w:semiHidden="0" w:uiPriority="65" w:unhideWhenUsed="0"/>
+    <w:lsdException w:name="Revision" w:unhideWhenUsed="0"/>
+    <w:lsdException w:name="List Paragraph" w:semiHidden="0" w:uiPriority="34" w:unhideWhenUsed="0" w:qFormat="1"/>
+    <w:lsdException w:name="Quote" w:semiHidden="0" w:uiPriority="29" w:unhideWhenUsed="0" w:qFormat="1"/>
+    <w:lsdException w:name="Intense Quote" w:semiHidden="0" w:uiPriority="30" w:unhideWhenUsed="0" w:qFormat="1"/>
+    <w:lsdException w:name="Medium List 2 Accent 1" w:semiHidden="0" w:uiPriority="66" w:unhideWhenUsed="0"/>
+    <w:lsdException w:name="Medium Grid 1 Accent 1" w:semiHidden="0" w:uiPriority="67" w:unhideWhenUsed="0"/>
+    <w:lsdException w:name="Medium Grid 2 Accent 1" w:semiHidden="0" w:uiPriority="68" w:unhideWhenUsed="0"/>
+    <w:lsdException w:name="Medium Grid 3 Accent 1" w:semiHidden="0" w:uiPriority="69" w:unhideWhenUsed="0"/>
+    <w:lsdException w:name="Dark List Accent 1" w:semiHidden="0" w:uiPriority="70" w:unhideWhenUsed="0"/>
+    <w:lsdException w:name="Colorful Shading Accent 1" w:semiHidden="0" w:uiPriority="71" w:unhideWhenUsed="0"/>
+    <w:lsdException w:name="Colorful List Accent 1" w:semiHidden="0" w:uiPriority="72" w:unhideWhenUsed="0"/>
+    <w:lsdException w:name="Colorful Grid Accent 1" w:semiHidden="0" w:uiPriority="73" w:unhideWhenUsed="0"/>
+    <w:lsdException w:name="Light Shading Accent 2" w:semiHidden="0" w:uiPriority="60" w:unhideWhenUsed="0"/>
+    <w:lsdException w:name="Light List Accent 2" w:semiHidden="0" w:uiPriority="61" w:unhideWhenUsed="0"/>
+    <w:lsdException w:name="Light Grid Accent 2" w:semiHidden="0" w:uiPriority="62" w:unhideWhenUsed="0"/>
+    <w:lsdException w:name="Medium Shading 1 Accent 2" w:semiHidden="0" w:uiPriority="63" w:unhideWhenUsed="0"/>
+    <w:lsdException w:name="Medium Shading 2 Accent 2" w:semiHidden="0" w:uiPriority="64" w:unhideWhenUsed="0"/>
+    <w:lsdException w:name="Medium List 1 Accent 2" w:semiHidden="0" w:uiPriority="65" w:unhideWhenUsed="0"/>
+    <w:lsdException w:name="Medium List 2 Accent 2" w:semiHidden="0" w:uiPriority="66" w:unhideWhenUsed="0"/>
+    <w:lsdException w:name="Medium Grid 1 Accent 2" w:semiHidden="0" w:uiPriority="67" w:unhideWhenUsed="0"/>
+    <w:lsdException w:name="Medium Grid 2 Accent 2" w:semiHidden="0" w:uiPriority="68" w:unhideWhenUsed="0"/>
+    <w:lsdException w:name="Medium Grid 3 Accent 2" w:semiHidden="0" w:uiPriority="69" w:unhideWhenUsed="0"/>
+    <w:lsdException w:name="Dark List Accent 2" w:semiHidden="0" w:uiPriority="70" w:unhideWhenUsed="0"/>
+    <w:lsdException w:name="Colorful Shading Accent 2" w:semiHidden="0" w:uiPriority="71" w:unhideWhenUsed="0"/>
+    <w:lsdException w:name="Colorful List Accent 2" w:semiHidden="0" w:uiPriority="72" w:unhideWhenUsed="0"/>
+    <w:lsdException w:name="Colorful Grid Accent 2" w:semiHidden="0" w:uiPriority="73" w:unhideWhenUsed="0"/>
+    <w:lsdException w:name="Light Shading Accent 3" w:semiHidden="0" w:uiPriority="60" w:unhideWhenUsed="0"/>
+    <w:lsdException w:name="Light List Accent 3" w:semiHidden="0" w:uiPriority="61" w:unhideWhenUsed="0"/>
+    <w:lsdException w:name="Light Grid Accent 3" w:semiHidden="0" w:uiPriority="62" w:unhideWhenUsed="0"/>
+    <w:lsdException w:name="Medium Shading 1 Accent 3" w:semiHidden="0" w:uiPriority="63" w:unhideWhenUsed="0"/>
+    <w:lsdException w:name="Medium Shading 2 Accent 3" w:semiHidden="0" w:uiPriority="64" w:unhideWhenUsed="0"/>
+    <w:lsdException w:name="Medium List 1 Accent 3" w:semiHidden="0" w:uiPriority="65" w:unhideWhenUsed="0"/>
+    <w:lsdException w:name="Medium List 2 Accent 3" w:semiHidden="0" w:uiPriority="66" w:unhideWhenUsed="0"/>
+    <w:lsdException w:name="Medium Grid 1 Accent 3" w:semiHidden="0" w:uiPriority="67" w:unhideWhenUsed="0"/>
+    <w:lsdException w:name="Medium Grid 2 Accent 3" w:semiHidden="0" w:uiPriority="68" w:unhideWhenUsed="0"/>
+    <w:lsdException w:name="Medium Grid 3 Accent 3" w:semiHidden="0" w:uiPriority="69" w:unhideWhenUsed="0"/>
+    <w:lsdException w:name="Dark List Accent 3" w:semiHidden="0" w:uiPriority="70" w:unhideWhenUsed="0"/>
+    <w:lsdException w:name="Colorful Shading Accent 3" w:semiHidden="0" w:uiPriority="71" w:unhideWhenUsed="0"/>
+    <w:lsdException w:name="Colorful List Accent 3" w:semiHidden="0" w:uiPriority="72" w:unhideWhenUsed="0"/>
+    <w:lsdException w:name="Colorful Grid Accent 3" w:semiHidden="0" w:uiPriority="73" w:unhideWhenUsed="0"/>
+    <w:lsdException w:name="Light Shading Accent 4" w:semiHidden="0" w:uiPriority="60" w:unhideWhenUsed="0"/>
+    <w:lsdException w:name="Light List Accent 4" w:semiHidden="0" w:uiPriority="61" w:unhideWhenUsed="0"/>
+    <w:lsdException w:name="Light Grid Accent 4" w:semiHidden="0" w:uiPriority="62" w:unhideWhenUsed="0"/>
+    <w:lsdException w:name="Medium Shading 1 Accent 4" w:semiHidden="0" w:uiPriority="63" w:unhideWhenUsed="0"/>
+    <w:lsdException w:name="Medium Shading 2 Accent 4" w:semiHidden="0" w:uiPriority="64" w:unhideWhenUsed="0"/>
+    <w:lsdException w:name="Medium List 1 Accent 4" w:semiHidden="0" w:uiPriority="65" w:unhideWhenUsed="0"/>
+    <w:lsdException w:name="Medium List 2 Accent 4" w:semiHidden="0" w:uiPriority="66" w:unhideWhenUsed="0"/>
+    <w:lsdException w:name="Medium Grid 1 Accent 4" w:semiHidden="0" w:uiPriority="67" w:unhideWhenUsed="0"/>
+    <w:lsdException w:name="Medium Grid 2 Accent 4" w:semiHidden="0" w:uiPriority="68" w:unhideWhenUsed="0"/>
+    <w:lsdException w:name="Medium Grid 3 Accent 4" w:semiHidden="0" w:uiPriority="69" w:unhideWhenUsed="0"/>
+    <w:lsdException w:name="Dark List Accent 4" w:semiHidden="0" w:uiPriority="70" w:unhideWhenUsed="0"/>
+    <w:lsdException w:name="Colorful Shading Accent 4" w:semiHidden="0" w:uiPriority="71" w:unhideWhenUsed="0"/>
+    <w:lsdException w:name="Colorful List Accent 4" w:semiHidden="0" w:uiPriority="72" w:unhideWhenUsed="0"/>
+    <w:lsdException w:name="Colorful Grid Accent 4" w:semiHidden="0" w:uiPriority="73" w:unhideWhenUsed="0"/>
+    <w:lsdException w:name="Light Shading Accent 5" w:semiHidden="0" w:uiPriority="60" w:unhideWhenUsed="0"/>
+    <w:lsdException w:name="Light List Accent 5" w:semiHidden="0" w:uiPriority="61" w:unhideWhenUsed="0"/>
+    <w:lsdException w:name="Light Grid Accent 5" w:semiHidden="0" w:uiPriority="62" w:unhideWhenUsed="0"/>
+    <w:lsdException w:name="Medium Shading 1 Accent 5" w:semiHidden="0" w:uiPriority="63" w:unhideWhenUsed="0"/>
+    <w:lsdException w:name="Medium Shading 2 Accent 5" w:semiHidden="0" w:uiPriority="64" w:unhideWhenUsed="0"/>
+    <w:lsdException w:name="Medium List 1 Accent 5" w:semiHidden="0" w:uiPriority="65" w:unhideWhenUsed="0"/>
+    <w:lsdException w:name="Medium List 2 Accent 5" w:semiHidden="0" w:uiPriority="66" w:unhideWhenUsed="0"/>
+    <w:lsdException w:name="Medium Grid 1 Accent 5" w:semiHidden="0" w:uiPriority="67" w:unhideWhenUsed="0"/>
+    <w:lsdException w:name="Medium Grid 2 Accent 5" w:semiHidden="0" w:uiPriority="68" w:unhideWhenUsed="0"/>
+    <w:lsdException w:name="Medium Grid 3 Accent 5" w:semiHidden="0" w:uiPriority="69" w:unhideWhenUsed="0"/>
+    <w:lsdException w:name="Dark List Accent 5" w:semiHidden="0" w:uiPriority="70" w:unhideWhenUsed="0"/>
+    <w:lsdException w:name="Colorful Shading Accent 5" w:semiHidden="0" w:uiPriority="71" w:unhideWhenUsed="0"/>
+    <w:lsdException w:name="Colorful List Accent 5" w:semiHidden="0" w:uiPriority="72" w:unhideWhenUsed="0"/>
+    <w:lsdException w:name="Colorful Grid Accent 5" w:semiHidden="0" w:uiPriority="73" w:unhideWhenUsed="0"/>
+    <w:lsdException w:name="Light Shading Accent 6" w:semiHidden="0" w:uiPriority="60" w:unhideWhenUsed="0"/>
+    <w:lsdException w:name="Light List Accent 6" w:semiHidden="0" w:uiPriority="61" w:unhideWhenUsed="0"/>
+    <w:lsdException w:name="Light Grid Accent 6" w:semiHidden="0" w:uiPriority="62" w:unhideWhenUsed="0"/>
+    <w:lsdException w:name="Medium Shading 1 Accent 6" w:semiHidden="0" w:uiPriority="63" w:unhideWhenUsed="0"/>
+    <w:lsdException w:name="Medium Shading 2 Accent 6" w:semiHidden="0" w:uiPriority="64" w:unhideWhenUsed="0"/>
+    <w:lsdException w:name="Medium List 1 Accent 6" w:semiHidden="0" w:uiPriority="65" w:unhideWhenUsed="0"/>
+    <w:lsdException w:name="Medium List 2 Accent 6" w:semiHidden="0" w:uiPriority="66" w:unhideWhenUsed="0"/>
+    <w:lsdException w:name="Medium Grid 1 Accent 6" w:semiHidden="0" w:uiPriority="67" w:unhideWhenUsed="0"/>
+    <w:lsdException w:name="Medium Grid 2 Accent 6" w:semiHidden="0" w:uiPriority="68" w:unhideWhenUsed="0"/>
+    <w:lsdException w:name="Medium Grid 3 Accent 6" w:semiHidden="0" w:uiPriority="69" w:unhideWhenUsed="0"/>
+    <w:lsdException w:name="Dark List Accent 6" w:semiHidden="0" w:uiPriority="70" w:unhideWhenUsed="0"/>
+    <w:lsdException w:name="Colorful Shading Accent 6" w:semiHidden="0" w:uiPriority="71" w:unhideWhenUsed="0"/>
+    <w:lsdException w:name="Colorful List Accent 6" w:semiHidden="0" w:uiPriority="72" w:unhideWhenUsed="0"/>
+    <w:lsdException w:name="Colorful Grid Accent 6" w:semiHidden="0" w:uiPriority="73" w:unhideWhenUsed="0"/>
+    <w:lsdException w:name="Subtle Emphasis" w:semiHidden="0" w:uiPriority="19" w:unhideWhenUsed="0" w:qFormat="1"/>
+    <w:lsdException w:name="Intense Emphasis" w:semiHidden="0" w:uiPriority="21" w:unhideWhenUsed="0" w:qFormat="1"/>
+    <w:lsdException w:name="Subtle Reference" w:semiHidden="0" w:uiPriority="31" w:unhideWhenUsed="0" w:qFormat="1"/>
+    <w:lsdException w:name="Intense Reference" w:semiHidden="0" w:uiPriority="32" w:unhideWhenUsed="0" w:qFormat="1"/>
+    <w:lsdException w:name="Book Title" w:semiHidden="0" w:uiPriority="33" w:unhideWhenUsed="0" w:qFormat="1"/>
+    <w:lsdException w:name="Bibliography" w:uiPriority="37"/>
+    <w:lsdException w:name="TOC Heading" w:uiPriority="39" w:qFormat="1"/>
+  </w:latentStyles>
+  <w:style w:type="paragraph" w:default="1" w:styleId="Normalny">
+    <w:name w:val="Normal"/>
+    <w:qFormat/>
+    <w:rsid w:val="005D6FED"/>
+    <w:pPr>
+      <w:spacing w:line="360" w:lineRule="auto"/>
+    </w:pPr>
+    <w:rPr>
+      <w:rFonts w:ascii="Calibri" w:hAnsi="Calibri"/>
+    </w:rPr>
+  </w:style>
+  <w:style w:type="paragraph" w:styleId="Nagwek1">
+    <w:name w:val="heading 1"/>
+    <w:basedOn w:val="Normalny"/>
+    <w:next w:val="Normalny"/>
+    <w:link w:val="Nagwek1Znak"/>
+    <w:uiPriority w:val="9"/>
+    <w:qFormat/>
+    <w:rsid w:val="005D6FED"/>
+    <w:pPr>
+      <w:keepNext/>
+      <w:keepLines/>
+      <w:spacing w:before="240" w:after="80"/>
+      <w:outlineLvl w:val="0"/>
+    </w:pPr>
+    <w:rPr>
+      <w:rFonts w:eastAsiaTheme="majorEastAsia" w:cstheme="majorBidi"/>
+      <w:color w:val="30818D" w:themeColor="accent1" w:themeShade="BF"/>
+      <w:sz w:val="32"/>
+      <w:szCs w:val="32"/>
+    </w:rPr>
+  </w:style>
+  <w:style w:type="paragraph" w:styleId="Nagwek2">
+    <w:name w:val="heading 2"/>
+    <w:basedOn w:val="Normalny"/>
+    <w:next w:val="Normalny"/>
+    <w:link w:val="Nagwek2Znak"/>
+    <w:uiPriority w:val="9"/>
+    <w:unhideWhenUsed/>
+    <w:qFormat/>
+    <w:rsid w:val="005D6FED"/>
+    <w:pPr>
+      <w:keepNext/>
+      <w:keepLines/>
+      <w:spacing w:before="160" w:after="80"/>
+      <w:outlineLvl w:val="1"/>
+    </w:pPr>
+    <w:rPr>
+      <w:rFonts w:eastAsiaTheme="majorEastAsia" w:cstheme="majorBidi"/>
+      <w:color w:val="30818D" w:themeColor="accent1" w:themeShade="BF"/>
+      <w:sz w:val="28"/>
+      <w:szCs w:val="26"/>
+    </w:rPr>
+  </w:style>
+  <w:style w:type="paragraph" w:styleId="Nagwek3">
+    <w:name w:val="heading 3"/>
+    <w:basedOn w:val="Normalny"/>
+    <w:next w:val="Normalny"/>
+    <w:link w:val="Nagwek3Znak"/>
+    <w:uiPriority w:val="9"/>
+    <w:unhideWhenUsed/>
+    <w:qFormat/>
+    <w:rsid w:val="00E20ADB"/>
+    <w:pPr>
+      <w:keepNext/>
+      <w:keepLines/>
+      <w:spacing w:before="200" w:after="0"/>
+      <w:outlineLvl w:val="2"/>
+    </w:pPr>
+    <w:rPr>
+      <w:rFonts w:asciiTheme="majorHAnsi" w:eastAsiaTheme="majorEastAsia" w:hAnsiTheme="majorHAnsi" w:cstheme="majorBidi"/>
+      <w:b/>
+      <w:bCs/>
+      <w:color w:val="41AEBD" w:themeColor="accent1"/>
+    </w:rPr>
+  </w:style>
+  <w:style w:type="character" w:default="1" w:styleId="Domylnaczcionkaakapitu">
+    <w:name w:val="Default Paragraph Font"/>
+    <w:uiPriority w:val="1"/>
+    <w:semiHidden/>
+    <w:unhideWhenUsed/>
+  </w:style>
+  <w:style w:type="table" w:default="1" w:styleId="Standardowy">
+    <w:name w:val="Normal Table"/>
+    <w:uiPriority w:val="99"/>
+    <w:semiHidden/>
+    <w:unhideWhenUsed/>
+    <w:tblPr>
+      <w:tblInd w:w="0" w:type="dxa"/>
+      <w:tblCellMar>
+        <w:top w:w="0" w:type="dxa"/>
+        <w:left w:w="108" w:type="dxa"/>
+        <w:bottom w:w="0" w:type="dxa"/>
+        <w:right w:w="108" w:type="dxa"/>
+      </w:tblCellMar>
+    </w:tblPr>
+  </w:style>
+  <w:style w:type="numbering" w:default="1" w:styleId="Bezlisty">
+    <w:name w:val="No List"/>
+    <w:uiPriority w:val="99"/>
+    <w:semiHidden/>
+    <w:unhideWhenUsed/>
+  </w:style>
+  <w:style w:type="character" w:styleId="Hipercze">
+    <w:name w:val="Hyperlink"/>
+    <w:basedOn w:val="Domylnaczcionkaakapitu"/>
+    <w:uiPriority w:val="99"/>
+    <w:unhideWhenUsed/>
+    <w:rsid w:val="008F2061"/>
+    <w:rPr>
+      <w:color w:val="FBCA98" w:themeColor="hyperlink"/>
+      <w:u w:val="single"/>
+    </w:rPr>
+  </w:style>
+  <w:style w:type="character" w:styleId="UyteHipercze">
+    <w:name w:val="FollowedHyperlink"/>
+    <w:basedOn w:val="Domylnaczcionkaakapitu"/>
+    <w:uiPriority w:val="99"/>
+    <w:semiHidden/>
+    <w:unhideWhenUsed/>
+    <w:rsid w:val="008F2061"/>
+    <w:rPr>
+      <w:color w:val="D3B86D" w:themeColor="followedHyperlink"/>
+      <w:u w:val="single"/>
+    </w:rPr>
+  </w:style>
+  <w:style w:type="paragraph" w:styleId="Nagwek">
+    <w:name w:val="header"/>
+    <w:basedOn w:val="Normalny"/>
+    <w:link w:val="NagwekZnak"/>
+    <w:uiPriority w:val="99"/>
+    <w:unhideWhenUsed/>
+    <w:rsid w:val="00987E56"/>
+    <w:pPr>
+      <w:tabs>
+        <w:tab w:val="center" w:pos="4513"/>
+        <w:tab w:val="right" w:pos="9026"/>
+      </w:tabs>
+      <w:spacing w:after="0" w:line="240" w:lineRule="auto"/>
+    </w:pPr>
+  </w:style>
+  <w:style w:type="character" w:customStyle="1" w:styleId="NagwekZnak">
+    <w:name w:val="Nagłówek Znak"/>
+    <w:basedOn w:val="Domylnaczcionkaakapitu"/>
+    <w:link w:val="Nagwek"/>
+    <w:uiPriority w:val="99"/>
+    <w:rsid w:val="00987E56"/>
+  </w:style>
+  <w:style w:type="paragraph" w:styleId="Stopka">
+    <w:name w:val="footer"/>
+    <w:basedOn w:val="Normalny"/>
+    <w:link w:val="StopkaZnak"/>
+    <w:uiPriority w:val="99"/>
+    <w:unhideWhenUsed/>
+    <w:rsid w:val="00987E56"/>
+    <w:pPr>
+      <w:tabs>
+        <w:tab w:val="center" w:pos="4513"/>
+        <w:tab w:val="right" w:pos="9026"/>
+      </w:tabs>
+      <w:spacing w:after="0" w:line="240" w:lineRule="auto"/>
+    </w:pPr>
+  </w:style>
+  <w:style w:type="character" w:customStyle="1" w:styleId="StopkaZnak">
+    <w:name w:val="Stopka Znak"/>
+    <w:basedOn w:val="Domylnaczcionkaakapitu"/>
+    <w:link w:val="Stopka"/>
+    <w:uiPriority w:val="99"/>
+    <w:rsid w:val="00987E56"/>
+  </w:style>
+  <w:style w:type="character" w:customStyle="1" w:styleId="Nagwek1Znak">
+    <w:name w:val="Nagłówek 1 Znak"/>
+    <w:basedOn w:val="Domylnaczcionkaakapitu"/>
+    <w:link w:val="Nagwek1"/>
+    <w:uiPriority w:val="9"/>
+    <w:rsid w:val="005D6FED"/>
+    <w:rPr>
+      <w:rFonts w:ascii="Calibri" w:eastAsiaTheme="majorEastAsia" w:hAnsi="Calibri" w:cstheme="majorBidi"/>
+      <w:color w:val="30818D" w:themeColor="accent1" w:themeShade="BF"/>
+      <w:sz w:val="32"/>
+      <w:szCs w:val="32"/>
+    </w:rPr>
+  </w:style>
+  <w:style w:type="paragraph" w:styleId="Nagwekspisutreci">
+    <w:name w:val="TOC Heading"/>
+    <w:basedOn w:val="Nagwek1"/>
+    <w:next w:val="Normalny"/>
+    <w:uiPriority w:val="39"/>
+    <w:unhideWhenUsed/>
+    <w:qFormat/>
+    <w:rsid w:val="00987E56"/>
+    <w:pPr>
+      <w:outlineLvl w:val="9"/>
+    </w:pPr>
+    <w:rPr>
+      <w:lang w:val="en-US"/>
+    </w:rPr>
+  </w:style>
+  <w:style w:type="character" w:customStyle="1" w:styleId="Nagwek2Znak">
+    <w:name w:val="Nagłówek 2 Znak"/>
+    <w:basedOn w:val="Domylnaczcionkaakapitu"/>
+    <w:link w:val="Nagwek2"/>
+    <w:uiPriority w:val="9"/>
+    <w:rsid w:val="005D6FED"/>
+    <w:rPr>
+      <w:rFonts w:ascii="Calibri" w:eastAsiaTheme="majorEastAsia" w:hAnsi="Calibri" w:cstheme="majorBidi"/>
+      <w:color w:val="30818D" w:themeColor="accent1" w:themeShade="BF"/>
+      <w:sz w:val="28"/>
+      <w:szCs w:val="26"/>
+    </w:rPr>
+  </w:style>
+  <w:style w:type="paragraph" w:styleId="Akapitzlist">
+    <w:name w:val="List Paragraph"/>
+    <w:basedOn w:val="Normalny"/>
+    <w:uiPriority w:val="34"/>
+    <w:qFormat/>
+    <w:rsid w:val="005D6FED"/>
+    <w:pPr>
+      <w:ind w:left="720"/>
+      <w:contextualSpacing/>
+    </w:pPr>
+  </w:style>
+  <w:style w:type="paragraph" w:styleId="Spistreci1">
+    <w:name w:val="toc 1"/>
+    <w:basedOn w:val="Normalny"/>
+    <w:next w:val="Normalny"/>
+    <w:autoRedefine/>
+    <w:uiPriority w:val="39"/>
+    <w:unhideWhenUsed/>
+    <w:rsid w:val="005D6FED"/>
+    <w:pPr>
+      <w:spacing w:after="100"/>
+    </w:pPr>
+  </w:style>
+  <w:style w:type="paragraph" w:styleId="Spistreci2">
+    <w:name w:val="toc 2"/>
+    <w:basedOn w:val="Normalny"/>
+    <w:next w:val="Normalny"/>
+    <w:autoRedefine/>
+    <w:uiPriority w:val="39"/>
+    <w:unhideWhenUsed/>
+    <w:rsid w:val="005D6FED"/>
+    <w:pPr>
+      <w:spacing w:after="100"/>
+      <w:ind w:left="220"/>
+    </w:pPr>
+  </w:style>
+  <w:style w:type="paragraph" w:styleId="Tekstdymka">
+    <w:name w:val="Balloon Text"/>
+    <w:basedOn w:val="Normalny"/>
+    <w:link w:val="TekstdymkaZnak"/>
+    <w:uiPriority w:val="99"/>
+    <w:semiHidden/>
+    <w:unhideWhenUsed/>
+    <w:rsid w:val="005426C6"/>
+    <w:pPr>
+      <w:spacing w:after="0" w:line="240" w:lineRule="auto"/>
+    </w:pPr>
+    <w:rPr>
+      <w:rFonts w:ascii="Tahoma" w:hAnsi="Tahoma" w:cs="Tahoma"/>
+      <w:sz w:val="16"/>
+      <w:szCs w:val="16"/>
+    </w:rPr>
+  </w:style>
+  <w:style w:type="character" w:customStyle="1" w:styleId="TekstdymkaZnak">
+    <w:name w:val="Tekst dymka Znak"/>
+    <w:basedOn w:val="Domylnaczcionkaakapitu"/>
+    <w:link w:val="Tekstdymka"/>
+    <w:uiPriority w:val="99"/>
+    <w:semiHidden/>
+    <w:rsid w:val="005426C6"/>
+    <w:rPr>
+      <w:rFonts w:ascii="Tahoma" w:hAnsi="Tahoma" w:cs="Tahoma"/>
+      <w:sz w:val="16"/>
+      <w:szCs w:val="16"/>
+    </w:rPr>
+  </w:style>
+  <w:style w:type="character" w:customStyle="1" w:styleId="Nagwek3Znak">
+    <w:name w:val="Nagłówek 3 Znak"/>
+    <w:basedOn w:val="Domylnaczcionkaakapitu"/>
+    <w:link w:val="Nagwek3"/>
+    <w:uiPriority w:val="9"/>
+    <w:rsid w:val="00E20ADB"/>
+    <w:rPr>
+      <w:rFonts w:asciiTheme="majorHAnsi" w:eastAsiaTheme="majorEastAsia" w:hAnsiTheme="majorHAnsi" w:cstheme="majorBidi"/>
+      <w:b/>
+      <w:bCs/>
+      <w:color w:val="41AEBD" w:themeColor="accent1"/>
+    </w:rPr>
   </w:style>
 </w:styles>
 </file>
@@ -2275,7 +4570,7 @@
   <a:extraClrSchemeLst/>
   <a:extLst>
     <a:ext uri="{05A4C25C-085E-4340-85A3-A5531E510DB2}">
-      <thm15:themeFamily xmlns:thm15="http://schemas.microsoft.com/office/thememl/2012/main" name="Depth" id="{7BEAFC2A-325C-49C4-AC08-2B765DA903F9}" vid="{1735E755-43E6-43AA-ABA2-C989ECC79AF5}"/>
+      <thm15:themeFamily xmlns="" xmlns:thm15="http://schemas.microsoft.com/office/thememl/2012/main" name="Depth" id="{7BEAFC2A-325C-49C4-AC08-2B765DA903F9}" vid="{1735E755-43E6-43AA-ABA2-C989ECC79AF5}"/>
     </a:ext>
   </a:extLst>
 </a:theme>
@@ -2286,7 +4581,7 @@
 </file>
 
 <file path=customXml/itemProps1.xml><?xml version="1.0" encoding="utf-8"?>
-<ds:datastoreItem xmlns:ds="http://schemas.openxmlformats.org/officeDocument/2006/customXml" ds:itemID="{EA0DEA5B-E74C-492F-8F8B-570AB80A1B39}">
+<ds:datastoreItem xmlns:ds="http://schemas.openxmlformats.org/officeDocument/2006/customXml" ds:itemID="{035D03BA-155C-43E4-B596-8A0B8890AB31}">
   <ds:schemaRefs>
     <ds:schemaRef ds:uri="http://schemas.openxmlformats.org/officeDocument/2006/bibliography"/>
   </ds:schemaRefs>

</xml_diff>